<commit_message>
Updated IFE example to Capella 1.2.1.
</commit_message>
<xml_diff>
--- a/m2doc/org.obeonetwork.capella.m2doc.aql.queries.tests/resources/IFE/LA-Complete/LA-Complete-expected-generation.docx
+++ b/m2doc/org.obeonetwork.capella.m2doc.aql.queries.tests/resources/IFE/LA-Complete/LA-Complete-expected-generation.docx
@@ -60205,6 +60205,44 @@
       <w:r>
         <w:lastRenderedPageBreak/>
         <w:t>Descriptions of Interfaces and Data</w:t>
+      </w:r>
+    </w:p>
+    <w:p>
+      <w:r>
+        <w:t/>
+        <w:drawing>
+          <wp:inline distT="0" distR="0" distB="0" distL="0">
+            <wp:extent cx="6350000" cy="3302000"/>
+            <wp:docPr id="0" name="Drawing 0" descr="file:/tmp/%5BCDB%5D%20In-Flight%20Entertainment%20Dictionary-m2doc5871835454843057983.jpg"/>
+            <a:graphic xmlns:a="http://schemas.openxmlformats.org/drawingml/2006/main">
+              <a:graphicData uri="http://schemas.openxmlformats.org/drawingml/2006/picture">
+                <pic:pic xmlns:pic="http://schemas.openxmlformats.org/drawingml/2006/picture">
+                  <pic:nvPicPr>
+                    <pic:cNvPr id="0" name="Picture 0" descr="file:/tmp/%5BCDB%5D%20In-Flight%20Entertainment%20Dictionary-m2doc5871835454843057983.jpg"/>
+                    <pic:cNvPicPr>
+                      <a:picLocks noChangeAspect="true"/>
+                    </pic:cNvPicPr>
+                  </pic:nvPicPr>
+                  <pic:blipFill>
+                    <a:blip r:embed="rId13"/>
+                    <a:stretch>
+                      <a:fillRect/>
+                    </a:stretch>
+                  </pic:blipFill>
+                  <pic:spPr>
+                    <a:xfrm>
+                      <a:off x="0" y="0"/>
+                      <a:ext cx="6350000" cy="3302000"/>
+                    </a:xfrm>
+                    <a:prstGeom prst="rect">
+                      <a:avLst/>
+                    </a:prstGeom>
+                  </pic:spPr>
+                </pic:pic>
+              </a:graphicData>
+            </a:graphic>
+          </wp:inline>
+        </w:drawing>
       </w:r>
     </w:p>
     <w:p>

</xml_diff>

<commit_message>
Migrated models and templates for Capella 1.3.0 and M2Doc 2.0.1.
</commit_message>
<xml_diff>
--- a/m2doc/org.obeonetwork.capella.m2doc.aql.queries.tests/resources/IFE/LA-Complete/LA-Complete-expected-generation.docx
+++ b/m2doc/org.obeonetwork.capella.m2doc.aql.queries.tests/resources/IFE/LA-Complete/LA-Complete-expected-generation.docx
@@ -60205,6 +60205,44 @@
       <w:r>
         <w:lastRenderedPageBreak/>
         <w:t>Descriptions of Interfaces and Data</w:t>
+      </w:r>
+    </w:p>
+    <w:p>
+      <w:r>
+        <w:t/>
+        <w:drawing>
+          <wp:inline distT="0" distR="0" distB="0" distL="0">
+            <wp:extent cx="6350000" cy="3302000"/>
+            <wp:docPr id="0" name="Drawing 0" descr="file:/tmp/%5BCDB%5D%20In-Flight%20Entertainment%20Dictionary-m2doc7969046311217135539.jpg"/>
+            <a:graphic xmlns:a="http://schemas.openxmlformats.org/drawingml/2006/main">
+              <a:graphicData uri="http://schemas.openxmlformats.org/drawingml/2006/picture">
+                <pic:pic xmlns:pic="http://schemas.openxmlformats.org/drawingml/2006/picture">
+                  <pic:nvPicPr>
+                    <pic:cNvPr id="0" name="Picture 0" descr="file:/tmp/%5BCDB%5D%20In-Flight%20Entertainment%20Dictionary-m2doc7969046311217135539.jpg"/>
+                    <pic:cNvPicPr>
+                      <a:picLocks noChangeAspect="true"/>
+                    </pic:cNvPicPr>
+                  </pic:nvPicPr>
+                  <pic:blipFill>
+                    <a:blip r:embed="rId13"/>
+                    <a:stretch>
+                      <a:fillRect/>
+                    </a:stretch>
+                  </pic:blipFill>
+                  <pic:spPr>
+                    <a:xfrm>
+                      <a:off x="0" y="0"/>
+                      <a:ext cx="6350000" cy="3302000"/>
+                    </a:xfrm>
+                    <a:prstGeom prst="rect">
+                      <a:avLst/>
+                    </a:prstGeom>
+                  </pic:spPr>
+                </pic:pic>
+              </a:graphicData>
+            </a:graphic>
+          </wp:inline>
+        </w:drawing>
       </w:r>
     </w:p>
     <w:p>

</xml_diff>

<commit_message>
Moved to M2Doc 2.0.2 nigthly.
</commit_message>
<xml_diff>
--- a/m2doc/org.obeonetwork.capella.m2doc.aql.queries.tests/resources/IFE/LA-Complete/LA-Complete-expected-generation.docx
+++ b/m2doc/org.obeonetwork.capella.m2doc.aql.queries.tests/resources/IFE/LA-Complete/LA-Complete-expected-generation.docx
@@ -1,6 +1,6 @@
 
 <file path=word/document.xml><?xml version="1.0" encoding="utf-8"?>
-<w:document xmlns:m="http://schemas.openxmlformats.org/officeDocument/2006/math" xmlns:mc="http://schemas.openxmlformats.org/markup-compatibility/2006" xmlns:o="urn:schemas-microsoft-com:office:office" xmlns:r="http://schemas.openxmlformats.org/officeDocument/2006/relationships" xmlns:v="urn:schemas-microsoft-com:vml" xmlns:w="http://schemas.openxmlformats.org/wordprocessingml/2006/main" xmlns:w10="urn:schemas-microsoft-com:office:word" xmlns:w14="http://schemas.microsoft.com/office/word/2010/wordml" xmlns:wne="http://schemas.microsoft.com/office/word/2006/wordml" xmlns:wp="http://schemas.openxmlformats.org/drawingml/2006/wordprocessingDrawing" xmlns:wp14="http://schemas.microsoft.com/office/word/2010/wordprocessingDrawing" xmlns:wpc="http://schemas.microsoft.com/office/word/2010/wordprocessingCanvas" xmlns:wpg="http://schemas.microsoft.com/office/word/2010/wordprocessingGroup" xmlns:wpi="http://schemas.microsoft.com/office/word/2010/wordprocessingInk" xmlns:wps="http://schemas.microsoft.com/office/word/2010/wordprocessingShape" mc:Ignorable="w14 wp14">
+<w:document xmlns:m="http://schemas.openxmlformats.org/officeDocument/2006/math" xmlns:mc="http://schemas.openxmlformats.org/markup-compatibility/2006" xmlns:o="urn:schemas-microsoft-com:office:office" xmlns:r="http://schemas.openxmlformats.org/officeDocument/2006/relationships" xmlns:v="urn:schemas-microsoft-com:vml" xmlns:w="http://schemas.openxmlformats.org/wordprocessingml/2006/main" xmlns:w10="urn:schemas-microsoft-com:office:word" xmlns:w14="http://schemas.microsoft.com/office/word/2010/wordml" xmlns:w15="http://schemas.microsoft.com/office/word/2012/wordml" xmlns:wne="http://schemas.microsoft.com/office/word/2006/wordml" xmlns:wp="http://schemas.openxmlformats.org/drawingml/2006/wordprocessingDrawing" xmlns:wp14="http://schemas.microsoft.com/office/word/2010/wordprocessingDrawing" xmlns:wpc="http://schemas.microsoft.com/office/word/2010/wordprocessingCanvas" xmlns:wpg="http://schemas.microsoft.com/office/word/2010/wordprocessingGroup" xmlns:wpi="http://schemas.microsoft.com/office/word/2010/wordprocessingInk" xmlns:wps="http://schemas.microsoft.com/office/word/2010/wordprocessingShape" mc:Ignorable="w14 w15 wp14">
   <w:body>
     <w:p>
       <w:pPr>
@@ -11,6 +11,8 @@
           <w:szCs w:val="80"/>
         </w:rPr>
       </w:pPr>
+      <w:bookmarkStart w:id="0" w:name="_GoBack"/>
+      <w:bookmarkEnd w:id="0"/>
       <w:r>
         <w:t/>
       </w:r>
@@ -207,16 +209,8 @@
       <w:pPr>
         <w:pStyle w:val="Titre2"/>
       </w:pPr>
-      <w:proofErr w:type="gramStart"/>
-      <w:proofErr w:type="gramEnd"/>
-      <w:r>
-        <w:t xml:space="preserve">Logical </w:t>
-      </w:r>
-      <w:r>
-        <w:t>Component :</w:t>
-      </w:r>
-      <w:r>
-        <w:t xml:space="preserve"> </w:t>
+      <w:r>
+        <w:t xml:space="preserve">Logical Component : </w:t>
       </w:r>
       <w:r>
         <w:t>LC_IFE System</w:t>
@@ -261,16 +255,8 @@
       <w:pPr>
         <w:pStyle w:val="Titre2"/>
       </w:pPr>
-      <w:proofErr w:type="gramStart"/>
-      <w:proofErr w:type="gramEnd"/>
-      <w:r>
-        <w:t xml:space="preserve">Logical </w:t>
-      </w:r>
-      <w:r>
-        <w:t>Component :</w:t>
-      </w:r>
-      <w:r>
-        <w:t xml:space="preserve"> </w:t>
+      <w:r>
+        <w:t xml:space="preserve">Logical Component : </w:t>
       </w:r>
       <w:r>
         <w:t>Aircraft Front Servers</w:t>
@@ -313,16 +299,8 @@
       <w:pPr>
         <w:pStyle w:val="Titre2"/>
       </w:pPr>
-      <w:proofErr w:type="gramStart"/>
-      <w:proofErr w:type="gramEnd"/>
-      <w:r>
-        <w:t xml:space="preserve">Logical </w:t>
-      </w:r>
-      <w:r>
-        <w:t>Component :</w:t>
-      </w:r>
-      <w:r>
-        <w:t xml:space="preserve"> </w:t>
+      <w:r>
+        <w:t xml:space="preserve">Logical Component : </w:t>
       </w:r>
       <w:r>
         <w:t>Aircraft Interface</w:t>
@@ -398,8 +376,6 @@
                 <w:b/>
               </w:rPr>
             </w:pPr>
-            <w:proofErr w:type="spellStart"/>
-            <w:proofErr w:type="spellEnd"/>
             <w:r>
               <w:rPr>
                 <w:b/>
@@ -2409,16 +2385,8 @@
       <w:pPr>
         <w:pStyle w:val="Titre2"/>
       </w:pPr>
-      <w:proofErr w:type="gramStart"/>
-      <w:proofErr w:type="gramEnd"/>
-      <w:r>
-        <w:t xml:space="preserve">Logical </w:t>
-      </w:r>
-      <w:r>
-        <w:t>Component :</w:t>
-      </w:r>
-      <w:r>
-        <w:t xml:space="preserve"> </w:t>
+      <w:r>
+        <w:t xml:space="preserve">Logical Component : </w:t>
       </w:r>
       <w:r>
         <w:t>Aircraft-Specific Aircraft Interface</w:t>
@@ -2667,16 +2635,8 @@
       <w:pPr>
         <w:pStyle w:val="Titre2"/>
       </w:pPr>
-      <w:proofErr w:type="gramStart"/>
-      <w:proofErr w:type="gramEnd"/>
-      <w:r>
-        <w:t xml:space="preserve">Logical </w:t>
-      </w:r>
-      <w:r>
-        <w:t>Component :</w:t>
-      </w:r>
-      <w:r>
-        <w:t xml:space="preserve"> </w:t>
+      <w:r>
+        <w:t xml:space="preserve">Logical Component : </w:t>
       </w:r>
       <w:r>
         <w:t>Core Aircraft Interface</w:t>
@@ -2821,16 +2781,8 @@
       <w:pPr>
         <w:pStyle w:val="Titre2"/>
       </w:pPr>
-      <w:proofErr w:type="gramStart"/>
-      <w:proofErr w:type="gramEnd"/>
-      <w:r>
-        <w:t xml:space="preserve">Logical </w:t>
-      </w:r>
-      <w:r>
-        <w:t>Component :</w:t>
-      </w:r>
-      <w:r>
-        <w:t xml:space="preserve"> </w:t>
+      <w:r>
+        <w:t xml:space="preserve">Logical Component : </w:t>
       </w:r>
       <w:r>
         <w:t>Media Server</w:t>
@@ -3081,8 +3033,6 @@
                 <w:b/>
               </w:rPr>
             </w:pPr>
-            <w:proofErr w:type="spellStart"/>
-            <w:proofErr w:type="spellEnd"/>
             <w:r>
               <w:rPr>
                 <w:b/>
@@ -5092,16 +5042,8 @@
       <w:pPr>
         <w:pStyle w:val="Titre2"/>
       </w:pPr>
-      <w:proofErr w:type="gramStart"/>
-      <w:proofErr w:type="gramEnd"/>
-      <w:r>
-        <w:t xml:space="preserve">Logical </w:t>
-      </w:r>
-      <w:r>
-        <w:t>Component :</w:t>
-      </w:r>
-      <w:r>
-        <w:t xml:space="preserve"> </w:t>
+      <w:r>
+        <w:t xml:space="preserve">Logical Component : </w:t>
       </w:r>
       <w:r>
         <w:t>Streaming Server</w:t>
@@ -5360,8 +5302,6 @@
                 <w:b/>
               </w:rPr>
             </w:pPr>
-            <w:proofErr w:type="spellStart"/>
-            <w:proofErr w:type="spellEnd"/>
             <w:r>
               <w:rPr>
                 <w:b/>
@@ -9313,16 +9253,8 @@
       <w:pPr>
         <w:pStyle w:val="Titre2"/>
       </w:pPr>
-      <w:proofErr w:type="gramStart"/>
-      <w:proofErr w:type="gramEnd"/>
-      <w:r>
-        <w:t xml:space="preserve">Logical </w:t>
-      </w:r>
-      <w:r>
-        <w:t>Component :</w:t>
-      </w:r>
-      <w:r>
-        <w:t xml:space="preserve"> </w:t>
+      <w:r>
+        <w:t xml:space="preserve">Logical Component : </w:t>
       </w:r>
       <w:r>
         <w:t>Applications Server</w:t>
@@ -9563,8 +9495,6 @@
                 <w:b/>
               </w:rPr>
             </w:pPr>
-            <w:proofErr w:type="spellStart"/>
-            <w:proofErr w:type="spellEnd"/>
             <w:r>
               <w:rPr>
                 <w:b/>
@@ -12545,16 +12475,8 @@
       <w:pPr>
         <w:pStyle w:val="Titre2"/>
       </w:pPr>
-      <w:proofErr w:type="gramStart"/>
-      <w:proofErr w:type="gramEnd"/>
-      <w:r>
-        <w:t xml:space="preserve">Logical </w:t>
-      </w:r>
-      <w:r>
-        <w:t>Component :</w:t>
-      </w:r>
-      <w:r>
-        <w:t xml:space="preserve"> </w:t>
+      <w:r>
+        <w:t xml:space="preserve">Logical Component : </w:t>
       </w:r>
       <w:r>
         <w:t>Seat TV</w:t>
@@ -12597,16 +12519,8 @@
       <w:pPr>
         <w:pStyle w:val="Titre2"/>
       </w:pPr>
-      <w:proofErr w:type="gramStart"/>
-      <w:proofErr w:type="gramEnd"/>
-      <w:r>
-        <w:t xml:space="preserve">Logical </w:t>
-      </w:r>
-      <w:r>
-        <w:t>Component :</w:t>
-      </w:r>
-      <w:r>
-        <w:t xml:space="preserve"> </w:t>
+      <w:r>
+        <w:t xml:space="preserve">Logical Component : </w:t>
       </w:r>
       <w:r>
         <w:t>Seat TV Interactions Manager</w:t>
@@ -12682,8 +12596,6 @@
                 <w:b/>
               </w:rPr>
             </w:pPr>
-            <w:proofErr w:type="spellStart"/>
-            <w:proofErr w:type="spellEnd"/>
             <w:r>
               <w:rPr>
                 <w:b/>
@@ -15664,16 +15576,8 @@
       <w:pPr>
         <w:pStyle w:val="Titre2"/>
       </w:pPr>
-      <w:proofErr w:type="gramStart"/>
-      <w:proofErr w:type="gramEnd"/>
-      <w:r>
-        <w:t xml:space="preserve">Logical </w:t>
-      </w:r>
-      <w:r>
-        <w:t>Component :</w:t>
-      </w:r>
-      <w:r>
-        <w:t xml:space="preserve"> </w:t>
+      <w:r>
+        <w:t xml:space="preserve">Logical Component : </w:t>
       </w:r>
       <w:r>
         <w:t>Seat TV Core Interactions Manager</w:t>
@@ -15973,16 +15877,8 @@
       <w:pPr>
         <w:pStyle w:val="Titre2"/>
       </w:pPr>
-      <w:proofErr w:type="gramStart"/>
-      <w:proofErr w:type="gramEnd"/>
-      <w:r>
-        <w:t xml:space="preserve">Logical </w:t>
-      </w:r>
-      <w:r>
-        <w:t>Component :</w:t>
-      </w:r>
-      <w:r>
-        <w:t xml:space="preserve"> </w:t>
+      <w:r>
+        <w:t xml:space="preserve">Logical Component : </w:t>
       </w:r>
       <w:r>
         <w:t>Seat TV Airline-Specific Interactions Manager</w:t>
@@ -16303,16 +16199,8 @@
       <w:pPr>
         <w:pStyle w:val="Titre2"/>
       </w:pPr>
-      <w:proofErr w:type="gramStart"/>
-      <w:proofErr w:type="gramEnd"/>
-      <w:r>
-        <w:t xml:space="preserve">Logical </w:t>
-      </w:r>
-      <w:r>
-        <w:t>Component :</w:t>
-      </w:r>
-      <w:r>
-        <w:t xml:space="preserve"> </w:t>
+      <w:r>
+        <w:t xml:space="preserve">Logical Component : </w:t>
       </w:r>
       <w:r>
         <w:t>Seat TV Audio Video Player</w:t>
@@ -16563,8 +16451,6 @@
                 <w:b/>
               </w:rPr>
             </w:pPr>
-            <w:proofErr w:type="spellStart"/>
-            <w:proofErr w:type="spellEnd"/>
             <w:r>
               <w:rPr>
                 <w:b/>
@@ -18574,16 +18460,8 @@
       <w:pPr>
         <w:pStyle w:val="Titre2"/>
       </w:pPr>
-      <w:proofErr w:type="gramStart"/>
-      <w:proofErr w:type="gramEnd"/>
-      <w:r>
-        <w:t xml:space="preserve">Logical </w:t>
-      </w:r>
-      <w:r>
-        <w:t>Component :</w:t>
-      </w:r>
-      <w:r>
-        <w:t xml:space="preserve"> </w:t>
+      <w:r>
+        <w:t xml:space="preserve">Logical Component : </w:t>
       </w:r>
       <w:r>
         <w:t>Seat TV Services Manager</w:t>
@@ -18844,8 +18722,6 @@
                 <w:b/>
               </w:rPr>
             </w:pPr>
-            <w:proofErr w:type="spellStart"/>
-            <w:proofErr w:type="spellEnd"/>
             <w:r>
               <w:rPr>
                 <w:b/>
@@ -20855,16 +20731,8 @@
       <w:pPr>
         <w:pStyle w:val="Titre2"/>
       </w:pPr>
-      <w:proofErr w:type="gramStart"/>
-      <w:proofErr w:type="gramEnd"/>
-      <w:r>
-        <w:t xml:space="preserve">Logical </w:t>
-      </w:r>
-      <w:r>
-        <w:t>Component :</w:t>
-      </w:r>
-      <w:r>
-        <w:t xml:space="preserve"> </w:t>
+      <w:r>
+        <w:t xml:space="preserve">Logical Component : </w:t>
       </w:r>
       <w:r>
         <w:t>Cabin Screen</w:t>
@@ -21040,8 +20908,6 @@
                 <w:b/>
               </w:rPr>
             </w:pPr>
-            <w:proofErr w:type="spellStart"/>
-            <w:proofErr w:type="spellEnd"/>
             <w:r>
               <w:rPr>
                 <w:b/>
@@ -22080,16 +21946,8 @@
       <w:pPr>
         <w:pStyle w:val="Titre2"/>
       </w:pPr>
-      <w:proofErr w:type="gramStart"/>
-      <w:proofErr w:type="gramEnd"/>
-      <w:r>
-        <w:t xml:space="preserve">Logical </w:t>
-      </w:r>
-      <w:r>
-        <w:t>Component :</w:t>
-      </w:r>
-      <w:r>
-        <w:t xml:space="preserve"> </w:t>
+      <w:r>
+        <w:t xml:space="preserve">Logical Component : </w:t>
       </w:r>
       <w:r>
         <w:t>Cabin Terminal</w:t>
@@ -22132,16 +21990,8 @@
       <w:pPr>
         <w:pStyle w:val="Titre2"/>
       </w:pPr>
-      <w:proofErr w:type="gramStart"/>
-      <w:proofErr w:type="gramEnd"/>
-      <w:r>
-        <w:t xml:space="preserve">Logical </w:t>
-      </w:r>
-      <w:r>
-        <w:t>Component :</w:t>
-      </w:r>
-      <w:r>
-        <w:t xml:space="preserve"> </w:t>
+      <w:r>
+        <w:t xml:space="preserve">Logical Component : </w:t>
       </w:r>
       <w:r>
         <w:t>Cabin Terminal Interactions Manager</w:t>
@@ -22217,8 +22067,6 @@
                 <w:b/>
               </w:rPr>
             </w:pPr>
-            <w:proofErr w:type="spellStart"/>
-            <w:proofErr w:type="spellEnd"/>
             <w:r>
               <w:rPr>
                 <w:b/>
@@ -25199,16 +25047,8 @@
       <w:pPr>
         <w:pStyle w:val="Titre2"/>
       </w:pPr>
-      <w:proofErr w:type="gramStart"/>
-      <w:proofErr w:type="gramEnd"/>
-      <w:r>
-        <w:t xml:space="preserve">Logical </w:t>
-      </w:r>
-      <w:r>
-        <w:t>Component :</w:t>
-      </w:r>
-      <w:r>
-        <w:t xml:space="preserve"> </w:t>
+      <w:r>
+        <w:t xml:space="preserve">Logical Component : </w:t>
       </w:r>
       <w:r>
         <w:t>Cabin Terminal Airline-Specific Interactions Manager</w:t>
@@ -25447,16 +25287,8 @@
       <w:pPr>
         <w:pStyle w:val="Titre2"/>
       </w:pPr>
-      <w:proofErr w:type="gramStart"/>
-      <w:proofErr w:type="gramEnd"/>
-      <w:r>
-        <w:t xml:space="preserve">Logical </w:t>
-      </w:r>
-      <w:r>
-        <w:t>Component :</w:t>
-      </w:r>
-      <w:r>
-        <w:t xml:space="preserve"> </w:t>
+      <w:r>
+        <w:t xml:space="preserve">Logical Component : </w:t>
       </w:r>
       <w:r>
         <w:t>Cabin Terminal Core Interactions Manager</w:t>
@@ -25721,13 +25553,8 @@
       <w:pPr>
         <w:pStyle w:val="Titre2"/>
       </w:pPr>
-      <w:proofErr w:type="gramStart"/>
-      <w:proofErr w:type="gramEnd"/>
-      <w:r>
-        <w:t>Function :</w:t>
-      </w:r>
-      <w:r>
-        <w:t xml:space="preserve"> </w:t>
+      <w:r>
+        <w:t xml:space="preserve">Function : </w:t>
       </w:r>
       <w:r>
         <w:t>Root Logical Function</w:t>
@@ -26108,13 +25935,8 @@
       <w:pPr>
         <w:pStyle w:val="Titre2"/>
       </w:pPr>
-      <w:proofErr w:type="gramStart"/>
-      <w:proofErr w:type="gramEnd"/>
-      <w:r>
-        <w:t>Function :</w:t>
-      </w:r>
-      <w:r>
-        <w:t xml:space="preserve"> </w:t>
+      <w:r>
+        <w:t xml:space="preserve">Function : </w:t>
       </w:r>
       <w:r>
         <w:t>Perform Cabin Management Activities</w:t>
@@ -26457,13 +26279,8 @@
       <w:pPr>
         <w:pStyle w:val="Titre2"/>
       </w:pPr>
-      <w:proofErr w:type="gramStart"/>
-      <w:proofErr w:type="gramEnd"/>
-      <w:r>
-        <w:t>Function :</w:t>
-      </w:r>
-      <w:r>
-        <w:t xml:space="preserve"> </w:t>
+      <w:r>
+        <w:t xml:space="preserve">Function : </w:t>
       </w:r>
       <w:r>
         <w:t>Command Airline-Imposed Video Broadcast</w:t>
@@ -27214,8 +27031,6 @@
           <w:numId w:val="6"/>
         </w:numPr>
       </w:pPr>
-      <w:bookmarkStart w:id="0" w:name="_GoBack"/>
-      <w:bookmarkEnd w:id="0"/>
       <w:r>
         <w:t>Cabin Crew</w:t>
       </w:r>
@@ -27229,13 +27044,8 @@
       <w:pPr>
         <w:pStyle w:val="Titre2"/>
       </w:pPr>
-      <w:proofErr w:type="gramStart"/>
-      <w:proofErr w:type="gramEnd"/>
-      <w:r>
-        <w:t>Function :</w:t>
-      </w:r>
-      <w:r>
-        <w:t xml:space="preserve"> </w:t>
+      <w:r>
+        <w:t xml:space="preserve">Function : </w:t>
       </w:r>
       <w:r>
         <w:t>Launch Pre-Flight Tests and Analyze Results</w:t>
@@ -27553,8 +27363,6 @@
           <w:numId w:val="6"/>
         </w:numPr>
       </w:pPr>
-      <w:bookmarkStart w:id="0" w:name="_GoBack"/>
-      <w:bookmarkEnd w:id="0"/>
       <w:r>
         <w:t>Cabin Crew</w:t>
       </w:r>
@@ -27568,13 +27376,8 @@
       <w:pPr>
         <w:pStyle w:val="Titre2"/>
       </w:pPr>
-      <w:proofErr w:type="gramStart"/>
-      <w:proofErr w:type="gramEnd"/>
-      <w:r>
-        <w:t>Function :</w:t>
-      </w:r>
-      <w:r>
-        <w:t xml:space="preserve"> </w:t>
+      <w:r>
+        <w:t xml:space="preserve">Function : </w:t>
       </w:r>
       <w:r>
         <w:t>Entertain with IFE System</w:t>
@@ -27953,13 +27756,8 @@
       <w:pPr>
         <w:pStyle w:val="Titre2"/>
       </w:pPr>
-      <w:proofErr w:type="gramStart"/>
-      <w:proofErr w:type="gramEnd"/>
-      <w:r>
-        <w:t>Function :</w:t>
-      </w:r>
-      <w:r>
-        <w:t xml:space="preserve"> </w:t>
+      <w:r>
+        <w:t xml:space="preserve">Function : </w:t>
       </w:r>
       <w:r>
         <w:t>Watch Movie on Private Screen</w:t>
@@ -28401,8 +28199,6 @@
           <w:numId w:val="6"/>
         </w:numPr>
       </w:pPr>
-      <w:bookmarkStart w:id="0" w:name="_GoBack"/>
-      <w:bookmarkEnd w:id="0"/>
       <w:r>
         <w:t>Passenger</w:t>
       </w:r>
@@ -28416,13 +28212,8 @@
       <w:pPr>
         <w:pStyle w:val="Titre2"/>
       </w:pPr>
-      <w:proofErr w:type="gramStart"/>
-      <w:proofErr w:type="gramEnd"/>
-      <w:r>
-        <w:t>Function :</w:t>
-      </w:r>
-      <w:r>
-        <w:t xml:space="preserve"> </w:t>
+      <w:r>
+        <w:t xml:space="preserve">Function : </w:t>
       </w:r>
       <w:r>
         <w:t>Watch Imposed Movie on Cabin Screen</w:t>
@@ -28888,8 +28679,6 @@
           <w:numId w:val="6"/>
         </w:numPr>
       </w:pPr>
-      <w:bookmarkStart w:id="0" w:name="_GoBack"/>
-      <w:bookmarkEnd w:id="0"/>
       <w:r>
         <w:t>Passenger</w:t>
       </w:r>
@@ -28903,13 +28692,8 @@
       <w:pPr>
         <w:pStyle w:val="Titre2"/>
       </w:pPr>
-      <w:proofErr w:type="gramStart"/>
-      <w:proofErr w:type="gramEnd"/>
-      <w:r>
-        <w:t>Function :</w:t>
-      </w:r>
-      <w:r>
-        <w:t xml:space="preserve"> </w:t>
+      <w:r>
+        <w:t xml:space="preserve">Function : </w:t>
       </w:r>
       <w:r>
         <w:t>Select Passenger Service</w:t>
@@ -29459,8 +29243,6 @@
           <w:numId w:val="6"/>
         </w:numPr>
       </w:pPr>
-      <w:bookmarkStart w:id="0" w:name="_GoBack"/>
-      <w:bookmarkEnd w:id="0"/>
       <w:r>
         <w:t>Passenger</w:t>
       </w:r>
@@ -29474,13 +29256,8 @@
       <w:pPr>
         <w:pStyle w:val="Titre2"/>
       </w:pPr>
-      <w:proofErr w:type="gramStart"/>
-      <w:proofErr w:type="gramEnd"/>
-      <w:r>
-        <w:t>Function :</w:t>
-      </w:r>
-      <w:r>
-        <w:t xml:space="preserve"> </w:t>
+      <w:r>
+        <w:t xml:space="preserve">Function : </w:t>
       </w:r>
       <w:r>
         <w:t>Command VOD Session</w:t>
@@ -30271,8 +30048,6 @@
           <w:numId w:val="6"/>
         </w:numPr>
       </w:pPr>
-      <w:bookmarkStart w:id="0" w:name="_GoBack"/>
-      <w:bookmarkEnd w:id="0"/>
       <w:r>
         <w:t>Passenger</w:t>
       </w:r>
@@ -30286,13 +30061,8 @@
       <w:pPr>
         <w:pStyle w:val="Titre2"/>
       </w:pPr>
-      <w:proofErr w:type="gramStart"/>
-      <w:proofErr w:type="gramEnd"/>
-      <w:r>
-        <w:t>Function :</w:t>
-      </w:r>
-      <w:r>
-        <w:t xml:space="preserve"> </w:t>
+      <w:r>
+        <w:t xml:space="preserve">Function : </w:t>
       </w:r>
       <w:r>
         <w:t>Listen to Audio Announcement</w:t>
@@ -30822,8 +30592,6 @@
           <w:numId w:val="6"/>
         </w:numPr>
       </w:pPr>
-      <w:bookmarkStart w:id="0" w:name="_GoBack"/>
-      <w:bookmarkEnd w:id="0"/>
       <w:r>
         <w:t>Passenger</w:t>
       </w:r>
@@ -30837,13 +30605,8 @@
       <w:pPr>
         <w:pStyle w:val="Titre2"/>
       </w:pPr>
-      <w:proofErr w:type="gramStart"/>
-      <w:proofErr w:type="gramEnd"/>
-      <w:r>
-        <w:t>Function :</w:t>
-      </w:r>
-      <w:r>
-        <w:t xml:space="preserve"> </w:t>
+      <w:r>
+        <w:t xml:space="preserve">Function : </w:t>
       </w:r>
       <w:r>
         <w:t>Provide Aircraft Information, Commands and Means</w:t>
@@ -31246,13 +31009,8 @@
       <w:pPr>
         <w:pStyle w:val="Titre2"/>
       </w:pPr>
-      <w:proofErr w:type="gramStart"/>
-      <w:proofErr w:type="gramEnd"/>
-      <w:r>
-        <w:t>Function :</w:t>
-      </w:r>
-      <w:r>
-        <w:t xml:space="preserve"> </w:t>
+      <w:r>
+        <w:t xml:space="preserve">Function : </w:t>
       </w:r>
       <w:r>
         <w:t>Provide Satellite Communication Means</w:t>
@@ -31570,8 +31328,6 @@
           <w:numId w:val="6"/>
         </w:numPr>
       </w:pPr>
-      <w:bookmarkStart w:id="0" w:name="_GoBack"/>
-      <w:bookmarkEnd w:id="0"/>
       <w:r>
         <w:t>Aircraft</w:t>
       </w:r>
@@ -31585,13 +31341,8 @@
       <w:pPr>
         <w:pStyle w:val="Titre2"/>
       </w:pPr>
-      <w:proofErr w:type="gramStart"/>
-      <w:proofErr w:type="gramEnd"/>
-      <w:r>
-        <w:t>Function :</w:t>
-      </w:r>
-      <w:r>
-        <w:t xml:space="preserve"> </w:t>
+      <w:r>
+        <w:t xml:space="preserve">Function : </w:t>
       </w:r>
       <w:r>
         <w:t>Provide Navigation Data</w:t>
@@ -31917,8 +31668,6 @@
           <w:numId w:val="6"/>
         </w:numPr>
       </w:pPr>
-      <w:bookmarkStart w:id="0" w:name="_GoBack"/>
-      <w:bookmarkEnd w:id="0"/>
       <w:r>
         <w:t>Aircraft</w:t>
       </w:r>
@@ -31932,13 +31681,8 @@
       <w:pPr>
         <w:pStyle w:val="Titre2"/>
       </w:pPr>
-      <w:proofErr w:type="gramStart"/>
-      <w:proofErr w:type="gramEnd"/>
-      <w:r>
-        <w:t>Function :</w:t>
-      </w:r>
-      <w:r>
-        <w:t xml:space="preserve"> </w:t>
+      <w:r>
+        <w:t xml:space="preserve">Function : </w:t>
       </w:r>
       <w:r>
         <w:t>Provide Electrical Power</w:t>
@@ -32345,8 +32089,6 @@
           <w:numId w:val="6"/>
         </w:numPr>
       </w:pPr>
-      <w:bookmarkStart w:id="0" w:name="_GoBack"/>
-      <w:bookmarkEnd w:id="0"/>
       <w:r>
         <w:t>Aircraft</w:t>
       </w:r>
@@ -32360,13 +32102,8 @@
       <w:pPr>
         <w:pStyle w:val="Titre2"/>
       </w:pPr>
-      <w:proofErr w:type="gramStart"/>
-      <w:proofErr w:type="gramEnd"/>
-      <w:r>
-        <w:t>Function :</w:t>
-      </w:r>
-      <w:r>
-        <w:t xml:space="preserve"> </w:t>
+      <w:r>
+        <w:t xml:space="preserve">Function : </w:t>
       </w:r>
       <w:r>
         <w:t>Provide Exterior-View Videos</w:t>
@@ -32688,8 +32425,6 @@
           <w:numId w:val="6"/>
         </w:numPr>
       </w:pPr>
-      <w:bookmarkStart w:id="0" w:name="_GoBack"/>
-      <w:bookmarkEnd w:id="0"/>
       <w:r>
         <w:t>Aircraft</w:t>
       </w:r>
@@ -32703,13 +32438,8 @@
       <w:pPr>
         <w:pStyle w:val="Titre2"/>
       </w:pPr>
-      <w:proofErr w:type="gramStart"/>
-      <w:proofErr w:type="gramEnd"/>
-      <w:r>
-        <w:t>Function :</w:t>
-      </w:r>
-      <w:r>
-        <w:t xml:space="preserve"> </w:t>
+      <w:r>
+        <w:t xml:space="preserve">Function : </w:t>
       </w:r>
       <w:r>
         <w:t>Send Audio Announcements</w:t>
@@ -33113,8 +32843,6 @@
           <w:numId w:val="6"/>
         </w:numPr>
       </w:pPr>
-      <w:bookmarkStart w:id="0" w:name="_GoBack"/>
-      <w:bookmarkEnd w:id="0"/>
       <w:r>
         <w:t>Aircraft</w:t>
       </w:r>
@@ -33128,13 +32856,8 @@
       <w:pPr>
         <w:pStyle w:val="Titre2"/>
       </w:pPr>
-      <w:proofErr w:type="gramStart"/>
-      <w:proofErr w:type="gramEnd"/>
-      <w:r>
-        <w:t>Function :</w:t>
-      </w:r>
-      <w:r>
-        <w:t xml:space="preserve"> </w:t>
+      <w:r>
+        <w:t xml:space="preserve">Function : </w:t>
       </w:r>
       <w:r>
         <w:t>Play Audio on Cabin Aircraft Speakers</w:t>
@@ -33681,8 +33404,6 @@
           <w:numId w:val="6"/>
         </w:numPr>
       </w:pPr>
-      <w:bookmarkStart w:id="0" w:name="_GoBack"/>
-      <w:bookmarkEnd w:id="0"/>
       <w:r>
         <w:t>Aircraft</w:t>
       </w:r>
@@ -33696,13 +33417,8 @@
       <w:pPr>
         <w:pStyle w:val="Titre2"/>
       </w:pPr>
-      <w:proofErr w:type="gramStart"/>
-      <w:proofErr w:type="gramEnd"/>
-      <w:r>
-        <w:t>Function :</w:t>
-      </w:r>
-      <w:r>
-        <w:t xml:space="preserve"> </w:t>
+      <w:r>
+        <w:t xml:space="preserve">Function : </w:t>
       </w:r>
       <w:r>
         <w:t>Send Decompression Notification</w:t>
@@ -34105,8 +33821,6 @@
           <w:numId w:val="6"/>
         </w:numPr>
       </w:pPr>
-      <w:bookmarkStart w:id="0" w:name="_GoBack"/>
-      <w:bookmarkEnd w:id="0"/>
       <w:r>
         <w:t>Aircraft</w:t>
       </w:r>
@@ -34120,13 +33834,8 @@
       <w:pPr>
         <w:pStyle w:val="Titre2"/>
       </w:pPr>
-      <w:proofErr w:type="gramStart"/>
-      <w:proofErr w:type="gramEnd"/>
-      <w:r>
-        <w:t>Function :</w:t>
-      </w:r>
-      <w:r>
-        <w:t xml:space="preserve"> </w:t>
+      <w:r>
+        <w:t xml:space="preserve">Function : </w:t>
       </w:r>
       <w:r>
         <w:t>Perform Maintenance, Configuration and Test Operations</w:t>
@@ -34493,13 +34202,8 @@
       <w:pPr>
         <w:pStyle w:val="Titre2"/>
       </w:pPr>
-      <w:proofErr w:type="gramStart"/>
-      <w:proofErr w:type="gramEnd"/>
-      <w:r>
-        <w:t>Function :</w:t>
-      </w:r>
-      <w:r>
-        <w:t xml:space="preserve"> </w:t>
+      <w:r>
+        <w:t xml:space="preserve">Function : </w:t>
       </w:r>
       <w:r>
         <w:t>Update Media Content</w:t>
@@ -34906,8 +34610,6 @@
           <w:numId w:val="6"/>
         </w:numPr>
       </w:pPr>
-      <w:bookmarkStart w:id="0" w:name="_GoBack"/>
-      <w:bookmarkEnd w:id="0"/>
       <w:r>
         <w:t>Ground Operator</w:t>
       </w:r>
@@ -34921,13 +34623,8 @@
       <w:pPr>
         <w:pStyle w:val="Titre2"/>
       </w:pPr>
-      <w:proofErr w:type="gramStart"/>
-      <w:proofErr w:type="gramEnd"/>
-      <w:r>
-        <w:t>Function :</w:t>
-      </w:r>
-      <w:r>
-        <w:t xml:space="preserve"> </w:t>
+      <w:r>
+        <w:t xml:space="preserve">Function : </w:t>
       </w:r>
       <w:r>
         <w:t>Configure the System</w:t>
@@ -35253,8 +34950,6 @@
           <w:numId w:val="6"/>
         </w:numPr>
       </w:pPr>
-      <w:bookmarkStart w:id="0" w:name="_GoBack"/>
-      <w:bookmarkEnd w:id="0"/>
       <w:r>
         <w:t>Ground Operator</w:t>
       </w:r>
@@ -35268,13 +34963,8 @@
       <w:pPr>
         <w:pStyle w:val="Titre2"/>
       </w:pPr>
-      <w:proofErr w:type="gramStart"/>
-      <w:proofErr w:type="gramEnd"/>
-      <w:r>
-        <w:t>Function :</w:t>
-      </w:r>
-      <w:r>
-        <w:t xml:space="preserve"> </w:t>
+      <w:r>
+        <w:t xml:space="preserve">Function : </w:t>
       </w:r>
       <w:r>
         <w:t>Launch Tests and Analyze Results</w:t>
@@ -35596,8 +35286,6 @@
           <w:numId w:val="6"/>
         </w:numPr>
       </w:pPr>
-      <w:bookmarkStart w:id="0" w:name="_GoBack"/>
-      <w:bookmarkEnd w:id="0"/>
       <w:r>
         <w:t>Ground Operator</w:t>
       </w:r>
@@ -35611,13 +35299,8 @@
       <w:pPr>
         <w:pStyle w:val="Titre2"/>
       </w:pPr>
-      <w:proofErr w:type="gramStart"/>
-      <w:proofErr w:type="gramEnd"/>
-      <w:r>
-        <w:t>Function :</w:t>
-      </w:r>
-      <w:r>
-        <w:t xml:space="preserve"> </w:t>
+      <w:r>
+        <w:t xml:space="preserve">Function : </w:t>
       </w:r>
       <w:r>
         <w:t>Set Passenger Service Authorization</w:t>
@@ -36028,8 +35711,6 @@
           <w:numId w:val="6"/>
         </w:numPr>
       </w:pPr>
-      <w:bookmarkStart w:id="0" w:name="_GoBack"/>
-      <w:bookmarkEnd w:id="0"/>
       <w:r>
         <w:t>Ground Operator</w:t>
       </w:r>
@@ -36043,13 +35724,8 @@
       <w:pPr>
         <w:pStyle w:val="Titre2"/>
       </w:pPr>
-      <w:proofErr w:type="gramStart"/>
-      <w:proofErr w:type="gramEnd"/>
-      <w:r>
-        <w:t>Function :</w:t>
-      </w:r>
-      <w:r>
-        <w:t xml:space="preserve"> </w:t>
+      <w:r>
+        <w:t xml:space="preserve">Function : </w:t>
       </w:r>
       <w:r>
         <w:t>IFE System</w:t>
@@ -36428,13 +36104,8 @@
       <w:pPr>
         <w:pStyle w:val="Titre2"/>
       </w:pPr>
-      <w:proofErr w:type="gramStart"/>
-      <w:proofErr w:type="gramEnd"/>
-      <w:r>
-        <w:t>Function :</w:t>
-      </w:r>
-      <w:r>
-        <w:t xml:space="preserve"> </w:t>
+      <w:r>
+        <w:t xml:space="preserve">Function : </w:t>
       </w:r>
       <w:r>
         <w:t>Provide Aircraft Interface</w:t>
@@ -36801,13 +36472,8 @@
       <w:pPr>
         <w:pStyle w:val="Titre2"/>
       </w:pPr>
-      <w:proofErr w:type="gramStart"/>
-      <w:proofErr w:type="gramEnd"/>
-      <w:r>
-        <w:t>Function :</w:t>
-      </w:r>
-      <w:r>
-        <w:t xml:space="preserve"> </w:t>
+      <w:r>
+        <w:t xml:space="preserve">Function : </w:t>
       </w:r>
       <w:r>
         <w:t>Capture Aircraft Notifications and Parameters</w:t>
@@ -37405,8 +37071,6 @@
           <w:numId w:val="6"/>
         </w:numPr>
       </w:pPr>
-      <w:bookmarkStart w:id="0" w:name="_GoBack"/>
-      <w:bookmarkEnd w:id="0"/>
       <w:r>
         <w:t>Aircraft-Specific Aircraft Interface</w:t>
       </w:r>
@@ -37420,13 +37084,8 @@
       <w:pPr>
         <w:pStyle w:val="Titre2"/>
       </w:pPr>
-      <w:proofErr w:type="gramStart"/>
-      <w:proofErr w:type="gramEnd"/>
-      <w:r>
-        <w:t>Function :</w:t>
-      </w:r>
-      <w:r>
-        <w:t xml:space="preserve"> </w:t>
+      <w:r>
+        <w:t xml:space="preserve">Function : </w:t>
       </w:r>
       <w:r>
         <w:t>Determine Operating Profiles</w:t>
@@ -37984,8 +37643,6 @@
           <w:numId w:val="6"/>
         </w:numPr>
       </w:pPr>
-      <w:bookmarkStart w:id="0" w:name="_GoBack"/>
-      <w:bookmarkEnd w:id="0"/>
       <w:r>
         <w:t>Core Aircraft Interface</w:t>
       </w:r>
@@ -37999,13 +37656,8 @@
       <w:pPr>
         <w:pStyle w:val="Titre2"/>
       </w:pPr>
-      <w:proofErr w:type="gramStart"/>
-      <w:proofErr w:type="gramEnd"/>
-      <w:r>
-        <w:t>Function :</w:t>
-      </w:r>
-      <w:r>
-        <w:t xml:space="preserve"> </w:t>
+      <w:r>
+        <w:t xml:space="preserve">Function : </w:t>
       </w:r>
       <w:r>
         <w:t>Acquire Audio Stream from Aircraft</w:t>
@@ -38516,8 +38168,6 @@
           <w:numId w:val="6"/>
         </w:numPr>
       </w:pPr>
-      <w:bookmarkStart w:id="0" w:name="_GoBack"/>
-      <w:bookmarkEnd w:id="0"/>
       <w:r>
         <w:t>Aircraft-Specific Aircraft Interface</w:t>
       </w:r>
@@ -38531,13 +38181,8 @@
       <w:pPr>
         <w:pStyle w:val="Titre2"/>
       </w:pPr>
-      <w:proofErr w:type="gramStart"/>
-      <w:proofErr w:type="gramEnd"/>
-      <w:r>
-        <w:t>Function :</w:t>
-      </w:r>
-      <w:r>
-        <w:t xml:space="preserve"> </w:t>
+      <w:r>
+        <w:t xml:space="preserve">Function : </w:t>
       </w:r>
       <w:r>
         <w:t>Forward Audio Stream to Aircraft Cabin Speakers</w:t>
@@ -39040,8 +38685,6 @@
           <w:numId w:val="6"/>
         </w:numPr>
       </w:pPr>
-      <w:bookmarkStart w:id="0" w:name="_GoBack"/>
-      <w:bookmarkEnd w:id="0"/>
       <w:r>
         <w:t>Aircraft-Specific Aircraft Interface</w:t>
       </w:r>
@@ -39055,13 +38698,8 @@
       <w:pPr>
         <w:pStyle w:val="Titre2"/>
       </w:pPr>
-      <w:proofErr w:type="gramStart"/>
-      <w:proofErr w:type="gramEnd"/>
-      <w:r>
-        <w:t>Function :</w:t>
-      </w:r>
-      <w:r>
-        <w:t xml:space="preserve"> </w:t>
+      <w:r>
+        <w:t xml:space="preserve">Function : </w:t>
       </w:r>
       <w:r>
         <w:t>Provide Access to Digital Media</w:t>
@@ -39404,13 +39042,8 @@
       <w:pPr>
         <w:pStyle w:val="Titre2"/>
       </w:pPr>
-      <w:proofErr w:type="gramStart"/>
-      <w:proofErr w:type="gramEnd"/>
-      <w:r>
-        <w:t>Function :</w:t>
-      </w:r>
-      <w:r>
-        <w:t xml:space="preserve"> </w:t>
+      <w:r>
+        <w:t xml:space="preserve">Function : </w:t>
       </w:r>
       <w:r>
         <w:t xml:space="preserve">Load Digital Media </w:t>
@@ -39916,8 +39549,6 @@
           <w:numId w:val="6"/>
         </w:numPr>
       </w:pPr>
-      <w:bookmarkStart w:id="0" w:name="_GoBack"/>
-      <w:bookmarkEnd w:id="0"/>
       <w:r>
         <w:t>Media Server</w:t>
       </w:r>
@@ -39931,13 +39562,8 @@
       <w:pPr>
         <w:pStyle w:val="Titre2"/>
       </w:pPr>
-      <w:proofErr w:type="gramStart"/>
-      <w:proofErr w:type="gramEnd"/>
-      <w:r>
-        <w:t>Function :</w:t>
-      </w:r>
-      <w:r>
-        <w:t xml:space="preserve"> </w:t>
+      <w:r>
+        <w:t xml:space="preserve">Function : </w:t>
       </w:r>
       <w:r>
         <w:t>Store Digital Media</w:t>
@@ -40809,8 +40435,6 @@
           <w:numId w:val="6"/>
         </w:numPr>
       </w:pPr>
-      <w:bookmarkStart w:id="0" w:name="_GoBack"/>
-      <w:bookmarkEnd w:id="0"/>
       <w:r>
         <w:t>Media Server</w:t>
       </w:r>
@@ -40824,13 +40448,8 @@
       <w:pPr>
         <w:pStyle w:val="Titre2"/>
       </w:pPr>
-      <w:proofErr w:type="gramStart"/>
-      <w:proofErr w:type="gramEnd"/>
-      <w:r>
-        <w:t>Function :</w:t>
-      </w:r>
-      <w:r>
-        <w:t xml:space="preserve"> </w:t>
+      <w:r>
+        <w:t xml:space="preserve">Function : </w:t>
       </w:r>
       <w:r>
         <w:t>Manage Audio and Video Diffusion</w:t>
@@ -41205,13 +40824,8 @@
       <w:pPr>
         <w:pStyle w:val="Titre2"/>
       </w:pPr>
-      <w:proofErr w:type="gramStart"/>
-      <w:proofErr w:type="gramEnd"/>
-      <w:r>
-        <w:t>Function :</w:t>
-      </w:r>
-      <w:r>
-        <w:t xml:space="preserve"> </w:t>
+      <w:r>
+        <w:t xml:space="preserve">Function : </w:t>
       </w:r>
       <w:r>
         <w:t>Process Audio Video Requests</w:t>
@@ -41566,13 +41180,8 @@
       <w:pPr>
         <w:pStyle w:val="Titre2"/>
       </w:pPr>
-      <w:proofErr w:type="gramStart"/>
-      <w:proofErr w:type="gramEnd"/>
-      <w:r>
-        <w:t>Function :</w:t>
-      </w:r>
-      <w:r>
-        <w:t xml:space="preserve"> </w:t>
+      <w:r>
+        <w:t xml:space="preserve">Function : </w:t>
       </w:r>
       <w:r>
         <w:t>Process VOD Movie Controls</w:t>
@@ -42177,8 +41786,6 @@
           <w:numId w:val="6"/>
         </w:numPr>
       </w:pPr>
-      <w:bookmarkStart w:id="0" w:name="_GoBack"/>
-      <w:bookmarkEnd w:id="0"/>
       <w:r>
         <w:t>Seat TV Core Interactions Manager</w:t>
       </w:r>
@@ -42192,13 +41799,8 @@
       <w:pPr>
         <w:pStyle w:val="Titre2"/>
       </w:pPr>
-      <w:proofErr w:type="gramStart"/>
-      <w:proofErr w:type="gramEnd"/>
-      <w:r>
-        <w:t>Function :</w:t>
-      </w:r>
-      <w:r>
-        <w:t xml:space="preserve"> </w:t>
+      <w:r>
+        <w:t xml:space="preserve">Function : </w:t>
       </w:r>
       <w:r>
         <w:t>Process Imposed Video Controls</w:t>
@@ -42858,8 +42460,6 @@
           <w:numId w:val="6"/>
         </w:numPr>
       </w:pPr>
-      <w:bookmarkStart w:id="0" w:name="_GoBack"/>
-      <w:bookmarkEnd w:id="0"/>
       <w:r>
         <w:t>Cabin Terminal Core Interactions Manager</w:t>
       </w:r>
@@ -42873,13 +42473,8 @@
       <w:pPr>
         <w:pStyle w:val="Titre2"/>
       </w:pPr>
-      <w:proofErr w:type="gramStart"/>
-      <w:proofErr w:type="gramEnd"/>
-      <w:r>
-        <w:t>Function :</w:t>
-      </w:r>
-      <w:r>
-        <w:t xml:space="preserve"> </w:t>
+      <w:r>
+        <w:t xml:space="preserve">Function : </w:t>
       </w:r>
       <w:r>
         <w:t>Broadcast Stored Audio and Video</w:t>
@@ -43258,13 +42853,8 @@
       <w:pPr>
         <w:pStyle w:val="Titre2"/>
       </w:pPr>
-      <w:proofErr w:type="gramStart"/>
-      <w:proofErr w:type="gramEnd"/>
-      <w:r>
-        <w:t>Function :</w:t>
-      </w:r>
-      <w:r>
-        <w:t xml:space="preserve"> </w:t>
+      <w:r>
+        <w:t xml:space="preserve">Function : </w:t>
       </w:r>
       <w:r>
         <w:t>Broadcast Audio Video Stream</w:t>
@@ -43901,8 +43491,6 @@
           <w:numId w:val="6"/>
         </w:numPr>
       </w:pPr>
-      <w:bookmarkStart w:id="0" w:name="_GoBack"/>
-      <w:bookmarkEnd w:id="0"/>
       <w:r>
         <w:t>Streaming Server</w:t>
       </w:r>
@@ -43916,13 +43504,8 @@
       <w:pPr>
         <w:pStyle w:val="Titre2"/>
       </w:pPr>
-      <w:proofErr w:type="gramStart"/>
-      <w:proofErr w:type="gramEnd"/>
-      <w:r>
-        <w:t>Function :</w:t>
-      </w:r>
-      <w:r>
-        <w:t xml:space="preserve"> </w:t>
+      <w:r>
+        <w:t xml:space="preserve">Function : </w:t>
       </w:r>
       <w:r>
         <w:t>Prepare Broadcasts</w:t>
@@ -44785,8 +44368,6 @@
           <w:numId w:val="6"/>
         </w:numPr>
       </w:pPr>
-      <w:bookmarkStart w:id="0" w:name="_GoBack"/>
-      <w:bookmarkEnd w:id="0"/>
       <w:r>
         <w:t>Streaming Server</w:t>
       </w:r>
@@ -44800,13 +44381,8 @@
       <w:pPr>
         <w:pStyle w:val="Titre2"/>
       </w:pPr>
-      <w:proofErr w:type="gramStart"/>
-      <w:proofErr w:type="gramEnd"/>
-      <w:r>
-        <w:t>Function :</w:t>
-      </w:r>
-      <w:r>
-        <w:t xml:space="preserve"> </w:t>
+      <w:r>
+        <w:t xml:space="preserve">Function : </w:t>
       </w:r>
       <w:r>
         <w:t>Display Video and Play Audio</w:t>
@@ -45189,13 +44765,8 @@
       <w:pPr>
         <w:pStyle w:val="Titre2"/>
       </w:pPr>
-      <w:proofErr w:type="gramStart"/>
-      <w:proofErr w:type="gramEnd"/>
-      <w:r>
-        <w:t>Function :</w:t>
-      </w:r>
-      <w:r>
-        <w:t xml:space="preserve"> </w:t>
+      <w:r>
+        <w:t xml:space="preserve">Function : </w:t>
       </w:r>
       <w:r>
         <w:t>Play Audio-Video Stream on Seat TV</w:t>
@@ -45875,8 +45446,6 @@
           <w:numId w:val="6"/>
         </w:numPr>
       </w:pPr>
-      <w:bookmarkStart w:id="0" w:name="_GoBack"/>
-      <w:bookmarkEnd w:id="0"/>
       <w:r>
         <w:t>Seat TV Audio Video Player</w:t>
       </w:r>
@@ -45890,13 +45459,8 @@
       <w:pPr>
         <w:pStyle w:val="Titre2"/>
       </w:pPr>
-      <w:proofErr w:type="gramStart"/>
-      <w:proofErr w:type="gramEnd"/>
-      <w:r>
-        <w:t>Function :</w:t>
-      </w:r>
-      <w:r>
-        <w:t xml:space="preserve"> </w:t>
+      <w:r>
+        <w:t xml:space="preserve">Function : </w:t>
       </w:r>
       <w:r>
         <w:t>Play Video Stream on Cabin Screen</w:t>
@@ -46447,8 +46011,6 @@
           <w:numId w:val="6"/>
         </w:numPr>
       </w:pPr>
-      <w:bookmarkStart w:id="0" w:name="_GoBack"/>
-      <w:bookmarkEnd w:id="0"/>
       <w:r>
         <w:t>Cabin Screen</w:t>
       </w:r>
@@ -46462,13 +46024,8 @@
       <w:pPr>
         <w:pStyle w:val="Titre2"/>
       </w:pPr>
-      <w:proofErr w:type="gramStart"/>
-      <w:proofErr w:type="gramEnd"/>
-      <w:r>
-        <w:t>Function :</w:t>
-      </w:r>
-      <w:r>
-        <w:t xml:space="preserve"> </w:t>
+      <w:r>
+        <w:t xml:space="preserve">Function : </w:t>
       </w:r>
       <w:r>
         <w:t>Receive Imposed Video Playing Status</w:t>
@@ -47031,8 +46588,6 @@
           <w:numId w:val="6"/>
         </w:numPr>
       </w:pPr>
-      <w:bookmarkStart w:id="0" w:name="_GoBack"/>
-      <w:bookmarkEnd w:id="0"/>
       <w:r>
         <w:t>Cabin Terminal Core Interactions Manager</w:t>
       </w:r>
@@ -47046,13 +46601,8 @@
       <w:pPr>
         <w:pStyle w:val="Titre2"/>
       </w:pPr>
-      <w:proofErr w:type="gramStart"/>
-      <w:proofErr w:type="gramEnd"/>
-      <w:r>
-        <w:t>Function :</w:t>
-      </w:r>
-      <w:r>
-        <w:t xml:space="preserve"> </w:t>
+      <w:r>
+        <w:t xml:space="preserve">Function : </w:t>
       </w:r>
       <w:r>
         <w:t>Display Imposed Video Playing Status on Cabin Terminal</w:t>
@@ -47567,8 +47117,6 @@
           <w:numId w:val="6"/>
         </w:numPr>
       </w:pPr>
-      <w:bookmarkStart w:id="0" w:name="_GoBack"/>
-      <w:bookmarkEnd w:id="0"/>
       <w:r>
         <w:t>Cabin Terminal Airline-Specific Interactions Manager</w:t>
       </w:r>
@@ -47582,13 +47130,8 @@
       <w:pPr>
         <w:pStyle w:val="Titre2"/>
       </w:pPr>
-      <w:proofErr w:type="gramStart"/>
-      <w:proofErr w:type="gramEnd"/>
-      <w:r>
-        <w:t>Function :</w:t>
-      </w:r>
-      <w:r>
-        <w:t xml:space="preserve"> </w:t>
+      <w:r>
+        <w:t xml:space="preserve">Function : </w:t>
       </w:r>
       <w:r>
         <w:t>Display Audio Interruption Screen on Seat TV</w:t>
@@ -48091,8 +47634,6 @@
           <w:numId w:val="6"/>
         </w:numPr>
       </w:pPr>
-      <w:bookmarkStart w:id="0" w:name="_GoBack"/>
-      <w:bookmarkEnd w:id="0"/>
       <w:r>
         <w:t>Seat TV Airline-Specific Interactions Manager</w:t>
       </w:r>
@@ -48106,13 +47647,8 @@
       <w:pPr>
         <w:pStyle w:val="Titre2"/>
       </w:pPr>
-      <w:proofErr w:type="gramStart"/>
-      <w:proofErr w:type="gramEnd"/>
-      <w:r>
-        <w:t>Function :</w:t>
-      </w:r>
-      <w:r>
-        <w:t xml:space="preserve"> </w:t>
+      <w:r>
+        <w:t xml:space="preserve">Function : </w:t>
       </w:r>
       <w:r>
         <w:t>Process Audio Announcement</w:t>
@@ -48663,8 +48199,6 @@
           <w:numId w:val="6"/>
         </w:numPr>
       </w:pPr>
-      <w:bookmarkStart w:id="0" w:name="_GoBack"/>
-      <w:bookmarkEnd w:id="0"/>
       <w:r>
         <w:t>Applications Server</w:t>
       </w:r>
@@ -48678,13 +48212,8 @@
       <w:pPr>
         <w:pStyle w:val="Titre2"/>
       </w:pPr>
-      <w:proofErr w:type="gramStart"/>
-      <w:proofErr w:type="gramEnd"/>
-      <w:r>
-        <w:t>Function :</w:t>
-      </w:r>
-      <w:r>
-        <w:t xml:space="preserve"> </w:t>
+      <w:r>
+        <w:t xml:space="preserve">Function : </w:t>
       </w:r>
       <w:r>
         <w:t>Run Services</w:t>
@@ -49027,13 +48556,8 @@
       <w:pPr>
         <w:pStyle w:val="Titre2"/>
       </w:pPr>
-      <w:proofErr w:type="gramStart"/>
-      <w:proofErr w:type="gramEnd"/>
-      <w:r>
-        <w:t>Function :</w:t>
-      </w:r>
-      <w:r>
-        <w:t xml:space="preserve"> </w:t>
+      <w:r>
+        <w:t xml:space="preserve">Function : </w:t>
       </w:r>
       <w:r>
         <w:t>Run Video-On-Demand Service</w:t>
@@ -49416,13 +48940,8 @@
       <w:pPr>
         <w:pStyle w:val="Titre2"/>
       </w:pPr>
-      <w:proofErr w:type="gramStart"/>
-      <w:proofErr w:type="gramEnd"/>
-      <w:r>
-        <w:t>Function :</w:t>
-      </w:r>
-      <w:r>
-        <w:t xml:space="preserve"> </w:t>
+      <w:r>
+        <w:t xml:space="preserve">Function : </w:t>
       </w:r>
       <w:r>
         <w:t>Display VOD Movie Data</w:t>
@@ -50164,8 +49683,6 @@
           <w:numId w:val="6"/>
         </w:numPr>
       </w:pPr>
-      <w:bookmarkStart w:id="0" w:name="_GoBack"/>
-      <w:bookmarkEnd w:id="0"/>
       <w:r>
         <w:t>Seat TV Airline-Specific Interactions Manager</w:t>
       </w:r>
@@ -50179,13 +49696,8 @@
       <w:pPr>
         <w:pStyle w:val="Titre2"/>
       </w:pPr>
-      <w:proofErr w:type="gramStart"/>
-      <w:proofErr w:type="gramEnd"/>
-      <w:r>
-        <w:t>Function :</w:t>
-      </w:r>
-      <w:r>
-        <w:t xml:space="preserve"> </w:t>
+      <w:r>
+        <w:t xml:space="preserve">Function : </w:t>
       </w:r>
       <w:r>
         <w:t>Capture VOD Selections</w:t>
@@ -51161,8 +50673,6 @@
           <w:numId w:val="6"/>
         </w:numPr>
       </w:pPr>
-      <w:bookmarkStart w:id="0" w:name="_GoBack"/>
-      <w:bookmarkEnd w:id="0"/>
       <w:r>
         <w:t>Seat TV Airline-Specific Interactions Manager</w:t>
       </w:r>
@@ -51176,13 +50686,8 @@
       <w:pPr>
         <w:pStyle w:val="Titre2"/>
       </w:pPr>
-      <w:proofErr w:type="gramStart"/>
-      <w:proofErr w:type="gramEnd"/>
-      <w:r>
-        <w:t>Function :</w:t>
-      </w:r>
-      <w:r>
-        <w:t xml:space="preserve"> </w:t>
+      <w:r>
+        <w:t xml:space="preserve">Function : </w:t>
       </w:r>
       <w:r>
         <w:t>Retrieve VOD Movie Data</w:t>
@@ -52216,8 +51721,6 @@
           <w:numId w:val="6"/>
         </w:numPr>
       </w:pPr>
-      <w:bookmarkStart w:id="0" w:name="_GoBack"/>
-      <w:bookmarkEnd w:id="0"/>
       <w:r>
         <w:t>Seat TV Core Interactions Manager</w:t>
       </w:r>
@@ -52231,13 +51734,8 @@
       <w:pPr>
         <w:pStyle w:val="Titre2"/>
       </w:pPr>
-      <w:proofErr w:type="gramStart"/>
-      <w:proofErr w:type="gramEnd"/>
-      <w:r>
-        <w:t>Function :</w:t>
-      </w:r>
-      <w:r>
-        <w:t xml:space="preserve"> </w:t>
+      <w:r>
+        <w:t xml:space="preserve">Function : </w:t>
       </w:r>
       <w:r>
         <w:t>Handle VOD Service Activation and Interruption</w:t>
@@ -52964,8 +52462,6 @@
           <w:numId w:val="6"/>
         </w:numPr>
       </w:pPr>
-      <w:bookmarkStart w:id="0" w:name="_GoBack"/>
-      <w:bookmarkEnd w:id="0"/>
       <w:r>
         <w:t>Seat TV Core Interactions Manager</w:t>
       </w:r>
@@ -52979,13 +52475,8 @@
       <w:pPr>
         <w:pStyle w:val="Titre2"/>
       </w:pPr>
-      <w:proofErr w:type="gramStart"/>
-      <w:proofErr w:type="gramEnd"/>
-      <w:r>
-        <w:t>Function :</w:t>
-      </w:r>
-      <w:r>
-        <w:t xml:space="preserve"> </w:t>
+      <w:r>
+        <w:t xml:space="preserve">Function : </w:t>
       </w:r>
       <w:r>
         <w:t>Store Interrupted VOD Movie Status</w:t>
@@ -53512,8 +53003,6 @@
           <w:numId w:val="6"/>
         </w:numPr>
       </w:pPr>
-      <w:bookmarkStart w:id="0" w:name="_GoBack"/>
-      <w:bookmarkEnd w:id="0"/>
       <w:r>
         <w:t>Seat TV Audio Video Player</w:t>
       </w:r>
@@ -53527,13 +53016,8 @@
       <w:pPr>
         <w:pStyle w:val="Titre2"/>
       </w:pPr>
-      <w:proofErr w:type="gramStart"/>
-      <w:proofErr w:type="gramEnd"/>
-      <w:r>
-        <w:t>Function :</w:t>
-      </w:r>
-      <w:r>
-        <w:t xml:space="preserve"> </w:t>
+      <w:r>
+        <w:t xml:space="preserve">Function : </w:t>
       </w:r>
       <w:r>
         <w:t>Run Cabin Intercommunication Service</w:t>
@@ -53896,13 +53380,8 @@
       <w:pPr>
         <w:pStyle w:val="Titre2"/>
       </w:pPr>
-      <w:proofErr w:type="gramStart"/>
-      <w:proofErr w:type="gramEnd"/>
-      <w:r>
-        <w:t>Function :</w:t>
-      </w:r>
-      <w:r>
-        <w:t xml:space="preserve"> </w:t>
+      <w:r>
+        <w:t xml:space="preserve">Function : </w:t>
       </w:r>
       <w:r>
         <w:t>Capture Imposed Video Selections</w:t>
@@ -54701,8 +54180,6 @@
           <w:numId w:val="6"/>
         </w:numPr>
       </w:pPr>
-      <w:bookmarkStart w:id="0" w:name="_GoBack"/>
-      <w:bookmarkEnd w:id="0"/>
       <w:r>
         <w:t>Cabin Terminal Airline-Specific Interactions Manager</w:t>
       </w:r>
@@ -54716,13 +54193,8 @@
       <w:pPr>
         <w:pStyle w:val="Titre2"/>
       </w:pPr>
-      <w:proofErr w:type="gramStart"/>
-      <w:proofErr w:type="gramEnd"/>
-      <w:r>
-        <w:t>Function :</w:t>
-      </w:r>
-      <w:r>
-        <w:t xml:space="preserve"> </w:t>
+      <w:r>
+        <w:t xml:space="preserve">Function : </w:t>
       </w:r>
       <w:r>
         <w:t>Retrieve Imposed Video Data</w:t>
@@ -55372,8 +54844,6 @@
           <w:numId w:val="6"/>
         </w:numPr>
       </w:pPr>
-      <w:bookmarkStart w:id="0" w:name="_GoBack"/>
-      <w:bookmarkEnd w:id="0"/>
       <w:r>
         <w:t>Cabin Terminal Core Interactions Manager</w:t>
       </w:r>
@@ -55387,13 +54857,8 @@
       <w:pPr>
         <w:pStyle w:val="Titre2"/>
       </w:pPr>
-      <w:proofErr w:type="gramStart"/>
-      <w:proofErr w:type="gramEnd"/>
-      <w:r>
-        <w:t>Function :</w:t>
-      </w:r>
-      <w:r>
-        <w:t xml:space="preserve"> </w:t>
+      <w:r>
+        <w:t xml:space="preserve">Function : </w:t>
       </w:r>
       <w:r>
         <w:t>Display Imposed Video Data</w:t>
@@ -55943,8 +55408,6 @@
           <w:numId w:val="6"/>
         </w:numPr>
       </w:pPr>
-      <w:bookmarkStart w:id="0" w:name="_GoBack"/>
-      <w:bookmarkEnd w:id="0"/>
       <w:r>
         <w:t>Cabin Terminal Airline-Specific Interactions Manager</w:t>
       </w:r>
@@ -55958,13 +55421,8 @@
       <w:pPr>
         <w:pStyle w:val="Titre2"/>
       </w:pPr>
-      <w:proofErr w:type="gramStart"/>
-      <w:proofErr w:type="gramEnd"/>
-      <w:r>
-        <w:t>Function :</w:t>
-      </w:r>
-      <w:r>
-        <w:t xml:space="preserve"> </w:t>
+      <w:r>
+        <w:t xml:space="preserve">Function : </w:t>
       </w:r>
       <w:r>
         <w:t>Manage Passenger Services Lifecycle</w:t>
@@ -56363,13 +55821,8 @@
       <w:pPr>
         <w:pStyle w:val="Titre2"/>
       </w:pPr>
-      <w:proofErr w:type="gramStart"/>
-      <w:proofErr w:type="gramEnd"/>
-      <w:r>
-        <w:t>Function :</w:t>
-      </w:r>
-      <w:r>
-        <w:t xml:space="preserve"> </w:t>
+      <w:r>
+        <w:t xml:space="preserve">Function : </w:t>
       </w:r>
       <w:r>
         <w:t>Display Homepage on Seat TV</w:t>
@@ -56967,8 +56420,6 @@
           <w:numId w:val="6"/>
         </w:numPr>
       </w:pPr>
-      <w:bookmarkStart w:id="0" w:name="_GoBack"/>
-      <w:bookmarkEnd w:id="0"/>
       <w:r>
         <w:t>Seat TV Airline-Specific Interactions Manager</w:t>
       </w:r>
@@ -56982,13 +56433,8 @@
       <w:pPr>
         <w:pStyle w:val="Titre2"/>
       </w:pPr>
-      <w:proofErr w:type="gramStart"/>
-      <w:proofErr w:type="gramEnd"/>
-      <w:r>
-        <w:t>Function :</w:t>
-      </w:r>
-      <w:r>
-        <w:t xml:space="preserve"> </w:t>
+      <w:r>
+        <w:t xml:space="preserve">Function : </w:t>
       </w:r>
       <w:r>
         <w:t>Capture Passenger Service Selection</w:t>
@@ -57634,8 +57080,6 @@
           <w:numId w:val="6"/>
         </w:numPr>
       </w:pPr>
-      <w:bookmarkStart w:id="0" w:name="_GoBack"/>
-      <w:bookmarkEnd w:id="0"/>
       <w:r>
         <w:t>Seat TV Airline-Specific Interactions Manager</w:t>
       </w:r>
@@ -57649,13 +57093,8 @@
       <w:pPr>
         <w:pStyle w:val="Titre2"/>
       </w:pPr>
-      <w:proofErr w:type="gramStart"/>
-      <w:proofErr w:type="gramEnd"/>
-      <w:r>
-        <w:t>Function :</w:t>
-      </w:r>
-      <w:r>
-        <w:t xml:space="preserve"> </w:t>
+      <w:r>
+        <w:t xml:space="preserve">Function : </w:t>
       </w:r>
       <w:r>
         <w:t>Determine  Passenger Service Availability</w:t>
@@ -58305,8 +57744,6 @@
           <w:numId w:val="6"/>
         </w:numPr>
       </w:pPr>
-      <w:bookmarkStart w:id="0" w:name="_GoBack"/>
-      <w:bookmarkEnd w:id="0"/>
       <w:r>
         <w:t>Applications Server</w:t>
       </w:r>
@@ -58320,13 +57757,8 @@
       <w:pPr>
         <w:pStyle w:val="Titre2"/>
       </w:pPr>
-      <w:proofErr w:type="gramStart"/>
-      <w:proofErr w:type="gramEnd"/>
-      <w:r>
-        <w:t>Function :</w:t>
-      </w:r>
-      <w:r>
-        <w:t xml:space="preserve"> </w:t>
+      <w:r>
+        <w:t xml:space="preserve">Function : </w:t>
       </w:r>
       <w:r>
         <w:t>Interrupt Current Service</w:t>
@@ -58941,8 +58373,6 @@
           <w:numId w:val="6"/>
         </w:numPr>
       </w:pPr>
-      <w:bookmarkStart w:id="0" w:name="_GoBack"/>
-      <w:bookmarkEnd w:id="0"/>
       <w:r>
         <w:t>Seat TV Services Manager</w:t>
       </w:r>
@@ -58956,13 +58386,8 @@
       <w:pPr>
         <w:pStyle w:val="Titre2"/>
       </w:pPr>
-      <w:proofErr w:type="gramStart"/>
-      <w:proofErr w:type="gramEnd"/>
-      <w:r>
-        <w:t>Function :</w:t>
-      </w:r>
-      <w:r>
-        <w:t xml:space="preserve"> </w:t>
+      <w:r>
+        <w:t xml:space="preserve">Function : </w:t>
       </w:r>
       <w:r>
         <w:t>Store Passenger Service State</w:t>
@@ -59520,8 +58945,6 @@
           <w:numId w:val="6"/>
         </w:numPr>
       </w:pPr>
-      <w:bookmarkStart w:id="0" w:name="_GoBack"/>
-      <w:bookmarkEnd w:id="0"/>
       <w:r>
         <w:t>Seat TV Services Manager</w:t>
       </w:r>
@@ -59535,13 +58958,8 @@
       <w:pPr>
         <w:pStyle w:val="Titre2"/>
       </w:pPr>
-      <w:proofErr w:type="gramStart"/>
-      <w:proofErr w:type="gramEnd"/>
-      <w:r>
-        <w:t>Function :</w:t>
-      </w:r>
-      <w:r>
-        <w:t xml:space="preserve"> </w:t>
+      <w:r>
+        <w:t xml:space="preserve">Function : </w:t>
       </w:r>
       <w:r>
         <w:t>Start/Resume Service</w:t>
@@ -60187,8 +59605,6 @@
           <w:numId w:val="6"/>
         </w:numPr>
       </w:pPr>
-      <w:bookmarkStart w:id="0" w:name="_GoBack"/>
-      <w:bookmarkEnd w:id="0"/>
       <w:r>
         <w:t>Seat TV Core Interactions Manager</w:t>
       </w:r>
@@ -60213,18 +59629,18 @@
         <w:drawing>
           <wp:inline distT="0" distR="0" distB="0" distL="0">
             <wp:extent cx="6350000" cy="3302000"/>
-            <wp:docPr id="0" name="Drawing 0" descr="file:/tmp/%5BCDB%5D%20In-Flight%20Entertainment%20Dictionary-m2doc7969046311217135539.jpg"/>
+            <wp:docPr id="0" name="Drawing 0" descr="file:/tmp/%5BCDB%5D%20In-Flight%20Entertainment%20Dictionary-m2doc5876875195861847169.jpg"/>
             <a:graphic xmlns:a="http://schemas.openxmlformats.org/drawingml/2006/main">
               <a:graphicData uri="http://schemas.openxmlformats.org/drawingml/2006/picture">
                 <pic:pic xmlns:pic="http://schemas.openxmlformats.org/drawingml/2006/picture">
                   <pic:nvPicPr>
-                    <pic:cNvPr id="0" name="Picture 0" descr="file:/tmp/%5BCDB%5D%20In-Flight%20Entertainment%20Dictionary-m2doc7969046311217135539.jpg"/>
+                    <pic:cNvPr id="0" name="Picture 0" descr="file:/tmp/%5BCDB%5D%20In-Flight%20Entertainment%20Dictionary-m2doc5876875195861847169.jpg"/>
                     <pic:cNvPicPr>
                       <a:picLocks noChangeAspect="true"/>
                     </pic:cNvPicPr>
                   </pic:nvPicPr>
                   <pic:blipFill>
-                    <a:blip r:embed="rId13"/>
+                    <a:blip r:embed="rId12"/>
                     <a:stretch>
                       <a:fillRect/>
                     </a:stretch>
@@ -60312,19 +59728,11 @@
           <w:u w:val="single"/>
         </w:rPr>
       </w:pPr>
-      <w:proofErr w:type="gramStart"/>
-      <w:proofErr w:type="gramEnd"/>
-      <w:r>
-        <w:rPr>
-          <w:u w:val="single"/>
-        </w:rPr>
-        <w:t>Classes</w:t>
-      </w:r>
-      <w:r>
-        <w:rPr>
-          <w:u w:val="single"/>
-        </w:rPr>
-        <w:t xml:space="preserve"> definition:</w:t>
+      <w:r>
+        <w:rPr>
+          <w:u w:val="single"/>
+        </w:rPr>
+        <w:t>Classes definition:</w:t>
       </w:r>
     </w:p>
     <w:p>
@@ -61253,8 +60661,8 @@
       </w:r>
     </w:p>
     <w:sectPr>
-      <w:headerReference r:id="rId9" w:type="default"/>
-      <w:footerReference r:id="rId10" w:type="default"/>
+      <w:headerReference r:id="rId8" w:type="default"/>
+      <w:footerReference r:id="rId9" w:type="default"/>
       <w:pgSz w:code="9" w:h="16839" w:w="11907"/>
       <w:pgMar w:bottom="1440" w:footer="720" w:gutter="0" w:header="720" w:left="1440" w:right="1440" w:top="1440"/>
       <w:cols w:space="720"/>
@@ -61265,7 +60673,7 @@
 </file>
 
 <file path=word/endnotes.xml><?xml version="1.0" encoding="utf-8"?>
-<w:endnotes xmlns:wpc="http://schemas.microsoft.com/office/word/2010/wordprocessingCanvas" xmlns:mc="http://schemas.openxmlformats.org/markup-compatibility/2006" xmlns:o="urn:schemas-microsoft-com:office:office" xmlns:r="http://schemas.openxmlformats.org/officeDocument/2006/relationships" xmlns:m="http://schemas.openxmlformats.org/officeDocument/2006/math" xmlns:v="urn:schemas-microsoft-com:vml" xmlns:wp14="http://schemas.microsoft.com/office/word/2010/wordprocessingDrawing" xmlns:wp="http://schemas.openxmlformats.org/drawingml/2006/wordprocessingDrawing" xmlns:w10="urn:schemas-microsoft-com:office:word" xmlns:w="http://schemas.openxmlformats.org/wordprocessingml/2006/main" xmlns:w14="http://schemas.microsoft.com/office/word/2010/wordml" xmlns:wpg="http://schemas.microsoft.com/office/word/2010/wordprocessingGroup" xmlns:wpi="http://schemas.microsoft.com/office/word/2010/wordprocessingInk" xmlns:wne="http://schemas.microsoft.com/office/word/2006/wordml" xmlns:wps="http://schemas.microsoft.com/office/word/2010/wordprocessingShape" mc:Ignorable="w14 wp14">
+<w:endnotes xmlns:wpc="http://schemas.microsoft.com/office/word/2010/wordprocessingCanvas" xmlns:mc="http://schemas.openxmlformats.org/markup-compatibility/2006" xmlns:o="urn:schemas-microsoft-com:office:office" xmlns:r="http://schemas.openxmlformats.org/officeDocument/2006/relationships" xmlns:m="http://schemas.openxmlformats.org/officeDocument/2006/math" xmlns:v="urn:schemas-microsoft-com:vml" xmlns:wp14="http://schemas.microsoft.com/office/word/2010/wordprocessingDrawing" xmlns:wp="http://schemas.openxmlformats.org/drawingml/2006/wordprocessingDrawing" xmlns:w10="urn:schemas-microsoft-com:office:word" xmlns:w="http://schemas.openxmlformats.org/wordprocessingml/2006/main" xmlns:w14="http://schemas.microsoft.com/office/word/2010/wordml" xmlns:w15="http://schemas.microsoft.com/office/word/2012/wordml" xmlns:wpg="http://schemas.microsoft.com/office/word/2010/wordprocessingGroup" xmlns:wpi="http://schemas.microsoft.com/office/word/2010/wordprocessingInk" xmlns:wne="http://schemas.microsoft.com/office/word/2006/wordml" xmlns:wps="http://schemas.microsoft.com/office/word/2010/wordprocessingShape" mc:Ignorable="w14 w15 wp14">
   <w:endnote w:type="separator" w:id="-1">
     <w:p>
       <w:pPr>
@@ -61290,7 +60698,7 @@
 </file>
 
 <file path=word/footer1.xml><?xml version="1.0" encoding="utf-8"?>
-<w:ftr xmlns:m="http://schemas.openxmlformats.org/officeDocument/2006/math" xmlns:mc="http://schemas.openxmlformats.org/markup-compatibility/2006" xmlns:o="urn:schemas-microsoft-com:office:office" xmlns:r="http://schemas.openxmlformats.org/officeDocument/2006/relationships" xmlns:v="urn:schemas-microsoft-com:vml" xmlns:w="http://schemas.openxmlformats.org/wordprocessingml/2006/main" xmlns:w10="urn:schemas-microsoft-com:office:word" xmlns:w14="http://schemas.microsoft.com/office/word/2010/wordml" xmlns:wne="http://schemas.microsoft.com/office/word/2006/wordml" xmlns:wp="http://schemas.openxmlformats.org/drawingml/2006/wordprocessingDrawing" xmlns:wp14="http://schemas.microsoft.com/office/word/2010/wordprocessingDrawing" xmlns:wpc="http://schemas.microsoft.com/office/word/2010/wordprocessingCanvas" xmlns:wpg="http://schemas.microsoft.com/office/word/2010/wordprocessingGroup" xmlns:wpi="http://schemas.microsoft.com/office/word/2010/wordprocessingInk" xmlns:wps="http://schemas.microsoft.com/office/word/2010/wordprocessingShape" mc:Ignorable="w14 wp14">
+<w:ftr xmlns:m="http://schemas.openxmlformats.org/officeDocument/2006/math" xmlns:mc="http://schemas.openxmlformats.org/markup-compatibility/2006" xmlns:o="urn:schemas-microsoft-com:office:office" xmlns:r="http://schemas.openxmlformats.org/officeDocument/2006/relationships" xmlns:v="urn:schemas-microsoft-com:vml" xmlns:w="http://schemas.openxmlformats.org/wordprocessingml/2006/main" xmlns:w10="urn:schemas-microsoft-com:office:word" xmlns:w14="http://schemas.microsoft.com/office/word/2010/wordml" xmlns:w15="http://schemas.microsoft.com/office/word/2012/wordml" xmlns:wne="http://schemas.microsoft.com/office/word/2006/wordml" xmlns:wp="http://schemas.openxmlformats.org/drawingml/2006/wordprocessingDrawing" xmlns:wp14="http://schemas.microsoft.com/office/word/2010/wordprocessingDrawing" xmlns:wpc="http://schemas.microsoft.com/office/word/2010/wordprocessingCanvas" xmlns:wpg="http://schemas.microsoft.com/office/word/2010/wordprocessingGroup" xmlns:wpi="http://schemas.microsoft.com/office/word/2010/wordprocessingInk" xmlns:wps="http://schemas.microsoft.com/office/word/2010/wordprocessingShape" mc:Ignorable="w14 w15 wp14">
   <w:sdt>
     <w:sdtPr>
       <w:id w:val="-11542952"/>
@@ -61320,7 +60728,7 @@
             <w:noProof/>
             <w:lang w:val="fr-FR"/>
           </w:rPr>
-          <w:t>7</w:t>
+          <w:t>1</w:t>
         </w:r>
         <w:r>
           <w:fldChar w:fldCharType="end"/>
@@ -61340,7 +60748,7 @@
 </file>
 
 <file path=word/footnotes.xml><?xml version="1.0" encoding="utf-8"?>
-<w:footnotes xmlns:m="http://schemas.openxmlformats.org/officeDocument/2006/math" xmlns:mc="http://schemas.openxmlformats.org/markup-compatibility/2006" xmlns:o="urn:schemas-microsoft-com:office:office" xmlns:r="http://schemas.openxmlformats.org/officeDocument/2006/relationships" xmlns:v="urn:schemas-microsoft-com:vml" xmlns:w="http://schemas.openxmlformats.org/wordprocessingml/2006/main" xmlns:w10="urn:schemas-microsoft-com:office:word" xmlns:w14="http://schemas.microsoft.com/office/word/2010/wordml" xmlns:wne="http://schemas.microsoft.com/office/word/2006/wordml" xmlns:wp="http://schemas.openxmlformats.org/drawingml/2006/wordprocessingDrawing" xmlns:wp14="http://schemas.microsoft.com/office/word/2010/wordprocessingDrawing" xmlns:wpc="http://schemas.microsoft.com/office/word/2010/wordprocessingCanvas" xmlns:wpg="http://schemas.microsoft.com/office/word/2010/wordprocessingGroup" xmlns:wpi="http://schemas.microsoft.com/office/word/2010/wordprocessingInk" xmlns:wps="http://schemas.microsoft.com/office/word/2010/wordprocessingShape" mc:Ignorable="w14 wp14">
+<w:footnotes xmlns:m="http://schemas.openxmlformats.org/officeDocument/2006/math" xmlns:mc="http://schemas.openxmlformats.org/markup-compatibility/2006" xmlns:o="urn:schemas-microsoft-com:office:office" xmlns:r="http://schemas.openxmlformats.org/officeDocument/2006/relationships" xmlns:v="urn:schemas-microsoft-com:vml" xmlns:w="http://schemas.openxmlformats.org/wordprocessingml/2006/main" xmlns:w10="urn:schemas-microsoft-com:office:word" xmlns:w14="http://schemas.microsoft.com/office/word/2010/wordml" xmlns:w15="http://schemas.microsoft.com/office/word/2012/wordml" xmlns:wne="http://schemas.microsoft.com/office/word/2006/wordml" xmlns:wp="http://schemas.openxmlformats.org/drawingml/2006/wordprocessingDrawing" xmlns:wp14="http://schemas.microsoft.com/office/word/2010/wordprocessingDrawing" xmlns:wpc="http://schemas.microsoft.com/office/word/2010/wordprocessingCanvas" xmlns:wpg="http://schemas.microsoft.com/office/word/2010/wordprocessingGroup" xmlns:wpi="http://schemas.microsoft.com/office/word/2010/wordprocessingInk" xmlns:wps="http://schemas.microsoft.com/office/word/2010/wordprocessingShape" mc:Ignorable="w14 w15 wp14">
   <w:footnote w:id="-1" w:type="separator">
     <w:p>
       <w:pPr>
@@ -61365,7 +60773,7 @@
 </file>
 
 <file path=word/header1.xml><?xml version="1.0" encoding="utf-8"?>
-<w:hdr xmlns:m="http://schemas.openxmlformats.org/officeDocument/2006/math" xmlns:mc="http://schemas.openxmlformats.org/markup-compatibility/2006" xmlns:o="urn:schemas-microsoft-com:office:office" xmlns:r="http://schemas.openxmlformats.org/officeDocument/2006/relationships" xmlns:v="urn:schemas-microsoft-com:vml" xmlns:w="http://schemas.openxmlformats.org/wordprocessingml/2006/main" xmlns:w10="urn:schemas-microsoft-com:office:word" xmlns:w14="http://schemas.microsoft.com/office/word/2010/wordml" xmlns:wne="http://schemas.microsoft.com/office/word/2006/wordml" xmlns:wp="http://schemas.openxmlformats.org/drawingml/2006/wordprocessingDrawing" xmlns:wp14="http://schemas.microsoft.com/office/word/2010/wordprocessingDrawing" xmlns:wpc="http://schemas.microsoft.com/office/word/2010/wordprocessingCanvas" xmlns:wpg="http://schemas.microsoft.com/office/word/2010/wordprocessingGroup" xmlns:wpi="http://schemas.microsoft.com/office/word/2010/wordprocessingInk" xmlns:wps="http://schemas.microsoft.com/office/word/2010/wordprocessingShape" mc:Ignorable="w14 wp14">
+<w:hdr xmlns:m="http://schemas.openxmlformats.org/officeDocument/2006/math" xmlns:mc="http://schemas.openxmlformats.org/markup-compatibility/2006" xmlns:o="urn:schemas-microsoft-com:office:office" xmlns:r="http://schemas.openxmlformats.org/officeDocument/2006/relationships" xmlns:v="urn:schemas-microsoft-com:vml" xmlns:w="http://schemas.openxmlformats.org/wordprocessingml/2006/main" xmlns:w10="urn:schemas-microsoft-com:office:word" xmlns:w14="http://schemas.microsoft.com/office/word/2010/wordml" xmlns:w15="http://schemas.microsoft.com/office/word/2012/wordml" xmlns:wne="http://schemas.microsoft.com/office/word/2006/wordml" xmlns:wp="http://schemas.openxmlformats.org/drawingml/2006/wordprocessingDrawing" xmlns:wp14="http://schemas.microsoft.com/office/word/2010/wordprocessingDrawing" xmlns:wpc="http://schemas.microsoft.com/office/word/2010/wordprocessingCanvas" xmlns:wpg="http://schemas.microsoft.com/office/word/2010/wordprocessingGroup" xmlns:wpi="http://schemas.microsoft.com/office/word/2010/wordprocessingInk" xmlns:wps="http://schemas.microsoft.com/office/word/2010/wordprocessingShape" mc:Ignorable="w14 w15 wp14">
   <w:tbl>
     <w:tblPr>
       <w:tblW w:type="pct" w:w="5284"/>
@@ -61452,8 +60860,8 @@
 </file>
 
 <file path=word/numbering.xml><?xml version="1.0" encoding="utf-8"?>
-<w:numbering xmlns:m="http://schemas.openxmlformats.org/officeDocument/2006/math" xmlns:mc="http://schemas.openxmlformats.org/markup-compatibility/2006" xmlns:o="urn:schemas-microsoft-com:office:office" xmlns:r="http://schemas.openxmlformats.org/officeDocument/2006/relationships" xmlns:v="urn:schemas-microsoft-com:vml" xmlns:w="http://schemas.openxmlformats.org/wordprocessingml/2006/main" xmlns:w10="urn:schemas-microsoft-com:office:word" xmlns:w14="http://schemas.microsoft.com/office/word/2010/wordml" xmlns:wne="http://schemas.microsoft.com/office/word/2006/wordml" xmlns:wp="http://schemas.openxmlformats.org/drawingml/2006/wordprocessingDrawing" xmlns:wp14="http://schemas.microsoft.com/office/word/2010/wordprocessingDrawing" xmlns:wpc="http://schemas.microsoft.com/office/word/2010/wordprocessingCanvas" xmlns:wpg="http://schemas.microsoft.com/office/word/2010/wordprocessingGroup" xmlns:wpi="http://schemas.microsoft.com/office/word/2010/wordprocessingInk" xmlns:wps="http://schemas.microsoft.com/office/word/2010/wordprocessingShape" mc:Ignorable="w14 wp14">
-  <w:abstractNum w:abstractNumId="0">
+<w:numbering xmlns:m="http://schemas.openxmlformats.org/officeDocument/2006/math" xmlns:mc="http://schemas.openxmlformats.org/markup-compatibility/2006" xmlns:o="urn:schemas-microsoft-com:office:office" xmlns:r="http://schemas.openxmlformats.org/officeDocument/2006/relationships" xmlns:v="urn:schemas-microsoft-com:vml" xmlns:w="http://schemas.openxmlformats.org/wordprocessingml/2006/main" xmlns:w10="urn:schemas-microsoft-com:office:word" xmlns:w14="http://schemas.microsoft.com/office/word/2010/wordml" xmlns:w15="http://schemas.microsoft.com/office/word/2012/wordml" xmlns:wne="http://schemas.microsoft.com/office/word/2006/wordml" xmlns:wp="http://schemas.openxmlformats.org/drawingml/2006/wordprocessingDrawing" xmlns:wp14="http://schemas.microsoft.com/office/word/2010/wordprocessingDrawing" xmlns:wpc="http://schemas.microsoft.com/office/word/2010/wordprocessingCanvas" xmlns:wpg="http://schemas.microsoft.com/office/word/2010/wordprocessingGroup" xmlns:wpi="http://schemas.microsoft.com/office/word/2010/wordprocessingInk" xmlns:wps="http://schemas.microsoft.com/office/word/2010/wordprocessingShape" mc:Ignorable="w14 w15 wp14">
+  <w:abstractNum w15:restartNumberingAfterBreak="0" w:abstractNumId="0">
     <w:nsid w:val="03DB2885"/>
     <w:multiLevelType w:val="hybridMultilevel"/>
     <w:tmpl w:val="4594CD06"/>
@@ -61566,7 +60974,7 @@
       </w:rPr>
     </w:lvl>
   </w:abstractNum>
-  <w:abstractNum w:abstractNumId="1">
+  <w:abstractNum w15:restartNumberingAfterBreak="0" w:abstractNumId="1">
     <w:nsid w:val="3779608E"/>
     <w:multiLevelType w:val="hybridMultilevel"/>
     <w:tmpl w:val="AF96B842"/>
@@ -61679,7 +61087,7 @@
       </w:rPr>
     </w:lvl>
   </w:abstractNum>
-  <w:abstractNum w:abstractNumId="2">
+  <w:abstractNum w15:restartNumberingAfterBreak="0" w:abstractNumId="2">
     <w:nsid w:val="39275C9B"/>
     <w:multiLevelType w:val="hybridMultilevel"/>
     <w:tmpl w:val="C3FAF2E4"/>
@@ -61792,7 +61200,7 @@
       </w:rPr>
     </w:lvl>
   </w:abstractNum>
-  <w:abstractNum w:abstractNumId="3">
+  <w:abstractNum w15:restartNumberingAfterBreak="0" w:abstractNumId="3">
     <w:nsid w:val="4B595918"/>
     <w:multiLevelType w:val="hybridMultilevel"/>
     <w:tmpl w:val="16F06990"/>
@@ -61904,7 +61312,7 @@
       </w:rPr>
     </w:lvl>
   </w:abstractNum>
-  <w:abstractNum w:abstractNumId="4">
+  <w:abstractNum w15:restartNumberingAfterBreak="0" w:abstractNumId="4">
     <w:nsid w:val="4DF27C15"/>
     <w:multiLevelType w:val="hybridMultilevel"/>
     <w:tmpl w:val="26A6280C"/>
@@ -62017,7 +61425,7 @@
       </w:rPr>
     </w:lvl>
   </w:abstractNum>
-  <w:abstractNum w:abstractNumId="5">
+  <w:abstractNum w15:restartNumberingAfterBreak="0" w:abstractNumId="5">
     <w:nsid w:val="4F37405E"/>
     <w:multiLevelType w:val="hybridMultilevel"/>
     <w:tmpl w:val="0F5455A2"/>
@@ -62130,7 +61538,7 @@
       </w:rPr>
     </w:lvl>
   </w:abstractNum>
-  <w:abstractNum w:abstractNumId="6">
+  <w:abstractNum w15:restartNumberingAfterBreak="0" w:abstractNumId="6">
     <w:nsid w:val="59B25854"/>
     <w:multiLevelType w:val="multilevel"/>
     <w:tmpl w:val="040C0025"/>
@@ -62225,7 +61633,7 @@
       </w:pPr>
     </w:lvl>
   </w:abstractNum>
-  <w:abstractNum w:abstractNumId="7">
+  <w:abstractNum w15:restartNumberingAfterBreak="0" w:abstractNumId="7">
     <w:nsid w:val="67EB651A"/>
     <w:multiLevelType w:val="hybridMultilevel"/>
     <w:tmpl w:val="BB56658E"/>
@@ -62366,7 +61774,7 @@
 </file>
 
 <file path=word/styles.xml><?xml version="1.0" encoding="utf-8"?>
-<w:styles xmlns:mc="http://schemas.openxmlformats.org/markup-compatibility/2006" xmlns:r="http://schemas.openxmlformats.org/officeDocument/2006/relationships" xmlns:w="http://schemas.openxmlformats.org/wordprocessingml/2006/main" xmlns:w14="http://schemas.microsoft.com/office/word/2010/wordml" mc:Ignorable="w14">
+<w:styles xmlns:mc="http://schemas.openxmlformats.org/markup-compatibility/2006" xmlns:r="http://schemas.openxmlformats.org/officeDocument/2006/relationships" xmlns:w="http://schemas.openxmlformats.org/wordprocessingml/2006/main" xmlns:w14="http://schemas.microsoft.com/office/word/2010/wordml" xmlns:w15="http://schemas.microsoft.com/office/word/2012/wordml" mc:Ignorable="w14 w15">
   <w:docDefaults>
     <w:rPrDefault>
       <w:rPr>
@@ -62376,144 +61784,378 @@
     </w:rPrDefault>
     <w:pPrDefault/>
   </w:docDefaults>
-  <w:latentStyles w:count="267" w:defLockedState="0" w:defQFormat="0" w:defSemiHidden="1" w:defUIPriority="99" w:defUnhideWhenUsed="1">
-    <w:lsdException w:name="Normal" w:qFormat="1" w:semiHidden="0" w:uiPriority="0" w:unhideWhenUsed="0"/>
-    <w:lsdException w:name="heading 1" w:qFormat="1" w:semiHidden="0" w:uiPriority="9" w:unhideWhenUsed="0"/>
-    <w:lsdException w:name="heading 2" w:qFormat="1" w:uiPriority="9"/>
-    <w:lsdException w:name="heading 3" w:qFormat="1" w:uiPriority="9"/>
-    <w:lsdException w:name="heading 4" w:qFormat="1" w:uiPriority="9"/>
-    <w:lsdException w:name="heading 5" w:qFormat="1" w:uiPriority="9"/>
-    <w:lsdException w:name="heading 6" w:qFormat="1" w:uiPriority="9"/>
-    <w:lsdException w:name="heading 7" w:qFormat="1" w:uiPriority="9"/>
-    <w:lsdException w:name="heading 8" w:qFormat="1" w:uiPriority="9"/>
-    <w:lsdException w:name="heading 9" w:qFormat="1" w:uiPriority="9"/>
-    <w:lsdException w:name="toc 1" w:uiPriority="39"/>
-    <w:lsdException w:name="toc 2" w:uiPriority="39"/>
-    <w:lsdException w:name="toc 3" w:uiPriority="39"/>
-    <w:lsdException w:name="toc 4" w:uiPriority="39"/>
-    <w:lsdException w:name="toc 5" w:uiPriority="39"/>
-    <w:lsdException w:name="toc 6" w:uiPriority="39"/>
-    <w:lsdException w:name="toc 7" w:uiPriority="39"/>
-    <w:lsdException w:name="toc 8" w:uiPriority="39"/>
-    <w:lsdException w:name="toc 9" w:uiPriority="39"/>
-    <w:lsdException w:name="caption" w:qFormat="1" w:uiPriority="35"/>
-    <w:lsdException w:name="Title" w:qFormat="1" w:semiHidden="0" w:uiPriority="10" w:unhideWhenUsed="0"/>
-    <w:lsdException w:name="Default Paragraph Font" w:uiPriority="1"/>
-    <w:lsdException w:name="Subtitle" w:qFormat="1" w:semiHidden="0" w:uiPriority="11" w:unhideWhenUsed="0"/>
-    <w:lsdException w:name="Strong" w:qFormat="1" w:semiHidden="0" w:uiPriority="22" w:unhideWhenUsed="0"/>
-    <w:lsdException w:name="Emphasis" w:qFormat="1" w:semiHidden="0" w:uiPriority="20" w:unhideWhenUsed="0"/>
-    <w:lsdException w:name="Table Grid" w:semiHidden="0" w:uiPriority="59" w:unhideWhenUsed="0"/>
-    <w:lsdException w:name="Placeholder Text" w:unhideWhenUsed="0"/>
-    <w:lsdException w:name="No Spacing" w:qFormat="1" w:semiHidden="0" w:uiPriority="1" w:unhideWhenUsed="0"/>
-    <w:lsdException w:name="Light Shading" w:semiHidden="0" w:uiPriority="60" w:unhideWhenUsed="0"/>
-    <w:lsdException w:name="Light List" w:semiHidden="0" w:uiPriority="61" w:unhideWhenUsed="0"/>
-    <w:lsdException w:name="Light Grid" w:semiHidden="0" w:uiPriority="62" w:unhideWhenUsed="0"/>
-    <w:lsdException w:name="Medium Shading 1" w:semiHidden="0" w:uiPriority="63" w:unhideWhenUsed="0"/>
-    <w:lsdException w:name="Medium Shading 2" w:semiHidden="0" w:uiPriority="64" w:unhideWhenUsed="0"/>
-    <w:lsdException w:name="Medium List 1" w:semiHidden="0" w:uiPriority="65" w:unhideWhenUsed="0"/>
-    <w:lsdException w:name="Medium List 2" w:semiHidden="0" w:uiPriority="66" w:unhideWhenUsed="0"/>
-    <w:lsdException w:name="Medium Grid 1" w:semiHidden="0" w:uiPriority="67" w:unhideWhenUsed="0"/>
-    <w:lsdException w:name="Medium Grid 2" w:semiHidden="0" w:uiPriority="68" w:unhideWhenUsed="0"/>
-    <w:lsdException w:name="Medium Grid 3" w:semiHidden="0" w:uiPriority="69" w:unhideWhenUsed="0"/>
-    <w:lsdException w:name="Dark List" w:semiHidden="0" w:uiPriority="70" w:unhideWhenUsed="0"/>
-    <w:lsdException w:name="Colorful Shading" w:semiHidden="0" w:uiPriority="71" w:unhideWhenUsed="0"/>
-    <w:lsdException w:name="Colorful List" w:semiHidden="0" w:uiPriority="72" w:unhideWhenUsed="0"/>
-    <w:lsdException w:name="Colorful Grid" w:semiHidden="0" w:uiPriority="73" w:unhideWhenUsed="0"/>
-    <w:lsdException w:name="Light Shading Accent 1" w:semiHidden="0" w:uiPriority="60" w:unhideWhenUsed="0"/>
-    <w:lsdException w:name="Light List Accent 1" w:semiHidden="0" w:uiPriority="61" w:unhideWhenUsed="0"/>
-    <w:lsdException w:name="Light Grid Accent 1" w:semiHidden="0" w:uiPriority="62" w:unhideWhenUsed="0"/>
-    <w:lsdException w:name="Medium Shading 1 Accent 1" w:semiHidden="0" w:uiPriority="63" w:unhideWhenUsed="0"/>
-    <w:lsdException w:name="Medium Shading 2 Accent 1" w:semiHidden="0" w:uiPriority="64" w:unhideWhenUsed="0"/>
-    <w:lsdException w:name="Medium List 1 Accent 1" w:semiHidden="0" w:uiPriority="65" w:unhideWhenUsed="0"/>
-    <w:lsdException w:name="Revision" w:unhideWhenUsed="0"/>
-    <w:lsdException w:name="List Paragraph" w:qFormat="1" w:semiHidden="0" w:uiPriority="34" w:unhideWhenUsed="0"/>
-    <w:lsdException w:name="Quote" w:qFormat="1" w:semiHidden="0" w:uiPriority="29" w:unhideWhenUsed="0"/>
-    <w:lsdException w:name="Intense Quote" w:qFormat="1" w:semiHidden="0" w:uiPriority="30" w:unhideWhenUsed="0"/>
-    <w:lsdException w:name="Medium List 2 Accent 1" w:semiHidden="0" w:uiPriority="66" w:unhideWhenUsed="0"/>
-    <w:lsdException w:name="Medium Grid 1 Accent 1" w:semiHidden="0" w:uiPriority="67" w:unhideWhenUsed="0"/>
-    <w:lsdException w:name="Medium Grid 2 Accent 1" w:semiHidden="0" w:uiPriority="68" w:unhideWhenUsed="0"/>
-    <w:lsdException w:name="Medium Grid 3 Accent 1" w:semiHidden="0" w:uiPriority="69" w:unhideWhenUsed="0"/>
-    <w:lsdException w:name="Dark List Accent 1" w:semiHidden="0" w:uiPriority="70" w:unhideWhenUsed="0"/>
-    <w:lsdException w:name="Colorful Shading Accent 1" w:semiHidden="0" w:uiPriority="71" w:unhideWhenUsed="0"/>
-    <w:lsdException w:name="Colorful List Accent 1" w:semiHidden="0" w:uiPriority="72" w:unhideWhenUsed="0"/>
-    <w:lsdException w:name="Colorful Grid Accent 1" w:semiHidden="0" w:uiPriority="73" w:unhideWhenUsed="0"/>
-    <w:lsdException w:name="Light Shading Accent 2" w:semiHidden="0" w:uiPriority="60" w:unhideWhenUsed="0"/>
-    <w:lsdException w:name="Light List Accent 2" w:semiHidden="0" w:uiPriority="61" w:unhideWhenUsed="0"/>
-    <w:lsdException w:name="Light Grid Accent 2" w:semiHidden="0" w:uiPriority="62" w:unhideWhenUsed="0"/>
-    <w:lsdException w:name="Medium Shading 1 Accent 2" w:semiHidden="0" w:uiPriority="63" w:unhideWhenUsed="0"/>
-    <w:lsdException w:name="Medium Shading 2 Accent 2" w:semiHidden="0" w:uiPriority="64" w:unhideWhenUsed="0"/>
-    <w:lsdException w:name="Medium List 1 Accent 2" w:semiHidden="0" w:uiPriority="65" w:unhideWhenUsed="0"/>
-    <w:lsdException w:name="Medium List 2 Accent 2" w:semiHidden="0" w:uiPriority="66" w:unhideWhenUsed="0"/>
-    <w:lsdException w:name="Medium Grid 1 Accent 2" w:semiHidden="0" w:uiPriority="67" w:unhideWhenUsed="0"/>
-    <w:lsdException w:name="Medium Grid 2 Accent 2" w:semiHidden="0" w:uiPriority="68" w:unhideWhenUsed="0"/>
-    <w:lsdException w:name="Medium Grid 3 Accent 2" w:semiHidden="0" w:uiPriority="69" w:unhideWhenUsed="0"/>
-    <w:lsdException w:name="Dark List Accent 2" w:semiHidden="0" w:uiPriority="70" w:unhideWhenUsed="0"/>
-    <w:lsdException w:name="Colorful Shading Accent 2" w:semiHidden="0" w:uiPriority="71" w:unhideWhenUsed="0"/>
-    <w:lsdException w:name="Colorful List Accent 2" w:semiHidden="0" w:uiPriority="72" w:unhideWhenUsed="0"/>
-    <w:lsdException w:name="Colorful Grid Accent 2" w:semiHidden="0" w:uiPriority="73" w:unhideWhenUsed="0"/>
-    <w:lsdException w:name="Light Shading Accent 3" w:semiHidden="0" w:uiPriority="60" w:unhideWhenUsed="0"/>
-    <w:lsdException w:name="Light List Accent 3" w:semiHidden="0" w:uiPriority="61" w:unhideWhenUsed="0"/>
-    <w:lsdException w:name="Light Grid Accent 3" w:semiHidden="0" w:uiPriority="62" w:unhideWhenUsed="0"/>
-    <w:lsdException w:name="Medium Shading 1 Accent 3" w:semiHidden="0" w:uiPriority="63" w:unhideWhenUsed="0"/>
-    <w:lsdException w:name="Medium Shading 2 Accent 3" w:semiHidden="0" w:uiPriority="64" w:unhideWhenUsed="0"/>
-    <w:lsdException w:name="Medium List 1 Accent 3" w:semiHidden="0" w:uiPriority="65" w:unhideWhenUsed="0"/>
-    <w:lsdException w:name="Medium List 2 Accent 3" w:semiHidden="0" w:uiPriority="66" w:unhideWhenUsed="0"/>
-    <w:lsdException w:name="Medium Grid 1 Accent 3" w:semiHidden="0" w:uiPriority="67" w:unhideWhenUsed="0"/>
-    <w:lsdException w:name="Medium Grid 2 Accent 3" w:semiHidden="0" w:uiPriority="68" w:unhideWhenUsed="0"/>
-    <w:lsdException w:name="Medium Grid 3 Accent 3" w:semiHidden="0" w:uiPriority="69" w:unhideWhenUsed="0"/>
-    <w:lsdException w:name="Dark List Accent 3" w:semiHidden="0" w:uiPriority="70" w:unhideWhenUsed="0"/>
-    <w:lsdException w:name="Colorful Shading Accent 3" w:semiHidden="0" w:uiPriority="71" w:unhideWhenUsed="0"/>
-    <w:lsdException w:name="Colorful List Accent 3" w:semiHidden="0" w:uiPriority="72" w:unhideWhenUsed="0"/>
-    <w:lsdException w:name="Colorful Grid Accent 3" w:semiHidden="0" w:uiPriority="73" w:unhideWhenUsed="0"/>
-    <w:lsdException w:name="Light Shading Accent 4" w:semiHidden="0" w:uiPriority="60" w:unhideWhenUsed="0"/>
-    <w:lsdException w:name="Light List Accent 4" w:semiHidden="0" w:uiPriority="61" w:unhideWhenUsed="0"/>
-    <w:lsdException w:name="Light Grid Accent 4" w:semiHidden="0" w:uiPriority="62" w:unhideWhenUsed="0"/>
-    <w:lsdException w:name="Medium Shading 1 Accent 4" w:semiHidden="0" w:uiPriority="63" w:unhideWhenUsed="0"/>
-    <w:lsdException w:name="Medium Shading 2 Accent 4" w:semiHidden="0" w:uiPriority="64" w:unhideWhenUsed="0"/>
-    <w:lsdException w:name="Medium List 1 Accent 4" w:semiHidden="0" w:uiPriority="65" w:unhideWhenUsed="0"/>
-    <w:lsdException w:name="Medium List 2 Accent 4" w:semiHidden="0" w:uiPriority="66" w:unhideWhenUsed="0"/>
-    <w:lsdException w:name="Medium Grid 1 Accent 4" w:semiHidden="0" w:uiPriority="67" w:unhideWhenUsed="0"/>
-    <w:lsdException w:name="Medium Grid 2 Accent 4" w:semiHidden="0" w:uiPriority="68" w:unhideWhenUsed="0"/>
-    <w:lsdException w:name="Medium Grid 3 Accent 4" w:semiHidden="0" w:uiPriority="69" w:unhideWhenUsed="0"/>
-    <w:lsdException w:name="Dark List Accent 4" w:semiHidden="0" w:uiPriority="70" w:unhideWhenUsed="0"/>
-    <w:lsdException w:name="Colorful Shading Accent 4" w:semiHidden="0" w:uiPriority="71" w:unhideWhenUsed="0"/>
-    <w:lsdException w:name="Colorful List Accent 4" w:semiHidden="0" w:uiPriority="72" w:unhideWhenUsed="0"/>
-    <w:lsdException w:name="Colorful Grid Accent 4" w:semiHidden="0" w:uiPriority="73" w:unhideWhenUsed="0"/>
-    <w:lsdException w:name="Light Shading Accent 5" w:semiHidden="0" w:uiPriority="60" w:unhideWhenUsed="0"/>
-    <w:lsdException w:name="Light List Accent 5" w:semiHidden="0" w:uiPriority="61" w:unhideWhenUsed="0"/>
-    <w:lsdException w:name="Light Grid Accent 5" w:semiHidden="0" w:uiPriority="62" w:unhideWhenUsed="0"/>
-    <w:lsdException w:name="Medium Shading 1 Accent 5" w:semiHidden="0" w:uiPriority="63" w:unhideWhenUsed="0"/>
-    <w:lsdException w:name="Medium Shading 2 Accent 5" w:semiHidden="0" w:uiPriority="64" w:unhideWhenUsed="0"/>
-    <w:lsdException w:name="Medium List 1 Accent 5" w:semiHidden="0" w:uiPriority="65" w:unhideWhenUsed="0"/>
-    <w:lsdException w:name="Medium List 2 Accent 5" w:semiHidden="0" w:uiPriority="66" w:unhideWhenUsed="0"/>
-    <w:lsdException w:name="Medium Grid 1 Accent 5" w:semiHidden="0" w:uiPriority="67" w:unhideWhenUsed="0"/>
-    <w:lsdException w:name="Medium Grid 2 Accent 5" w:semiHidden="0" w:uiPriority="68" w:unhideWhenUsed="0"/>
-    <w:lsdException w:name="Medium Grid 3 Accent 5" w:semiHidden="0" w:uiPriority="69" w:unhideWhenUsed="0"/>
-    <w:lsdException w:name="Dark List Accent 5" w:semiHidden="0" w:uiPriority="70" w:unhideWhenUsed="0"/>
-    <w:lsdException w:name="Colorful Shading Accent 5" w:semiHidden="0" w:uiPriority="71" w:unhideWhenUsed="0"/>
-    <w:lsdException w:name="Colorful List Accent 5" w:semiHidden="0" w:uiPriority="72" w:unhideWhenUsed="0"/>
-    <w:lsdException w:name="Colorful Grid Accent 5" w:semiHidden="0" w:uiPriority="73" w:unhideWhenUsed="0"/>
-    <w:lsdException w:name="Light Shading Accent 6" w:semiHidden="0" w:uiPriority="60" w:unhideWhenUsed="0"/>
-    <w:lsdException w:name="Light List Accent 6" w:semiHidden="0" w:uiPriority="61" w:unhideWhenUsed="0"/>
-    <w:lsdException w:name="Light Grid Accent 6" w:semiHidden="0" w:uiPriority="62" w:unhideWhenUsed="0"/>
-    <w:lsdException w:name="Medium Shading 1 Accent 6" w:semiHidden="0" w:uiPriority="63" w:unhideWhenUsed="0"/>
-    <w:lsdException w:name="Medium Shading 2 Accent 6" w:semiHidden="0" w:uiPriority="64" w:unhideWhenUsed="0"/>
-    <w:lsdException w:name="Medium List 1 Accent 6" w:semiHidden="0" w:uiPriority="65" w:unhideWhenUsed="0"/>
-    <w:lsdException w:name="Medium List 2 Accent 6" w:semiHidden="0" w:uiPriority="66" w:unhideWhenUsed="0"/>
-    <w:lsdException w:name="Medium Grid 1 Accent 6" w:semiHidden="0" w:uiPriority="67" w:unhideWhenUsed="0"/>
-    <w:lsdException w:name="Medium Grid 2 Accent 6" w:semiHidden="0" w:uiPriority="68" w:unhideWhenUsed="0"/>
-    <w:lsdException w:name="Medium Grid 3 Accent 6" w:semiHidden="0" w:uiPriority="69" w:unhideWhenUsed="0"/>
-    <w:lsdException w:name="Dark List Accent 6" w:semiHidden="0" w:uiPriority="70" w:unhideWhenUsed="0"/>
-    <w:lsdException w:name="Colorful Shading Accent 6" w:semiHidden="0" w:uiPriority="71" w:unhideWhenUsed="0"/>
-    <w:lsdException w:name="Colorful List Accent 6" w:semiHidden="0" w:uiPriority="72" w:unhideWhenUsed="0"/>
-    <w:lsdException w:name="Colorful Grid Accent 6" w:semiHidden="0" w:uiPriority="73" w:unhideWhenUsed="0"/>
-    <w:lsdException w:name="Subtle Emphasis" w:qFormat="1" w:semiHidden="0" w:uiPriority="19" w:unhideWhenUsed="0"/>
-    <w:lsdException w:name="Intense Emphasis" w:qFormat="1" w:semiHidden="0" w:uiPriority="21" w:unhideWhenUsed="0"/>
-    <w:lsdException w:name="Subtle Reference" w:qFormat="1" w:semiHidden="0" w:uiPriority="31" w:unhideWhenUsed="0"/>
-    <w:lsdException w:name="Intense Reference" w:qFormat="1" w:semiHidden="0" w:uiPriority="32" w:unhideWhenUsed="0"/>
-    <w:lsdException w:name="Book Title" w:qFormat="1" w:semiHidden="0" w:uiPriority="33" w:unhideWhenUsed="0"/>
-    <w:lsdException w:name="Bibliography" w:uiPriority="37"/>
-    <w:lsdException w:name="TOC Heading" w:qFormat="1" w:uiPriority="39"/>
+  <w:latentStyles w:count="371" w:defLockedState="0" w:defQFormat="0" w:defSemiHidden="0" w:defUIPriority="99" w:defUnhideWhenUsed="0">
+    <w:lsdException w:name="Normal" w:qFormat="1" w:uiPriority="0"/>
+    <w:lsdException w:name="heading 1" w:qFormat="1" w:uiPriority="9"/>
+    <w:lsdException w:name="heading 2" w:qFormat="1" w:semiHidden="1" w:uiPriority="9" w:unhideWhenUsed="1"/>
+    <w:lsdException w:name="heading 3" w:qFormat="1" w:semiHidden="1" w:uiPriority="9" w:unhideWhenUsed="1"/>
+    <w:lsdException w:name="heading 4" w:qFormat="1" w:semiHidden="1" w:uiPriority="9" w:unhideWhenUsed="1"/>
+    <w:lsdException w:name="heading 5" w:qFormat="1" w:semiHidden="1" w:uiPriority="9" w:unhideWhenUsed="1"/>
+    <w:lsdException w:name="heading 6" w:qFormat="1" w:semiHidden="1" w:uiPriority="9" w:unhideWhenUsed="1"/>
+    <w:lsdException w:name="heading 7" w:qFormat="1" w:semiHidden="1" w:uiPriority="9" w:unhideWhenUsed="1"/>
+    <w:lsdException w:name="heading 8" w:qFormat="1" w:semiHidden="1" w:uiPriority="9" w:unhideWhenUsed="1"/>
+    <w:lsdException w:name="heading 9" w:qFormat="1" w:semiHidden="1" w:uiPriority="9" w:unhideWhenUsed="1"/>
+    <w:lsdException w:name="index 1" w:semiHidden="1" w:unhideWhenUsed="1"/>
+    <w:lsdException w:name="index 2" w:semiHidden="1" w:unhideWhenUsed="1"/>
+    <w:lsdException w:name="index 3" w:semiHidden="1" w:unhideWhenUsed="1"/>
+    <w:lsdException w:name="index 4" w:semiHidden="1" w:unhideWhenUsed="1"/>
+    <w:lsdException w:name="index 5" w:semiHidden="1" w:unhideWhenUsed="1"/>
+    <w:lsdException w:name="index 6" w:semiHidden="1" w:unhideWhenUsed="1"/>
+    <w:lsdException w:name="index 7" w:semiHidden="1" w:unhideWhenUsed="1"/>
+    <w:lsdException w:name="index 8" w:semiHidden="1" w:unhideWhenUsed="1"/>
+    <w:lsdException w:name="index 9" w:semiHidden="1" w:unhideWhenUsed="1"/>
+    <w:lsdException w:name="toc 1" w:semiHidden="1" w:uiPriority="39" w:unhideWhenUsed="1"/>
+    <w:lsdException w:name="toc 2" w:semiHidden="1" w:uiPriority="39" w:unhideWhenUsed="1"/>
+    <w:lsdException w:name="toc 3" w:semiHidden="1" w:uiPriority="39" w:unhideWhenUsed="1"/>
+    <w:lsdException w:name="toc 4" w:semiHidden="1" w:uiPriority="39" w:unhideWhenUsed="1"/>
+    <w:lsdException w:name="toc 5" w:semiHidden="1" w:uiPriority="39" w:unhideWhenUsed="1"/>
+    <w:lsdException w:name="toc 6" w:semiHidden="1" w:uiPriority="39" w:unhideWhenUsed="1"/>
+    <w:lsdException w:name="toc 7" w:semiHidden="1" w:uiPriority="39" w:unhideWhenUsed="1"/>
+    <w:lsdException w:name="toc 8" w:semiHidden="1" w:uiPriority="39" w:unhideWhenUsed="1"/>
+    <w:lsdException w:name="toc 9" w:semiHidden="1" w:uiPriority="39" w:unhideWhenUsed="1"/>
+    <w:lsdException w:name="Normal Indent" w:semiHidden="1" w:unhideWhenUsed="1"/>
+    <w:lsdException w:name="footnote text" w:semiHidden="1" w:unhideWhenUsed="1"/>
+    <w:lsdException w:name="annotation text" w:semiHidden="1" w:unhideWhenUsed="1"/>
+    <w:lsdException w:name="header" w:semiHidden="1" w:unhideWhenUsed="1"/>
+    <w:lsdException w:name="footer" w:semiHidden="1" w:unhideWhenUsed="1"/>
+    <w:lsdException w:name="index heading" w:semiHidden="1" w:unhideWhenUsed="1"/>
+    <w:lsdException w:name="caption" w:qFormat="1" w:semiHidden="1" w:uiPriority="35" w:unhideWhenUsed="1"/>
+    <w:lsdException w:name="table of figures" w:semiHidden="1" w:unhideWhenUsed="1"/>
+    <w:lsdException w:name="envelope address" w:semiHidden="1" w:unhideWhenUsed="1"/>
+    <w:lsdException w:name="envelope return" w:semiHidden="1" w:unhideWhenUsed="1"/>
+    <w:lsdException w:name="footnote reference" w:semiHidden="1" w:unhideWhenUsed="1"/>
+    <w:lsdException w:name="annotation reference" w:semiHidden="1" w:unhideWhenUsed="1"/>
+    <w:lsdException w:name="line number" w:semiHidden="1" w:unhideWhenUsed="1"/>
+    <w:lsdException w:name="page number" w:semiHidden="1" w:unhideWhenUsed="1"/>
+    <w:lsdException w:name="endnote reference" w:semiHidden="1" w:unhideWhenUsed="1"/>
+    <w:lsdException w:name="endnote text" w:semiHidden="1" w:unhideWhenUsed="1"/>
+    <w:lsdException w:name="table of authorities" w:semiHidden="1" w:unhideWhenUsed="1"/>
+    <w:lsdException w:name="macro" w:semiHidden="1" w:unhideWhenUsed="1"/>
+    <w:lsdException w:name="toa heading" w:semiHidden="1" w:unhideWhenUsed="1"/>
+    <w:lsdException w:name="List" w:semiHidden="1" w:unhideWhenUsed="1"/>
+    <w:lsdException w:name="List Bullet" w:semiHidden="1" w:unhideWhenUsed="1"/>
+    <w:lsdException w:name="List Number" w:semiHidden="1" w:unhideWhenUsed="1"/>
+    <w:lsdException w:name="List 2" w:semiHidden="1" w:unhideWhenUsed="1"/>
+    <w:lsdException w:name="List 3" w:semiHidden="1" w:unhideWhenUsed="1"/>
+    <w:lsdException w:name="List 4" w:semiHidden="1" w:unhideWhenUsed="1"/>
+    <w:lsdException w:name="List 5" w:semiHidden="1" w:unhideWhenUsed="1"/>
+    <w:lsdException w:name="List Bullet 2" w:semiHidden="1" w:unhideWhenUsed="1"/>
+    <w:lsdException w:name="List Bullet 3" w:semiHidden="1" w:unhideWhenUsed="1"/>
+    <w:lsdException w:name="List Bullet 4" w:semiHidden="1" w:unhideWhenUsed="1"/>
+    <w:lsdException w:name="List Bullet 5" w:semiHidden="1" w:unhideWhenUsed="1"/>
+    <w:lsdException w:name="List Number 2" w:semiHidden="1" w:unhideWhenUsed="1"/>
+    <w:lsdException w:name="List Number 3" w:semiHidden="1" w:unhideWhenUsed="1"/>
+    <w:lsdException w:name="List Number 4" w:semiHidden="1" w:unhideWhenUsed="1"/>
+    <w:lsdException w:name="List Number 5" w:semiHidden="1" w:unhideWhenUsed="1"/>
+    <w:lsdException w:name="Title" w:qFormat="1" w:uiPriority="10"/>
+    <w:lsdException w:name="Closing" w:semiHidden="1" w:unhideWhenUsed="1"/>
+    <w:lsdException w:name="Signature" w:semiHidden="1" w:unhideWhenUsed="1"/>
+    <w:lsdException w:name="Default Paragraph Font" w:semiHidden="1" w:uiPriority="1" w:unhideWhenUsed="1"/>
+    <w:lsdException w:name="Body Text" w:semiHidden="1" w:unhideWhenUsed="1"/>
+    <w:lsdException w:name="Body Text Indent" w:semiHidden="1" w:unhideWhenUsed="1"/>
+    <w:lsdException w:name="List Continue" w:semiHidden="1" w:unhideWhenUsed="1"/>
+    <w:lsdException w:name="List Continue 2" w:semiHidden="1" w:unhideWhenUsed="1"/>
+    <w:lsdException w:name="List Continue 3" w:semiHidden="1" w:unhideWhenUsed="1"/>
+    <w:lsdException w:name="List Continue 4" w:semiHidden="1" w:unhideWhenUsed="1"/>
+    <w:lsdException w:name="List Continue 5" w:semiHidden="1" w:unhideWhenUsed="1"/>
+    <w:lsdException w:name="Message Header" w:semiHidden="1" w:unhideWhenUsed="1"/>
+    <w:lsdException w:name="Subtitle" w:qFormat="1" w:uiPriority="11"/>
+    <w:lsdException w:name="Salutation" w:semiHidden="1" w:unhideWhenUsed="1"/>
+    <w:lsdException w:name="Date" w:semiHidden="1" w:unhideWhenUsed="1"/>
+    <w:lsdException w:name="Body Text First Indent" w:semiHidden="1" w:unhideWhenUsed="1"/>
+    <w:lsdException w:name="Body Text First Indent 2" w:semiHidden="1" w:unhideWhenUsed="1"/>
+    <w:lsdException w:name="Note Heading" w:semiHidden="1" w:unhideWhenUsed="1"/>
+    <w:lsdException w:name="Body Text 2" w:semiHidden="1" w:unhideWhenUsed="1"/>
+    <w:lsdException w:name="Body Text 3" w:semiHidden="1" w:unhideWhenUsed="1"/>
+    <w:lsdException w:name="Body Text Indent 2" w:semiHidden="1" w:unhideWhenUsed="1"/>
+    <w:lsdException w:name="Body Text Indent 3" w:semiHidden="1" w:unhideWhenUsed="1"/>
+    <w:lsdException w:name="Block Text" w:semiHidden="1" w:unhideWhenUsed="1"/>
+    <w:lsdException w:name="Hyperlink" w:semiHidden="1" w:unhideWhenUsed="1"/>
+    <w:lsdException w:name="FollowedHyperlink" w:semiHidden="1" w:unhideWhenUsed="1"/>
+    <w:lsdException w:name="Strong" w:qFormat="1" w:uiPriority="22"/>
+    <w:lsdException w:name="Emphasis" w:qFormat="1" w:uiPriority="20"/>
+    <w:lsdException w:name="Document Map" w:semiHidden="1" w:unhideWhenUsed="1"/>
+    <w:lsdException w:name="Plain Text" w:semiHidden="1" w:unhideWhenUsed="1"/>
+    <w:lsdException w:name="E-mail Signature" w:semiHidden="1" w:unhideWhenUsed="1"/>
+    <w:lsdException w:name="HTML Top of Form" w:semiHidden="1" w:unhideWhenUsed="1"/>
+    <w:lsdException w:name="HTML Bottom of Form" w:semiHidden="1" w:unhideWhenUsed="1"/>
+    <w:lsdException w:name="Normal (Web)" w:semiHidden="1" w:unhideWhenUsed="1"/>
+    <w:lsdException w:name="HTML Acronym" w:semiHidden="1" w:unhideWhenUsed="1"/>
+    <w:lsdException w:name="HTML Address" w:semiHidden="1" w:unhideWhenUsed="1"/>
+    <w:lsdException w:name="HTML Cite" w:semiHidden="1" w:unhideWhenUsed="1"/>
+    <w:lsdException w:name="HTML Code" w:semiHidden="1" w:unhideWhenUsed="1"/>
+    <w:lsdException w:name="HTML Definition" w:semiHidden="1" w:unhideWhenUsed="1"/>
+    <w:lsdException w:name="HTML Keyboard" w:semiHidden="1" w:unhideWhenUsed="1"/>
+    <w:lsdException w:name="HTML Preformatted" w:semiHidden="1" w:unhideWhenUsed="1"/>
+    <w:lsdException w:name="HTML Sample" w:semiHidden="1" w:unhideWhenUsed="1"/>
+    <w:lsdException w:name="HTML Typewriter" w:semiHidden="1" w:unhideWhenUsed="1"/>
+    <w:lsdException w:name="HTML Variable" w:semiHidden="1" w:unhideWhenUsed="1"/>
+    <w:lsdException w:name="Normal Table" w:semiHidden="1" w:unhideWhenUsed="1"/>
+    <w:lsdException w:name="annotation subject" w:semiHidden="1" w:unhideWhenUsed="1"/>
+    <w:lsdException w:name="No List" w:semiHidden="1" w:unhideWhenUsed="1"/>
+    <w:lsdException w:name="Outline List 1" w:semiHidden="1" w:unhideWhenUsed="1"/>
+    <w:lsdException w:name="Outline List 2" w:semiHidden="1" w:unhideWhenUsed="1"/>
+    <w:lsdException w:name="Outline List 3" w:semiHidden="1" w:unhideWhenUsed="1"/>
+    <w:lsdException w:name="Table Simple 1" w:semiHidden="1" w:unhideWhenUsed="1"/>
+    <w:lsdException w:name="Table Simple 2" w:semiHidden="1" w:unhideWhenUsed="1"/>
+    <w:lsdException w:name="Table Simple 3" w:semiHidden="1" w:unhideWhenUsed="1"/>
+    <w:lsdException w:name="Table Classic 1" w:semiHidden="1" w:unhideWhenUsed="1"/>
+    <w:lsdException w:name="Table Classic 2" w:semiHidden="1" w:unhideWhenUsed="1"/>
+    <w:lsdException w:name="Table Classic 3" w:semiHidden="1" w:unhideWhenUsed="1"/>
+    <w:lsdException w:name="Table Classic 4" w:semiHidden="1" w:unhideWhenUsed="1"/>
+    <w:lsdException w:name="Table Colorful 1" w:semiHidden="1" w:unhideWhenUsed="1"/>
+    <w:lsdException w:name="Table Colorful 2" w:semiHidden="1" w:unhideWhenUsed="1"/>
+    <w:lsdException w:name="Table Colorful 3" w:semiHidden="1" w:unhideWhenUsed="1"/>
+    <w:lsdException w:name="Table Columns 1" w:semiHidden="1" w:unhideWhenUsed="1"/>
+    <w:lsdException w:name="Table Columns 2" w:semiHidden="1" w:unhideWhenUsed="1"/>
+    <w:lsdException w:name="Table Columns 3" w:semiHidden="1" w:unhideWhenUsed="1"/>
+    <w:lsdException w:name="Table Columns 4" w:semiHidden="1" w:unhideWhenUsed="1"/>
+    <w:lsdException w:name="Table Columns 5" w:semiHidden="1" w:unhideWhenUsed="1"/>
+    <w:lsdException w:name="Table Grid 1" w:semiHidden="1" w:unhideWhenUsed="1"/>
+    <w:lsdException w:name="Table Grid 2" w:semiHidden="1" w:unhideWhenUsed="1"/>
+    <w:lsdException w:name="Table Grid 3" w:semiHidden="1" w:unhideWhenUsed="1"/>
+    <w:lsdException w:name="Table Grid 4" w:semiHidden="1" w:unhideWhenUsed="1"/>
+    <w:lsdException w:name="Table Grid 5" w:semiHidden="1" w:unhideWhenUsed="1"/>
+    <w:lsdException w:name="Table Grid 6" w:semiHidden="1" w:unhideWhenUsed="1"/>
+    <w:lsdException w:name="Table Grid 7" w:semiHidden="1" w:unhideWhenUsed="1"/>
+    <w:lsdException w:name="Table Grid 8" w:semiHidden="1" w:unhideWhenUsed="1"/>
+    <w:lsdException w:name="Table List 1" w:semiHidden="1" w:unhideWhenUsed="1"/>
+    <w:lsdException w:name="Table List 2" w:semiHidden="1" w:unhideWhenUsed="1"/>
+    <w:lsdException w:name="Table List 3" w:semiHidden="1" w:unhideWhenUsed="1"/>
+    <w:lsdException w:name="Table List 4" w:semiHidden="1" w:unhideWhenUsed="1"/>
+    <w:lsdException w:name="Table List 5" w:semiHidden="1" w:unhideWhenUsed="1"/>
+    <w:lsdException w:name="Table List 6" w:semiHidden="1" w:unhideWhenUsed="1"/>
+    <w:lsdException w:name="Table List 7" w:semiHidden="1" w:unhideWhenUsed="1"/>
+    <w:lsdException w:name="Table List 8" w:semiHidden="1" w:unhideWhenUsed="1"/>
+    <w:lsdException w:name="Table 3D effects 1" w:semiHidden="1" w:unhideWhenUsed="1"/>
+    <w:lsdException w:name="Table 3D effects 2" w:semiHidden="1" w:unhideWhenUsed="1"/>
+    <w:lsdException w:name="Table 3D effects 3" w:semiHidden="1" w:unhideWhenUsed="1"/>
+    <w:lsdException w:name="Table Contemporary" w:semiHidden="1" w:unhideWhenUsed="1"/>
+    <w:lsdException w:name="Table Elegant" w:semiHidden="1" w:unhideWhenUsed="1"/>
+    <w:lsdException w:name="Table Professional" w:semiHidden="1" w:unhideWhenUsed="1"/>
+    <w:lsdException w:name="Table Subtle 1" w:semiHidden="1" w:unhideWhenUsed="1"/>
+    <w:lsdException w:name="Table Subtle 2" w:semiHidden="1" w:unhideWhenUsed="1"/>
+    <w:lsdException w:name="Table Web 1" w:semiHidden="1" w:unhideWhenUsed="1"/>
+    <w:lsdException w:name="Table Web 2" w:semiHidden="1" w:unhideWhenUsed="1"/>
+    <w:lsdException w:name="Table Web 3" w:semiHidden="1" w:unhideWhenUsed="1"/>
+    <w:lsdException w:name="Balloon Text" w:semiHidden="1" w:unhideWhenUsed="1"/>
+    <w:lsdException w:name="Table Grid" w:uiPriority="59"/>
+    <w:lsdException w:name="Table Theme" w:semiHidden="1" w:unhideWhenUsed="1"/>
+    <w:lsdException w:name="Placeholder Text" w:semiHidden="1"/>
+    <w:lsdException w:name="No Spacing" w:qFormat="1" w:uiPriority="1"/>
+    <w:lsdException w:name="Light Shading" w:uiPriority="60"/>
+    <w:lsdException w:name="Light List" w:uiPriority="61"/>
+    <w:lsdException w:name="Light Grid" w:uiPriority="62"/>
+    <w:lsdException w:name="Medium Shading 1" w:uiPriority="63"/>
+    <w:lsdException w:name="Medium Shading 2" w:uiPriority="64"/>
+    <w:lsdException w:name="Medium List 1" w:uiPriority="65"/>
+    <w:lsdException w:name="Medium List 2" w:uiPriority="66"/>
+    <w:lsdException w:name="Medium Grid 1" w:uiPriority="67"/>
+    <w:lsdException w:name="Medium Grid 2" w:uiPriority="68"/>
+    <w:lsdException w:name="Medium Grid 3" w:uiPriority="69"/>
+    <w:lsdException w:name="Dark List" w:uiPriority="70"/>
+    <w:lsdException w:name="Colorful Shading" w:uiPriority="71"/>
+    <w:lsdException w:name="Colorful List" w:uiPriority="72"/>
+    <w:lsdException w:name="Colorful Grid" w:uiPriority="73"/>
+    <w:lsdException w:name="Light Shading Accent 1" w:uiPriority="60"/>
+    <w:lsdException w:name="Light List Accent 1" w:uiPriority="61"/>
+    <w:lsdException w:name="Light Grid Accent 1" w:uiPriority="62"/>
+    <w:lsdException w:name="Medium Shading 1 Accent 1" w:uiPriority="63"/>
+    <w:lsdException w:name="Medium Shading 2 Accent 1" w:uiPriority="64"/>
+    <w:lsdException w:name="Medium List 1 Accent 1" w:uiPriority="65"/>
+    <w:lsdException w:name="Revision" w:semiHidden="1"/>
+    <w:lsdException w:name="List Paragraph" w:qFormat="1" w:uiPriority="34"/>
+    <w:lsdException w:name="Quote" w:qFormat="1" w:uiPriority="29"/>
+    <w:lsdException w:name="Intense Quote" w:qFormat="1" w:uiPriority="30"/>
+    <w:lsdException w:name="Medium List 2 Accent 1" w:uiPriority="66"/>
+    <w:lsdException w:name="Medium Grid 1 Accent 1" w:uiPriority="67"/>
+    <w:lsdException w:name="Medium Grid 2 Accent 1" w:uiPriority="68"/>
+    <w:lsdException w:name="Medium Grid 3 Accent 1" w:uiPriority="69"/>
+    <w:lsdException w:name="Dark List Accent 1" w:uiPriority="70"/>
+    <w:lsdException w:name="Colorful Shading Accent 1" w:uiPriority="71"/>
+    <w:lsdException w:name="Colorful List Accent 1" w:uiPriority="72"/>
+    <w:lsdException w:name="Colorful Grid Accent 1" w:uiPriority="73"/>
+    <w:lsdException w:name="Light Shading Accent 2" w:uiPriority="60"/>
+    <w:lsdException w:name="Light List Accent 2" w:uiPriority="61"/>
+    <w:lsdException w:name="Light Grid Accent 2" w:uiPriority="62"/>
+    <w:lsdException w:name="Medium Shading 1 Accent 2" w:uiPriority="63"/>
+    <w:lsdException w:name="Medium Shading 2 Accent 2" w:uiPriority="64"/>
+    <w:lsdException w:name="Medium List 1 Accent 2" w:uiPriority="65"/>
+    <w:lsdException w:name="Medium List 2 Accent 2" w:uiPriority="66"/>
+    <w:lsdException w:name="Medium Grid 1 Accent 2" w:uiPriority="67"/>
+    <w:lsdException w:name="Medium Grid 2 Accent 2" w:uiPriority="68"/>
+    <w:lsdException w:name="Medium Grid 3 Accent 2" w:uiPriority="69"/>
+    <w:lsdException w:name="Dark List Accent 2" w:uiPriority="70"/>
+    <w:lsdException w:name="Colorful Shading Accent 2" w:uiPriority="71"/>
+    <w:lsdException w:name="Colorful List Accent 2" w:uiPriority="72"/>
+    <w:lsdException w:name="Colorful Grid Accent 2" w:uiPriority="73"/>
+    <w:lsdException w:name="Light Shading Accent 3" w:uiPriority="60"/>
+    <w:lsdException w:name="Light List Accent 3" w:uiPriority="61"/>
+    <w:lsdException w:name="Light Grid Accent 3" w:uiPriority="62"/>
+    <w:lsdException w:name="Medium Shading 1 Accent 3" w:uiPriority="63"/>
+    <w:lsdException w:name="Medium Shading 2 Accent 3" w:uiPriority="64"/>
+    <w:lsdException w:name="Medium List 1 Accent 3" w:uiPriority="65"/>
+    <w:lsdException w:name="Medium List 2 Accent 3" w:uiPriority="66"/>
+    <w:lsdException w:name="Medium Grid 1 Accent 3" w:uiPriority="67"/>
+    <w:lsdException w:name="Medium Grid 2 Accent 3" w:uiPriority="68"/>
+    <w:lsdException w:name="Medium Grid 3 Accent 3" w:uiPriority="69"/>
+    <w:lsdException w:name="Dark List Accent 3" w:uiPriority="70"/>
+    <w:lsdException w:name="Colorful Shading Accent 3" w:uiPriority="71"/>
+    <w:lsdException w:name="Colorful List Accent 3" w:uiPriority="72"/>
+    <w:lsdException w:name="Colorful Grid Accent 3" w:uiPriority="73"/>
+    <w:lsdException w:name="Light Shading Accent 4" w:uiPriority="60"/>
+    <w:lsdException w:name="Light List Accent 4" w:uiPriority="61"/>
+    <w:lsdException w:name="Light Grid Accent 4" w:uiPriority="62"/>
+    <w:lsdException w:name="Medium Shading 1 Accent 4" w:uiPriority="63"/>
+    <w:lsdException w:name="Medium Shading 2 Accent 4" w:uiPriority="64"/>
+    <w:lsdException w:name="Medium List 1 Accent 4" w:uiPriority="65"/>
+    <w:lsdException w:name="Medium List 2 Accent 4" w:uiPriority="66"/>
+    <w:lsdException w:name="Medium Grid 1 Accent 4" w:uiPriority="67"/>
+    <w:lsdException w:name="Medium Grid 2 Accent 4" w:uiPriority="68"/>
+    <w:lsdException w:name="Medium Grid 3 Accent 4" w:uiPriority="69"/>
+    <w:lsdException w:name="Dark List Accent 4" w:uiPriority="70"/>
+    <w:lsdException w:name="Colorful Shading Accent 4" w:uiPriority="71"/>
+    <w:lsdException w:name="Colorful List Accent 4" w:uiPriority="72"/>
+    <w:lsdException w:name="Colorful Grid Accent 4" w:uiPriority="73"/>
+    <w:lsdException w:name="Light Shading Accent 5" w:uiPriority="60"/>
+    <w:lsdException w:name="Light List Accent 5" w:uiPriority="61"/>
+    <w:lsdException w:name="Light Grid Accent 5" w:uiPriority="62"/>
+    <w:lsdException w:name="Medium Shading 1 Accent 5" w:uiPriority="63"/>
+    <w:lsdException w:name="Medium Shading 2 Accent 5" w:uiPriority="64"/>
+    <w:lsdException w:name="Medium List 1 Accent 5" w:uiPriority="65"/>
+    <w:lsdException w:name="Medium List 2 Accent 5" w:uiPriority="66"/>
+    <w:lsdException w:name="Medium Grid 1 Accent 5" w:uiPriority="67"/>
+    <w:lsdException w:name="Medium Grid 2 Accent 5" w:uiPriority="68"/>
+    <w:lsdException w:name="Medium Grid 3 Accent 5" w:uiPriority="69"/>
+    <w:lsdException w:name="Dark List Accent 5" w:uiPriority="70"/>
+    <w:lsdException w:name="Colorful Shading Accent 5" w:uiPriority="71"/>
+    <w:lsdException w:name="Colorful List Accent 5" w:uiPriority="72"/>
+    <w:lsdException w:name="Colorful Grid Accent 5" w:uiPriority="73"/>
+    <w:lsdException w:name="Light Shading Accent 6" w:uiPriority="60"/>
+    <w:lsdException w:name="Light List Accent 6" w:uiPriority="61"/>
+    <w:lsdException w:name="Light Grid Accent 6" w:uiPriority="62"/>
+    <w:lsdException w:name="Medium Shading 1 Accent 6" w:uiPriority="63"/>
+    <w:lsdException w:name="Medium Shading 2 Accent 6" w:uiPriority="64"/>
+    <w:lsdException w:name="Medium List 1 Accent 6" w:uiPriority="65"/>
+    <w:lsdException w:name="Medium List 2 Accent 6" w:uiPriority="66"/>
+    <w:lsdException w:name="Medium Grid 1 Accent 6" w:uiPriority="67"/>
+    <w:lsdException w:name="Medium Grid 2 Accent 6" w:uiPriority="68"/>
+    <w:lsdException w:name="Medium Grid 3 Accent 6" w:uiPriority="69"/>
+    <w:lsdException w:name="Dark List Accent 6" w:uiPriority="70"/>
+    <w:lsdException w:name="Colorful Shading Accent 6" w:uiPriority="71"/>
+    <w:lsdException w:name="Colorful List Accent 6" w:uiPriority="72"/>
+    <w:lsdException w:name="Colorful Grid Accent 6" w:uiPriority="73"/>
+    <w:lsdException w:name="Subtle Emphasis" w:qFormat="1" w:uiPriority="19"/>
+    <w:lsdException w:name="Intense Emphasis" w:qFormat="1" w:uiPriority="21"/>
+    <w:lsdException w:name="Subtle Reference" w:qFormat="1" w:uiPriority="31"/>
+    <w:lsdException w:name="Intense Reference" w:qFormat="1" w:uiPriority="32"/>
+    <w:lsdException w:name="Book Title" w:qFormat="1" w:uiPriority="33"/>
+    <w:lsdException w:name="Bibliography" w:semiHidden="1" w:uiPriority="37" w:unhideWhenUsed="1"/>
+    <w:lsdException w:name="TOC Heading" w:qFormat="1" w:semiHidden="1" w:uiPriority="39" w:unhideWhenUsed="1"/>
+    <w:lsdException w:name="Plain Table 1" w:uiPriority="41"/>
+    <w:lsdException w:name="Plain Table 2" w:uiPriority="42"/>
+    <w:lsdException w:name="Plain Table 3" w:uiPriority="43"/>
+    <w:lsdException w:name="Plain Table 4" w:uiPriority="44"/>
+    <w:lsdException w:name="Plain Table 5" w:uiPriority="45"/>
+    <w:lsdException w:name="Grid Table Light" w:uiPriority="40"/>
+    <w:lsdException w:name="Grid Table 1 Light" w:uiPriority="46"/>
+    <w:lsdException w:name="Grid Table 2" w:uiPriority="47"/>
+    <w:lsdException w:name="Grid Table 3" w:uiPriority="48"/>
+    <w:lsdException w:name="Grid Table 4" w:uiPriority="49"/>
+    <w:lsdException w:name="Grid Table 5 Dark" w:uiPriority="50"/>
+    <w:lsdException w:name="Grid Table 6 Colorful" w:uiPriority="51"/>
+    <w:lsdException w:name="Grid Table 7 Colorful" w:uiPriority="52"/>
+    <w:lsdException w:name="Grid Table 1 Light Accent 1" w:uiPriority="46"/>
+    <w:lsdException w:name="Grid Table 2 Accent 1" w:uiPriority="47"/>
+    <w:lsdException w:name="Grid Table 3 Accent 1" w:uiPriority="48"/>
+    <w:lsdException w:name="Grid Table 4 Accent 1" w:uiPriority="49"/>
+    <w:lsdException w:name="Grid Table 5 Dark Accent 1" w:uiPriority="50"/>
+    <w:lsdException w:name="Grid Table 6 Colorful Accent 1" w:uiPriority="51"/>
+    <w:lsdException w:name="Grid Table 7 Colorful Accent 1" w:uiPriority="52"/>
+    <w:lsdException w:name="Grid Table 1 Light Accent 2" w:uiPriority="46"/>
+    <w:lsdException w:name="Grid Table 2 Accent 2" w:uiPriority="47"/>
+    <w:lsdException w:name="Grid Table 3 Accent 2" w:uiPriority="48"/>
+    <w:lsdException w:name="Grid Table 4 Accent 2" w:uiPriority="49"/>
+    <w:lsdException w:name="Grid Table 5 Dark Accent 2" w:uiPriority="50"/>
+    <w:lsdException w:name="Grid Table 6 Colorful Accent 2" w:uiPriority="51"/>
+    <w:lsdException w:name="Grid Table 7 Colorful Accent 2" w:uiPriority="52"/>
+    <w:lsdException w:name="Grid Table 1 Light Accent 3" w:uiPriority="46"/>
+    <w:lsdException w:name="Grid Table 2 Accent 3" w:uiPriority="47"/>
+    <w:lsdException w:name="Grid Table 3 Accent 3" w:uiPriority="48"/>
+    <w:lsdException w:name="Grid Table 4 Accent 3" w:uiPriority="49"/>
+    <w:lsdException w:name="Grid Table 5 Dark Accent 3" w:uiPriority="50"/>
+    <w:lsdException w:name="Grid Table 6 Colorful Accent 3" w:uiPriority="51"/>
+    <w:lsdException w:name="Grid Table 7 Colorful Accent 3" w:uiPriority="52"/>
+    <w:lsdException w:name="Grid Table 1 Light Accent 4" w:uiPriority="46"/>
+    <w:lsdException w:name="Grid Table 2 Accent 4" w:uiPriority="47"/>
+    <w:lsdException w:name="Grid Table 3 Accent 4" w:uiPriority="48"/>
+    <w:lsdException w:name="Grid Table 4 Accent 4" w:uiPriority="49"/>
+    <w:lsdException w:name="Grid Table 5 Dark Accent 4" w:uiPriority="50"/>
+    <w:lsdException w:name="Grid Table 6 Colorful Accent 4" w:uiPriority="51"/>
+    <w:lsdException w:name="Grid Table 7 Colorful Accent 4" w:uiPriority="52"/>
+    <w:lsdException w:name="Grid Table 1 Light Accent 5" w:uiPriority="46"/>
+    <w:lsdException w:name="Grid Table 2 Accent 5" w:uiPriority="47"/>
+    <w:lsdException w:name="Grid Table 3 Accent 5" w:uiPriority="48"/>
+    <w:lsdException w:name="Grid Table 4 Accent 5" w:uiPriority="49"/>
+    <w:lsdException w:name="Grid Table 5 Dark Accent 5" w:uiPriority="50"/>
+    <w:lsdException w:name="Grid Table 6 Colorful Accent 5" w:uiPriority="51"/>
+    <w:lsdException w:name="Grid Table 7 Colorful Accent 5" w:uiPriority="52"/>
+    <w:lsdException w:name="Grid Table 1 Light Accent 6" w:uiPriority="46"/>
+    <w:lsdException w:name="Grid Table 2 Accent 6" w:uiPriority="47"/>
+    <w:lsdException w:name="Grid Table 3 Accent 6" w:uiPriority="48"/>
+    <w:lsdException w:name="Grid Table 4 Accent 6" w:uiPriority="49"/>
+    <w:lsdException w:name="Grid Table 5 Dark Accent 6" w:uiPriority="50"/>
+    <w:lsdException w:name="Grid Table 6 Colorful Accent 6" w:uiPriority="51"/>
+    <w:lsdException w:name="Grid Table 7 Colorful Accent 6" w:uiPriority="52"/>
+    <w:lsdException w:name="List Table 1 Light" w:uiPriority="46"/>
+    <w:lsdException w:name="List Table 2" w:uiPriority="47"/>
+    <w:lsdException w:name="List Table 3" w:uiPriority="48"/>
+    <w:lsdException w:name="List Table 4" w:uiPriority="49"/>
+    <w:lsdException w:name="List Table 5 Dark" w:uiPriority="50"/>
+    <w:lsdException w:name="List Table 6 Colorful" w:uiPriority="51"/>
+    <w:lsdException w:name="List Table 7 Colorful" w:uiPriority="52"/>
+    <w:lsdException w:name="List Table 1 Light Accent 1" w:uiPriority="46"/>
+    <w:lsdException w:name="List Table 2 Accent 1" w:uiPriority="47"/>
+    <w:lsdException w:name="List Table 3 Accent 1" w:uiPriority="48"/>
+    <w:lsdException w:name="List Table 4 Accent 1" w:uiPriority="49"/>
+    <w:lsdException w:name="List Table 5 Dark Accent 1" w:uiPriority="50"/>
+    <w:lsdException w:name="List Table 6 Colorful Accent 1" w:uiPriority="51"/>
+    <w:lsdException w:name="List Table 7 Colorful Accent 1" w:uiPriority="52"/>
+    <w:lsdException w:name="List Table 1 Light Accent 2" w:uiPriority="46"/>
+    <w:lsdException w:name="List Table 2 Accent 2" w:uiPriority="47"/>
+    <w:lsdException w:name="List Table 3 Accent 2" w:uiPriority="48"/>
+    <w:lsdException w:name="List Table 4 Accent 2" w:uiPriority="49"/>
+    <w:lsdException w:name="List Table 5 Dark Accent 2" w:uiPriority="50"/>
+    <w:lsdException w:name="List Table 6 Colorful Accent 2" w:uiPriority="51"/>
+    <w:lsdException w:name="List Table 7 Colorful Accent 2" w:uiPriority="52"/>
+    <w:lsdException w:name="List Table 1 Light Accent 3" w:uiPriority="46"/>
+    <w:lsdException w:name="List Table 2 Accent 3" w:uiPriority="47"/>
+    <w:lsdException w:name="List Table 3 Accent 3" w:uiPriority="48"/>
+    <w:lsdException w:name="List Table 4 Accent 3" w:uiPriority="49"/>
+    <w:lsdException w:name="List Table 5 Dark Accent 3" w:uiPriority="50"/>
+    <w:lsdException w:name="List Table 6 Colorful Accent 3" w:uiPriority="51"/>
+    <w:lsdException w:name="List Table 7 Colorful Accent 3" w:uiPriority="52"/>
+    <w:lsdException w:name="List Table 1 Light Accent 4" w:uiPriority="46"/>
+    <w:lsdException w:name="List Table 2 Accent 4" w:uiPriority="47"/>
+    <w:lsdException w:name="List Table 3 Accent 4" w:uiPriority="48"/>
+    <w:lsdException w:name="List Table 4 Accent 4" w:uiPriority="49"/>
+    <w:lsdException w:name="List Table 5 Dark Accent 4" w:uiPriority="50"/>
+    <w:lsdException w:name="List Table 6 Colorful Accent 4" w:uiPriority="51"/>
+    <w:lsdException w:name="List Table 7 Colorful Accent 4" w:uiPriority="52"/>
+    <w:lsdException w:name="List Table 1 Light Accent 5" w:uiPriority="46"/>
+    <w:lsdException w:name="List Table 2 Accent 5" w:uiPriority="47"/>
+    <w:lsdException w:name="List Table 3 Accent 5" w:uiPriority="48"/>
+    <w:lsdException w:name="List Table 4 Accent 5" w:uiPriority="49"/>
+    <w:lsdException w:name="List Table 5 Dark Accent 5" w:uiPriority="50"/>
+    <w:lsdException w:name="List Table 6 Colorful Accent 5" w:uiPriority="51"/>
+    <w:lsdException w:name="List Table 7 Colorful Accent 5" w:uiPriority="52"/>
+    <w:lsdException w:name="List Table 1 Light Accent 6" w:uiPriority="46"/>
+    <w:lsdException w:name="List Table 2 Accent 6" w:uiPriority="47"/>
+    <w:lsdException w:name="List Table 3 Accent 6" w:uiPriority="48"/>
+    <w:lsdException w:name="List Table 4 Accent 6" w:uiPriority="49"/>
+    <w:lsdException w:name="List Table 5 Dark Accent 6" w:uiPriority="50"/>
+    <w:lsdException w:name="List Table 6 Colorful Accent 6" w:uiPriority="51"/>
+    <w:lsdException w:name="List Table 7 Colorful Accent 6" w:uiPriority="52"/>
   </w:latentStyles>
   <w:style w:default="1" w:styleId="Normal" w:type="paragraph">
     <w:name w:val="Normal"/>
@@ -63179,820 +62821,6 @@
 </w:styles>
 </file>
 
-<file path=word/stylesWithEffects.xml><?xml version="1.0" encoding="utf-8"?>
-<w:styles xmlns:wpc="http://schemas.microsoft.com/office/word/2010/wordprocessingCanvas" xmlns:mc="http://schemas.openxmlformats.org/markup-compatibility/2006" xmlns:o="urn:schemas-microsoft-com:office:office" xmlns:r="http://schemas.openxmlformats.org/officeDocument/2006/relationships" xmlns:m="http://schemas.openxmlformats.org/officeDocument/2006/math" xmlns:v="urn:schemas-microsoft-com:vml" xmlns:wp14="http://schemas.microsoft.com/office/word/2010/wordprocessingDrawing" xmlns:wp="http://schemas.openxmlformats.org/drawingml/2006/wordprocessingDrawing" xmlns:w10="urn:schemas-microsoft-com:office:word" xmlns:w="http://schemas.openxmlformats.org/wordprocessingml/2006/main" xmlns:w14="http://schemas.microsoft.com/office/word/2010/wordml" xmlns:wpg="http://schemas.microsoft.com/office/word/2010/wordprocessingGroup" xmlns:wpi="http://schemas.microsoft.com/office/word/2010/wordprocessingInk" xmlns:wne="http://schemas.microsoft.com/office/word/2006/wordml" xmlns:wps="http://schemas.microsoft.com/office/word/2010/wordprocessingShape" mc:Ignorable="w14 wp14">
-  <w:docDefaults>
-    <w:rPrDefault>
-      <w:rPr>
-        <w:rFonts w:ascii="Calibri" w:eastAsia="Calibri" w:hAnsi="Calibri" w:cs="Arial"/>
-        <w:lang w:val="fr-FR" w:eastAsia="fr-FR" w:bidi="ar-SA"/>
-      </w:rPr>
-    </w:rPrDefault>
-    <w:pPrDefault/>
-  </w:docDefaults>
-  <w:latentStyles w:defLockedState="0" w:defUIPriority="99" w:defSemiHidden="1" w:defUnhideWhenUsed="1" w:defQFormat="0" w:count="267">
-    <w:lsdException w:name="Normal" w:semiHidden="0" w:uiPriority="0" w:unhideWhenUsed="0" w:qFormat="1"/>
-    <w:lsdException w:name="heading 1" w:semiHidden="0" w:uiPriority="9" w:unhideWhenUsed="0" w:qFormat="1"/>
-    <w:lsdException w:name="heading 2" w:uiPriority="9" w:qFormat="1"/>
-    <w:lsdException w:name="heading 3" w:uiPriority="9" w:qFormat="1"/>
-    <w:lsdException w:name="heading 4" w:uiPriority="9" w:qFormat="1"/>
-    <w:lsdException w:name="heading 5" w:uiPriority="9" w:qFormat="1"/>
-    <w:lsdException w:name="heading 6" w:uiPriority="9" w:qFormat="1"/>
-    <w:lsdException w:name="heading 7" w:uiPriority="9" w:qFormat="1"/>
-    <w:lsdException w:name="heading 8" w:uiPriority="9" w:qFormat="1"/>
-    <w:lsdException w:name="heading 9" w:uiPriority="9" w:qFormat="1"/>
-    <w:lsdException w:name="toc 1" w:uiPriority="39"/>
-    <w:lsdException w:name="toc 2" w:uiPriority="39"/>
-    <w:lsdException w:name="toc 3" w:uiPriority="39"/>
-    <w:lsdException w:name="toc 4" w:uiPriority="39"/>
-    <w:lsdException w:name="toc 5" w:uiPriority="39"/>
-    <w:lsdException w:name="toc 6" w:uiPriority="39"/>
-    <w:lsdException w:name="toc 7" w:uiPriority="39"/>
-    <w:lsdException w:name="toc 8" w:uiPriority="39"/>
-    <w:lsdException w:name="toc 9" w:uiPriority="39"/>
-    <w:lsdException w:name="caption" w:uiPriority="35" w:qFormat="1"/>
-    <w:lsdException w:name="Title" w:semiHidden="0" w:uiPriority="10" w:unhideWhenUsed="0" w:qFormat="1"/>
-    <w:lsdException w:name="Default Paragraph Font" w:uiPriority="1"/>
-    <w:lsdException w:name="Subtitle" w:semiHidden="0" w:uiPriority="11" w:unhideWhenUsed="0" w:qFormat="1"/>
-    <w:lsdException w:name="Strong" w:semiHidden="0" w:uiPriority="22" w:unhideWhenUsed="0" w:qFormat="1"/>
-    <w:lsdException w:name="Emphasis" w:semiHidden="0" w:uiPriority="20" w:unhideWhenUsed="0" w:qFormat="1"/>
-    <w:lsdException w:name="Table Grid" w:semiHidden="0" w:uiPriority="59" w:unhideWhenUsed="0"/>
-    <w:lsdException w:name="Placeholder Text" w:unhideWhenUsed="0"/>
-    <w:lsdException w:name="No Spacing" w:semiHidden="0" w:uiPriority="1" w:unhideWhenUsed="0" w:qFormat="1"/>
-    <w:lsdException w:name="Light Shading" w:semiHidden="0" w:uiPriority="60" w:unhideWhenUsed="0"/>
-    <w:lsdException w:name="Light List" w:semiHidden="0" w:uiPriority="61" w:unhideWhenUsed="0"/>
-    <w:lsdException w:name="Light Grid" w:semiHidden="0" w:uiPriority="62" w:unhideWhenUsed="0"/>
-    <w:lsdException w:name="Medium Shading 1" w:semiHidden="0" w:uiPriority="63" w:unhideWhenUsed="0"/>
-    <w:lsdException w:name="Medium Shading 2" w:semiHidden="0" w:uiPriority="64" w:unhideWhenUsed="0"/>
-    <w:lsdException w:name="Medium List 1" w:semiHidden="0" w:uiPriority="65" w:unhideWhenUsed="0"/>
-    <w:lsdException w:name="Medium List 2" w:semiHidden="0" w:uiPriority="66" w:unhideWhenUsed="0"/>
-    <w:lsdException w:name="Medium Grid 1" w:semiHidden="0" w:uiPriority="67" w:unhideWhenUsed="0"/>
-    <w:lsdException w:name="Medium Grid 2" w:semiHidden="0" w:uiPriority="68" w:unhideWhenUsed="0"/>
-    <w:lsdException w:name="Medium Grid 3" w:semiHidden="0" w:uiPriority="69" w:unhideWhenUsed="0"/>
-    <w:lsdException w:name="Dark List" w:semiHidden="0" w:uiPriority="70" w:unhideWhenUsed="0"/>
-    <w:lsdException w:name="Colorful Shading" w:semiHidden="0" w:uiPriority="71" w:unhideWhenUsed="0"/>
-    <w:lsdException w:name="Colorful List" w:semiHidden="0" w:uiPriority="72" w:unhideWhenUsed="0"/>
-    <w:lsdException w:name="Colorful Grid" w:semiHidden="0" w:uiPriority="73" w:unhideWhenUsed="0"/>
-    <w:lsdException w:name="Light Shading Accent 1" w:semiHidden="0" w:uiPriority="60" w:unhideWhenUsed="0"/>
-    <w:lsdException w:name="Light List Accent 1" w:semiHidden="0" w:uiPriority="61" w:unhideWhenUsed="0"/>
-    <w:lsdException w:name="Light Grid Accent 1" w:semiHidden="0" w:uiPriority="62" w:unhideWhenUsed="0"/>
-    <w:lsdException w:name="Medium Shading 1 Accent 1" w:semiHidden="0" w:uiPriority="63" w:unhideWhenUsed="0"/>
-    <w:lsdException w:name="Medium Shading 2 Accent 1" w:semiHidden="0" w:uiPriority="64" w:unhideWhenUsed="0"/>
-    <w:lsdException w:name="Medium List 1 Accent 1" w:semiHidden="0" w:uiPriority="65" w:unhideWhenUsed="0"/>
-    <w:lsdException w:name="Revision" w:unhideWhenUsed="0"/>
-    <w:lsdException w:name="List Paragraph" w:semiHidden="0" w:uiPriority="34" w:unhideWhenUsed="0" w:qFormat="1"/>
-    <w:lsdException w:name="Quote" w:semiHidden="0" w:uiPriority="29" w:unhideWhenUsed="0" w:qFormat="1"/>
-    <w:lsdException w:name="Intense Quote" w:semiHidden="0" w:uiPriority="30" w:unhideWhenUsed="0" w:qFormat="1"/>
-    <w:lsdException w:name="Medium List 2 Accent 1" w:semiHidden="0" w:uiPriority="66" w:unhideWhenUsed="0"/>
-    <w:lsdException w:name="Medium Grid 1 Accent 1" w:semiHidden="0" w:uiPriority="67" w:unhideWhenUsed="0"/>
-    <w:lsdException w:name="Medium Grid 2 Accent 1" w:semiHidden="0" w:uiPriority="68" w:unhideWhenUsed="0"/>
-    <w:lsdException w:name="Medium Grid 3 Accent 1" w:semiHidden="0" w:uiPriority="69" w:unhideWhenUsed="0"/>
-    <w:lsdException w:name="Dark List Accent 1" w:semiHidden="0" w:uiPriority="70" w:unhideWhenUsed="0"/>
-    <w:lsdException w:name="Colorful Shading Accent 1" w:semiHidden="0" w:uiPriority="71" w:unhideWhenUsed="0"/>
-    <w:lsdException w:name="Colorful List Accent 1" w:semiHidden="0" w:uiPriority="72" w:unhideWhenUsed="0"/>
-    <w:lsdException w:name="Colorful Grid Accent 1" w:semiHidden="0" w:uiPriority="73" w:unhideWhenUsed="0"/>
-    <w:lsdException w:name="Light Shading Accent 2" w:semiHidden="0" w:uiPriority="60" w:unhideWhenUsed="0"/>
-    <w:lsdException w:name="Light List Accent 2" w:semiHidden="0" w:uiPriority="61" w:unhideWhenUsed="0"/>
-    <w:lsdException w:name="Light Grid Accent 2" w:semiHidden="0" w:uiPriority="62" w:unhideWhenUsed="0"/>
-    <w:lsdException w:name="Medium Shading 1 Accent 2" w:semiHidden="0" w:uiPriority="63" w:unhideWhenUsed="0"/>
-    <w:lsdException w:name="Medium Shading 2 Accent 2" w:semiHidden="0" w:uiPriority="64" w:unhideWhenUsed="0"/>
-    <w:lsdException w:name="Medium List 1 Accent 2" w:semiHidden="0" w:uiPriority="65" w:unhideWhenUsed="0"/>
-    <w:lsdException w:name="Medium List 2 Accent 2" w:semiHidden="0" w:uiPriority="66" w:unhideWhenUsed="0"/>
-    <w:lsdException w:name="Medium Grid 1 Accent 2" w:semiHidden="0" w:uiPriority="67" w:unhideWhenUsed="0"/>
-    <w:lsdException w:name="Medium Grid 2 Accent 2" w:semiHidden="0" w:uiPriority="68" w:unhideWhenUsed="0"/>
-    <w:lsdException w:name="Medium Grid 3 Accent 2" w:semiHidden="0" w:uiPriority="69" w:unhideWhenUsed="0"/>
-    <w:lsdException w:name="Dark List Accent 2" w:semiHidden="0" w:uiPriority="70" w:unhideWhenUsed="0"/>
-    <w:lsdException w:name="Colorful Shading Accent 2" w:semiHidden="0" w:uiPriority="71" w:unhideWhenUsed="0"/>
-    <w:lsdException w:name="Colorful List Accent 2" w:semiHidden="0" w:uiPriority="72" w:unhideWhenUsed="0"/>
-    <w:lsdException w:name="Colorful Grid Accent 2" w:semiHidden="0" w:uiPriority="73" w:unhideWhenUsed="0"/>
-    <w:lsdException w:name="Light Shading Accent 3" w:semiHidden="0" w:uiPriority="60" w:unhideWhenUsed="0"/>
-    <w:lsdException w:name="Light List Accent 3" w:semiHidden="0" w:uiPriority="61" w:unhideWhenUsed="0"/>
-    <w:lsdException w:name="Light Grid Accent 3" w:semiHidden="0" w:uiPriority="62" w:unhideWhenUsed="0"/>
-    <w:lsdException w:name="Medium Shading 1 Accent 3" w:semiHidden="0" w:uiPriority="63" w:unhideWhenUsed="0"/>
-    <w:lsdException w:name="Medium Shading 2 Accent 3" w:semiHidden="0" w:uiPriority="64" w:unhideWhenUsed="0"/>
-    <w:lsdException w:name="Medium List 1 Accent 3" w:semiHidden="0" w:uiPriority="65" w:unhideWhenUsed="0"/>
-    <w:lsdException w:name="Medium List 2 Accent 3" w:semiHidden="0" w:uiPriority="66" w:unhideWhenUsed="0"/>
-    <w:lsdException w:name="Medium Grid 1 Accent 3" w:semiHidden="0" w:uiPriority="67" w:unhideWhenUsed="0"/>
-    <w:lsdException w:name="Medium Grid 2 Accent 3" w:semiHidden="0" w:uiPriority="68" w:unhideWhenUsed="0"/>
-    <w:lsdException w:name="Medium Grid 3 Accent 3" w:semiHidden="0" w:uiPriority="69" w:unhideWhenUsed="0"/>
-    <w:lsdException w:name="Dark List Accent 3" w:semiHidden="0" w:uiPriority="70" w:unhideWhenUsed="0"/>
-    <w:lsdException w:name="Colorful Shading Accent 3" w:semiHidden="0" w:uiPriority="71" w:unhideWhenUsed="0"/>
-    <w:lsdException w:name="Colorful List Accent 3" w:semiHidden="0" w:uiPriority="72" w:unhideWhenUsed="0"/>
-    <w:lsdException w:name="Colorful Grid Accent 3" w:semiHidden="0" w:uiPriority="73" w:unhideWhenUsed="0"/>
-    <w:lsdException w:name="Light Shading Accent 4" w:semiHidden="0" w:uiPriority="60" w:unhideWhenUsed="0"/>
-    <w:lsdException w:name="Light List Accent 4" w:semiHidden="0" w:uiPriority="61" w:unhideWhenUsed="0"/>
-    <w:lsdException w:name="Light Grid Accent 4" w:semiHidden="0" w:uiPriority="62" w:unhideWhenUsed="0"/>
-    <w:lsdException w:name="Medium Shading 1 Accent 4" w:semiHidden="0" w:uiPriority="63" w:unhideWhenUsed="0"/>
-    <w:lsdException w:name="Medium Shading 2 Accent 4" w:semiHidden="0" w:uiPriority="64" w:unhideWhenUsed="0"/>
-    <w:lsdException w:name="Medium List 1 Accent 4" w:semiHidden="0" w:uiPriority="65" w:unhideWhenUsed="0"/>
-    <w:lsdException w:name="Medium List 2 Accent 4" w:semiHidden="0" w:uiPriority="66" w:unhideWhenUsed="0"/>
-    <w:lsdException w:name="Medium Grid 1 Accent 4" w:semiHidden="0" w:uiPriority="67" w:unhideWhenUsed="0"/>
-    <w:lsdException w:name="Medium Grid 2 Accent 4" w:semiHidden="0" w:uiPriority="68" w:unhideWhenUsed="0"/>
-    <w:lsdException w:name="Medium Grid 3 Accent 4" w:semiHidden="0" w:uiPriority="69" w:unhideWhenUsed="0"/>
-    <w:lsdException w:name="Dark List Accent 4" w:semiHidden="0" w:uiPriority="70" w:unhideWhenUsed="0"/>
-    <w:lsdException w:name="Colorful Shading Accent 4" w:semiHidden="0" w:uiPriority="71" w:unhideWhenUsed="0"/>
-    <w:lsdException w:name="Colorful List Accent 4" w:semiHidden="0" w:uiPriority="72" w:unhideWhenUsed="0"/>
-    <w:lsdException w:name="Colorful Grid Accent 4" w:semiHidden="0" w:uiPriority="73" w:unhideWhenUsed="0"/>
-    <w:lsdException w:name="Light Shading Accent 5" w:semiHidden="0" w:uiPriority="60" w:unhideWhenUsed="0"/>
-    <w:lsdException w:name="Light List Accent 5" w:semiHidden="0" w:uiPriority="61" w:unhideWhenUsed="0"/>
-    <w:lsdException w:name="Light Grid Accent 5" w:semiHidden="0" w:uiPriority="62" w:unhideWhenUsed="0"/>
-    <w:lsdException w:name="Medium Shading 1 Accent 5" w:semiHidden="0" w:uiPriority="63" w:unhideWhenUsed="0"/>
-    <w:lsdException w:name="Medium Shading 2 Accent 5" w:semiHidden="0" w:uiPriority="64" w:unhideWhenUsed="0"/>
-    <w:lsdException w:name="Medium List 1 Accent 5" w:semiHidden="0" w:uiPriority="65" w:unhideWhenUsed="0"/>
-    <w:lsdException w:name="Medium List 2 Accent 5" w:semiHidden="0" w:uiPriority="66" w:unhideWhenUsed="0"/>
-    <w:lsdException w:name="Medium Grid 1 Accent 5" w:semiHidden="0" w:uiPriority="67" w:unhideWhenUsed="0"/>
-    <w:lsdException w:name="Medium Grid 2 Accent 5" w:semiHidden="0" w:uiPriority="68" w:unhideWhenUsed="0"/>
-    <w:lsdException w:name="Medium Grid 3 Accent 5" w:semiHidden="0" w:uiPriority="69" w:unhideWhenUsed="0"/>
-    <w:lsdException w:name="Dark List Accent 5" w:semiHidden="0" w:uiPriority="70" w:unhideWhenUsed="0"/>
-    <w:lsdException w:name="Colorful Shading Accent 5" w:semiHidden="0" w:uiPriority="71" w:unhideWhenUsed="0"/>
-    <w:lsdException w:name="Colorful List Accent 5" w:semiHidden="0" w:uiPriority="72" w:unhideWhenUsed="0"/>
-    <w:lsdException w:name="Colorful Grid Accent 5" w:semiHidden="0" w:uiPriority="73" w:unhideWhenUsed="0"/>
-    <w:lsdException w:name="Light Shading Accent 6" w:semiHidden="0" w:uiPriority="60" w:unhideWhenUsed="0"/>
-    <w:lsdException w:name="Light List Accent 6" w:semiHidden="0" w:uiPriority="61" w:unhideWhenUsed="0"/>
-    <w:lsdException w:name="Light Grid Accent 6" w:semiHidden="0" w:uiPriority="62" w:unhideWhenUsed="0"/>
-    <w:lsdException w:name="Medium Shading 1 Accent 6" w:semiHidden="0" w:uiPriority="63" w:unhideWhenUsed="0"/>
-    <w:lsdException w:name="Medium Shading 2 Accent 6" w:semiHidden="0" w:uiPriority="64" w:unhideWhenUsed="0"/>
-    <w:lsdException w:name="Medium List 1 Accent 6" w:semiHidden="0" w:uiPriority="65" w:unhideWhenUsed="0"/>
-    <w:lsdException w:name="Medium List 2 Accent 6" w:semiHidden="0" w:uiPriority="66" w:unhideWhenUsed="0"/>
-    <w:lsdException w:name="Medium Grid 1 Accent 6" w:semiHidden="0" w:uiPriority="67" w:unhideWhenUsed="0"/>
-    <w:lsdException w:name="Medium Grid 2 Accent 6" w:semiHidden="0" w:uiPriority="68" w:unhideWhenUsed="0"/>
-    <w:lsdException w:name="Medium Grid 3 Accent 6" w:semiHidden="0" w:uiPriority="69" w:unhideWhenUsed="0"/>
-    <w:lsdException w:name="Dark List Accent 6" w:semiHidden="0" w:uiPriority="70" w:unhideWhenUsed="0"/>
-    <w:lsdException w:name="Colorful Shading Accent 6" w:semiHidden="0" w:uiPriority="71" w:unhideWhenUsed="0"/>
-    <w:lsdException w:name="Colorful List Accent 6" w:semiHidden="0" w:uiPriority="72" w:unhideWhenUsed="0"/>
-    <w:lsdException w:name="Colorful Grid Accent 6" w:semiHidden="0" w:uiPriority="73" w:unhideWhenUsed="0"/>
-    <w:lsdException w:name="Subtle Emphasis" w:semiHidden="0" w:uiPriority="19" w:unhideWhenUsed="0" w:qFormat="1"/>
-    <w:lsdException w:name="Intense Emphasis" w:semiHidden="0" w:uiPriority="21" w:unhideWhenUsed="0" w:qFormat="1"/>
-    <w:lsdException w:name="Subtle Reference" w:semiHidden="0" w:uiPriority="31" w:unhideWhenUsed="0" w:qFormat="1"/>
-    <w:lsdException w:name="Intense Reference" w:semiHidden="0" w:uiPriority="32" w:unhideWhenUsed="0" w:qFormat="1"/>
-    <w:lsdException w:name="Book Title" w:semiHidden="0" w:uiPriority="33" w:unhideWhenUsed="0" w:qFormat="1"/>
-    <w:lsdException w:name="Bibliography" w:uiPriority="37"/>
-    <w:lsdException w:name="TOC Heading" w:uiPriority="39" w:qFormat="1"/>
-  </w:latentStyles>
-  <w:style w:type="paragraph" w:default="1" w:styleId="Normal">
-    <w:name w:val="Normal"/>
-    <w:qFormat/>
-    <w:rsid w:val="00E4058C"/>
-    <w:pPr>
-      <w:spacing w:after="200" w:line="276" w:lineRule="auto"/>
-    </w:pPr>
-    <w:rPr>
-      <w:sz w:val="22"/>
-      <w:szCs w:val="22"/>
-      <w:lang w:val="en-US" w:eastAsia="en-US"/>
-    </w:rPr>
-  </w:style>
-  <w:style w:type="paragraph" w:styleId="Titre1">
-    <w:name w:val="heading 1"/>
-    <w:basedOn w:val="Normal"/>
-    <w:next w:val="Normal"/>
-    <w:link w:val="Titre1Car"/>
-    <w:uiPriority w:val="9"/>
-    <w:qFormat/>
-    <w:rsid w:val="00AB0F79"/>
-    <w:pPr>
-      <w:keepNext/>
-      <w:keepLines/>
-      <w:pageBreakBefore/>
-      <w:numPr>
-        <w:numId w:val="1"/>
-      </w:numPr>
-      <w:spacing w:before="480" w:after="0"/>
-      <w:ind w:left="431" w:hanging="431"/>
-      <w:outlineLvl w:val="0"/>
-    </w:pPr>
-    <w:rPr>
-      <w:rFonts w:asciiTheme="majorHAnsi" w:eastAsiaTheme="majorEastAsia" w:hAnsiTheme="majorHAnsi" w:cstheme="majorBidi"/>
-      <w:b/>
-      <w:bCs/>
-      <w:color w:val="365F91" w:themeColor="accent1" w:themeShade="BF"/>
-      <w:sz w:val="28"/>
-      <w:szCs w:val="28"/>
-    </w:rPr>
-  </w:style>
-  <w:style w:type="paragraph" w:styleId="Titre2">
-    <w:name w:val="heading 2"/>
-    <w:basedOn w:val="Normal"/>
-    <w:next w:val="Normal"/>
-    <w:link w:val="Titre2Car"/>
-    <w:uiPriority w:val="9"/>
-    <w:unhideWhenUsed/>
-    <w:qFormat/>
-    <w:rsid w:val="00E4058C"/>
-    <w:pPr>
-      <w:keepNext/>
-      <w:keepLines/>
-      <w:numPr>
-        <w:ilvl w:val="1"/>
-        <w:numId w:val="1"/>
-      </w:numPr>
-      <w:spacing w:before="200" w:after="0"/>
-      <w:outlineLvl w:val="1"/>
-    </w:pPr>
-    <w:rPr>
-      <w:rFonts w:asciiTheme="majorHAnsi" w:eastAsiaTheme="majorEastAsia" w:hAnsiTheme="majorHAnsi" w:cstheme="majorBidi"/>
-      <w:b/>
-      <w:bCs/>
-      <w:color w:val="4F81BD" w:themeColor="accent1"/>
-      <w:sz w:val="26"/>
-      <w:szCs w:val="26"/>
-    </w:rPr>
-  </w:style>
-  <w:style w:type="paragraph" w:styleId="Titre3">
-    <w:name w:val="heading 3"/>
-    <w:basedOn w:val="Normal"/>
-    <w:next w:val="Normal"/>
-    <w:link w:val="Titre3Car"/>
-    <w:uiPriority w:val="9"/>
-    <w:unhideWhenUsed/>
-    <w:qFormat/>
-    <w:rsid w:val="00E4058C"/>
-    <w:pPr>
-      <w:keepNext/>
-      <w:keepLines/>
-      <w:numPr>
-        <w:ilvl w:val="2"/>
-        <w:numId w:val="1"/>
-      </w:numPr>
-      <w:spacing w:before="200" w:after="0"/>
-      <w:outlineLvl w:val="2"/>
-    </w:pPr>
-    <w:rPr>
-      <w:rFonts w:asciiTheme="majorHAnsi" w:eastAsiaTheme="majorEastAsia" w:hAnsiTheme="majorHAnsi" w:cstheme="majorBidi"/>
-      <w:b/>
-      <w:bCs/>
-      <w:color w:val="4F81BD" w:themeColor="accent1"/>
-    </w:rPr>
-  </w:style>
-  <w:style w:type="paragraph" w:styleId="Titre4">
-    <w:name w:val="heading 4"/>
-    <w:basedOn w:val="Normal"/>
-    <w:next w:val="Normal"/>
-    <w:link w:val="Titre4Car"/>
-    <w:uiPriority w:val="9"/>
-    <w:unhideWhenUsed/>
-    <w:qFormat/>
-    <w:rsid w:val="00E4058C"/>
-    <w:pPr>
-      <w:keepNext/>
-      <w:keepLines/>
-      <w:numPr>
-        <w:ilvl w:val="3"/>
-        <w:numId w:val="1"/>
-      </w:numPr>
-      <w:spacing w:before="200" w:after="0"/>
-      <w:outlineLvl w:val="3"/>
-    </w:pPr>
-    <w:rPr>
-      <w:rFonts w:asciiTheme="majorHAnsi" w:eastAsiaTheme="majorEastAsia" w:hAnsiTheme="majorHAnsi" w:cstheme="majorBidi"/>
-      <w:b/>
-      <w:bCs/>
-      <w:i/>
-      <w:iCs/>
-      <w:color w:val="4F81BD" w:themeColor="accent1"/>
-    </w:rPr>
-  </w:style>
-  <w:style w:type="paragraph" w:styleId="Titre5">
-    <w:name w:val="heading 5"/>
-    <w:basedOn w:val="Normal"/>
-    <w:next w:val="Normal"/>
-    <w:link w:val="Titre5Car"/>
-    <w:uiPriority w:val="9"/>
-    <w:unhideWhenUsed/>
-    <w:qFormat/>
-    <w:rsid w:val="00E4058C"/>
-    <w:pPr>
-      <w:keepNext/>
-      <w:keepLines/>
-      <w:numPr>
-        <w:ilvl w:val="4"/>
-        <w:numId w:val="1"/>
-      </w:numPr>
-      <w:spacing w:before="200" w:after="0"/>
-      <w:outlineLvl w:val="4"/>
-    </w:pPr>
-    <w:rPr>
-      <w:rFonts w:asciiTheme="majorHAnsi" w:eastAsiaTheme="majorEastAsia" w:hAnsiTheme="majorHAnsi" w:cstheme="majorBidi"/>
-      <w:color w:val="243F60" w:themeColor="accent1" w:themeShade="7F"/>
-    </w:rPr>
-  </w:style>
-  <w:style w:type="paragraph" w:styleId="Titre6">
-    <w:name w:val="heading 6"/>
-    <w:basedOn w:val="Normal"/>
-    <w:next w:val="Normal"/>
-    <w:link w:val="Titre6Car"/>
-    <w:uiPriority w:val="9"/>
-    <w:semiHidden/>
-    <w:unhideWhenUsed/>
-    <w:qFormat/>
-    <w:rsid w:val="00E4058C"/>
-    <w:pPr>
-      <w:keepNext/>
-      <w:keepLines/>
-      <w:numPr>
-        <w:ilvl w:val="5"/>
-        <w:numId w:val="1"/>
-      </w:numPr>
-      <w:spacing w:before="200" w:after="0"/>
-      <w:outlineLvl w:val="5"/>
-    </w:pPr>
-    <w:rPr>
-      <w:rFonts w:asciiTheme="majorHAnsi" w:eastAsiaTheme="majorEastAsia" w:hAnsiTheme="majorHAnsi" w:cstheme="majorBidi"/>
-      <w:i/>
-      <w:iCs/>
-      <w:color w:val="243F60" w:themeColor="accent1" w:themeShade="7F"/>
-    </w:rPr>
-  </w:style>
-  <w:style w:type="paragraph" w:styleId="Titre7">
-    <w:name w:val="heading 7"/>
-    <w:basedOn w:val="Normal"/>
-    <w:next w:val="Normal"/>
-    <w:link w:val="Titre7Car"/>
-    <w:uiPriority w:val="9"/>
-    <w:semiHidden/>
-    <w:unhideWhenUsed/>
-    <w:qFormat/>
-    <w:rsid w:val="00E4058C"/>
-    <w:pPr>
-      <w:keepNext/>
-      <w:keepLines/>
-      <w:numPr>
-        <w:ilvl w:val="6"/>
-        <w:numId w:val="1"/>
-      </w:numPr>
-      <w:spacing w:before="200" w:after="0"/>
-      <w:outlineLvl w:val="6"/>
-    </w:pPr>
-    <w:rPr>
-      <w:rFonts w:asciiTheme="majorHAnsi" w:eastAsiaTheme="majorEastAsia" w:hAnsiTheme="majorHAnsi" w:cstheme="majorBidi"/>
-      <w:i/>
-      <w:iCs/>
-      <w:color w:val="404040" w:themeColor="text1" w:themeTint="BF"/>
-    </w:rPr>
-  </w:style>
-  <w:style w:type="paragraph" w:styleId="Titre8">
-    <w:name w:val="heading 8"/>
-    <w:basedOn w:val="Normal"/>
-    <w:next w:val="Normal"/>
-    <w:link w:val="Titre8Car"/>
-    <w:uiPriority w:val="9"/>
-    <w:semiHidden/>
-    <w:unhideWhenUsed/>
-    <w:qFormat/>
-    <w:rsid w:val="00E4058C"/>
-    <w:pPr>
-      <w:keepNext/>
-      <w:keepLines/>
-      <w:numPr>
-        <w:ilvl w:val="7"/>
-        <w:numId w:val="1"/>
-      </w:numPr>
-      <w:spacing w:before="200" w:after="0"/>
-      <w:outlineLvl w:val="7"/>
-    </w:pPr>
-    <w:rPr>
-      <w:rFonts w:asciiTheme="majorHAnsi" w:eastAsiaTheme="majorEastAsia" w:hAnsiTheme="majorHAnsi" w:cstheme="majorBidi"/>
-      <w:color w:val="404040" w:themeColor="text1" w:themeTint="BF"/>
-      <w:sz w:val="20"/>
-      <w:szCs w:val="20"/>
-    </w:rPr>
-  </w:style>
-  <w:style w:type="paragraph" w:styleId="Titre9">
-    <w:name w:val="heading 9"/>
-    <w:basedOn w:val="Normal"/>
-    <w:next w:val="Normal"/>
-    <w:link w:val="Titre9Car"/>
-    <w:uiPriority w:val="9"/>
-    <w:semiHidden/>
-    <w:unhideWhenUsed/>
-    <w:qFormat/>
-    <w:rsid w:val="00E4058C"/>
-    <w:pPr>
-      <w:keepNext/>
-      <w:keepLines/>
-      <w:numPr>
-        <w:ilvl w:val="8"/>
-        <w:numId w:val="1"/>
-      </w:numPr>
-      <w:spacing w:before="200" w:after="0"/>
-      <w:outlineLvl w:val="8"/>
-    </w:pPr>
-    <w:rPr>
-      <w:rFonts w:asciiTheme="majorHAnsi" w:eastAsiaTheme="majorEastAsia" w:hAnsiTheme="majorHAnsi" w:cstheme="majorBidi"/>
-      <w:i/>
-      <w:iCs/>
-      <w:color w:val="404040" w:themeColor="text1" w:themeTint="BF"/>
-      <w:sz w:val="20"/>
-      <w:szCs w:val="20"/>
-    </w:rPr>
-  </w:style>
-  <w:style w:type="character" w:default="1" w:styleId="Policepardfaut">
-    <w:name w:val="Default Paragraph Font"/>
-    <w:uiPriority w:val="1"/>
-    <w:semiHidden/>
-    <w:unhideWhenUsed/>
-  </w:style>
-  <w:style w:type="table" w:default="1" w:styleId="TableauNormal">
-    <w:name w:val="Normal Table"/>
-    <w:uiPriority w:val="99"/>
-    <w:semiHidden/>
-    <w:unhideWhenUsed/>
-    <w:tblPr>
-      <w:tblInd w:w="0" w:type="dxa"/>
-      <w:tblCellMar>
-        <w:top w:w="0" w:type="dxa"/>
-        <w:left w:w="108" w:type="dxa"/>
-        <w:bottom w:w="0" w:type="dxa"/>
-        <w:right w:w="108" w:type="dxa"/>
-      </w:tblCellMar>
-    </w:tblPr>
-  </w:style>
-  <w:style w:type="numbering" w:default="1" w:styleId="Aucuneliste">
-    <w:name w:val="No List"/>
-    <w:uiPriority w:val="99"/>
-    <w:semiHidden/>
-    <w:unhideWhenUsed/>
-  </w:style>
-  <w:style w:type="paragraph" w:styleId="En-tte">
-    <w:name w:val="header"/>
-    <w:basedOn w:val="Normal"/>
-    <w:link w:val="En-tteCar"/>
-    <w:uiPriority w:val="99"/>
-    <w:unhideWhenUsed/>
-    <w:rsid w:val="00E4058C"/>
-    <w:pPr>
-      <w:tabs>
-        <w:tab w:val="center" w:pos="4536"/>
-        <w:tab w:val="right" w:pos="9072"/>
-      </w:tabs>
-      <w:spacing w:after="0" w:line="240" w:lineRule="auto"/>
-    </w:pPr>
-  </w:style>
-  <w:style w:type="character" w:customStyle="1" w:styleId="En-tteCar">
-    <w:name w:val="En-tête Car"/>
-    <w:basedOn w:val="Policepardfaut"/>
-    <w:link w:val="En-tte"/>
-    <w:uiPriority w:val="99"/>
-    <w:rsid w:val="00E4058C"/>
-    <w:rPr>
-      <w:sz w:val="22"/>
-      <w:szCs w:val="22"/>
-      <w:lang w:val="en-US" w:eastAsia="en-US"/>
-    </w:rPr>
-  </w:style>
-  <w:style w:type="paragraph" w:styleId="Pieddepage">
-    <w:name w:val="footer"/>
-    <w:basedOn w:val="Normal"/>
-    <w:link w:val="PieddepageCar"/>
-    <w:uiPriority w:val="99"/>
-    <w:unhideWhenUsed/>
-    <w:rsid w:val="00E4058C"/>
-    <w:pPr>
-      <w:tabs>
-        <w:tab w:val="center" w:pos="4536"/>
-        <w:tab w:val="right" w:pos="9072"/>
-      </w:tabs>
-      <w:spacing w:after="0" w:line="240" w:lineRule="auto"/>
-    </w:pPr>
-  </w:style>
-  <w:style w:type="character" w:customStyle="1" w:styleId="PieddepageCar">
-    <w:name w:val="Pied de page Car"/>
-    <w:basedOn w:val="Policepardfaut"/>
-    <w:link w:val="Pieddepage"/>
-    <w:uiPriority w:val="99"/>
-    <w:rsid w:val="00E4058C"/>
-    <w:rPr>
-      <w:sz w:val="22"/>
-      <w:szCs w:val="22"/>
-      <w:lang w:val="en-US" w:eastAsia="en-US"/>
-    </w:rPr>
-  </w:style>
-  <w:style w:type="character" w:customStyle="1" w:styleId="Titre1Car">
-    <w:name w:val="Titre 1 Car"/>
-    <w:basedOn w:val="Policepardfaut"/>
-    <w:link w:val="Titre1"/>
-    <w:uiPriority w:val="9"/>
-    <w:rsid w:val="00AB0F79"/>
-    <w:rPr>
-      <w:rFonts w:asciiTheme="majorHAnsi" w:eastAsiaTheme="majorEastAsia" w:hAnsiTheme="majorHAnsi" w:cstheme="majorBidi"/>
-      <w:b/>
-      <w:bCs/>
-      <w:color w:val="365F91" w:themeColor="accent1" w:themeShade="BF"/>
-      <w:sz w:val="28"/>
-      <w:szCs w:val="28"/>
-      <w:lang w:val="en-US" w:eastAsia="en-US"/>
-    </w:rPr>
-  </w:style>
-  <w:style w:type="character" w:customStyle="1" w:styleId="Titre2Car">
-    <w:name w:val="Titre 2 Car"/>
-    <w:basedOn w:val="Policepardfaut"/>
-    <w:link w:val="Titre2"/>
-    <w:uiPriority w:val="9"/>
-    <w:rsid w:val="00E4058C"/>
-    <w:rPr>
-      <w:rFonts w:asciiTheme="majorHAnsi" w:eastAsiaTheme="majorEastAsia" w:hAnsiTheme="majorHAnsi" w:cstheme="majorBidi"/>
-      <w:b/>
-      <w:bCs/>
-      <w:color w:val="4F81BD" w:themeColor="accent1"/>
-      <w:sz w:val="26"/>
-      <w:szCs w:val="26"/>
-      <w:lang w:val="en-US" w:eastAsia="en-US"/>
-    </w:rPr>
-  </w:style>
-  <w:style w:type="character" w:customStyle="1" w:styleId="Titre3Car">
-    <w:name w:val="Titre 3 Car"/>
-    <w:basedOn w:val="Policepardfaut"/>
-    <w:link w:val="Titre3"/>
-    <w:uiPriority w:val="9"/>
-    <w:rsid w:val="00E4058C"/>
-    <w:rPr>
-      <w:rFonts w:asciiTheme="majorHAnsi" w:eastAsiaTheme="majorEastAsia" w:hAnsiTheme="majorHAnsi" w:cstheme="majorBidi"/>
-      <w:b/>
-      <w:bCs/>
-      <w:color w:val="4F81BD" w:themeColor="accent1"/>
-      <w:sz w:val="22"/>
-      <w:szCs w:val="22"/>
-      <w:lang w:val="en-US" w:eastAsia="en-US"/>
-    </w:rPr>
-  </w:style>
-  <w:style w:type="character" w:customStyle="1" w:styleId="Titre4Car">
-    <w:name w:val="Titre 4 Car"/>
-    <w:basedOn w:val="Policepardfaut"/>
-    <w:link w:val="Titre4"/>
-    <w:uiPriority w:val="9"/>
-    <w:rsid w:val="00E4058C"/>
-    <w:rPr>
-      <w:rFonts w:asciiTheme="majorHAnsi" w:eastAsiaTheme="majorEastAsia" w:hAnsiTheme="majorHAnsi" w:cstheme="majorBidi"/>
-      <w:b/>
-      <w:bCs/>
-      <w:i/>
-      <w:iCs/>
-      <w:color w:val="4F81BD" w:themeColor="accent1"/>
-      <w:sz w:val="22"/>
-      <w:szCs w:val="22"/>
-      <w:lang w:val="en-US" w:eastAsia="en-US"/>
-    </w:rPr>
-  </w:style>
-  <w:style w:type="character" w:customStyle="1" w:styleId="Titre5Car">
-    <w:name w:val="Titre 5 Car"/>
-    <w:basedOn w:val="Policepardfaut"/>
-    <w:link w:val="Titre5"/>
-    <w:uiPriority w:val="9"/>
-    <w:rsid w:val="00E4058C"/>
-    <w:rPr>
-      <w:rFonts w:asciiTheme="majorHAnsi" w:eastAsiaTheme="majorEastAsia" w:hAnsiTheme="majorHAnsi" w:cstheme="majorBidi"/>
-      <w:color w:val="243F60" w:themeColor="accent1" w:themeShade="7F"/>
-      <w:sz w:val="22"/>
-      <w:szCs w:val="22"/>
-      <w:lang w:val="en-US" w:eastAsia="en-US"/>
-    </w:rPr>
-  </w:style>
-  <w:style w:type="character" w:customStyle="1" w:styleId="Titre6Car">
-    <w:name w:val="Titre 6 Car"/>
-    <w:basedOn w:val="Policepardfaut"/>
-    <w:link w:val="Titre6"/>
-    <w:uiPriority w:val="9"/>
-    <w:semiHidden/>
-    <w:rsid w:val="00E4058C"/>
-    <w:rPr>
-      <w:rFonts w:asciiTheme="majorHAnsi" w:eastAsiaTheme="majorEastAsia" w:hAnsiTheme="majorHAnsi" w:cstheme="majorBidi"/>
-      <w:i/>
-      <w:iCs/>
-      <w:color w:val="243F60" w:themeColor="accent1" w:themeShade="7F"/>
-      <w:sz w:val="22"/>
-      <w:szCs w:val="22"/>
-      <w:lang w:val="en-US" w:eastAsia="en-US"/>
-    </w:rPr>
-  </w:style>
-  <w:style w:type="character" w:customStyle="1" w:styleId="Titre7Car">
-    <w:name w:val="Titre 7 Car"/>
-    <w:basedOn w:val="Policepardfaut"/>
-    <w:link w:val="Titre7"/>
-    <w:uiPriority w:val="9"/>
-    <w:semiHidden/>
-    <w:rsid w:val="00E4058C"/>
-    <w:rPr>
-      <w:rFonts w:asciiTheme="majorHAnsi" w:eastAsiaTheme="majorEastAsia" w:hAnsiTheme="majorHAnsi" w:cstheme="majorBidi"/>
-      <w:i/>
-      <w:iCs/>
-      <w:color w:val="404040" w:themeColor="text1" w:themeTint="BF"/>
-      <w:sz w:val="22"/>
-      <w:szCs w:val="22"/>
-      <w:lang w:val="en-US" w:eastAsia="en-US"/>
-    </w:rPr>
-  </w:style>
-  <w:style w:type="character" w:customStyle="1" w:styleId="Titre8Car">
-    <w:name w:val="Titre 8 Car"/>
-    <w:basedOn w:val="Policepardfaut"/>
-    <w:link w:val="Titre8"/>
-    <w:uiPriority w:val="9"/>
-    <w:semiHidden/>
-    <w:rsid w:val="00E4058C"/>
-    <w:rPr>
-      <w:rFonts w:asciiTheme="majorHAnsi" w:eastAsiaTheme="majorEastAsia" w:hAnsiTheme="majorHAnsi" w:cstheme="majorBidi"/>
-      <w:color w:val="404040" w:themeColor="text1" w:themeTint="BF"/>
-      <w:lang w:val="en-US" w:eastAsia="en-US"/>
-    </w:rPr>
-  </w:style>
-  <w:style w:type="character" w:customStyle="1" w:styleId="Titre9Car">
-    <w:name w:val="Titre 9 Car"/>
-    <w:basedOn w:val="Policepardfaut"/>
-    <w:link w:val="Titre9"/>
-    <w:uiPriority w:val="9"/>
-    <w:semiHidden/>
-    <w:rsid w:val="00E4058C"/>
-    <w:rPr>
-      <w:rFonts w:asciiTheme="majorHAnsi" w:eastAsiaTheme="majorEastAsia" w:hAnsiTheme="majorHAnsi" w:cstheme="majorBidi"/>
-      <w:i/>
-      <w:iCs/>
-      <w:color w:val="404040" w:themeColor="text1" w:themeTint="BF"/>
-      <w:lang w:val="en-US" w:eastAsia="en-US"/>
-    </w:rPr>
-  </w:style>
-  <w:style w:type="table" w:styleId="Grilledutableau">
-    <w:name w:val="Table Grid"/>
-    <w:basedOn w:val="TableauNormal"/>
-    <w:uiPriority w:val="59"/>
-    <w:rsid w:val="0065422A"/>
-    <w:tblPr>
-      <w:tblBorders>
-        <w:top w:val="single" w:sz="4" w:space="0" w:color="auto"/>
-        <w:left w:val="single" w:sz="4" w:space="0" w:color="auto"/>
-        <w:bottom w:val="single" w:sz="4" w:space="0" w:color="auto"/>
-        <w:right w:val="single" w:sz="4" w:space="0" w:color="auto"/>
-        <w:insideH w:val="single" w:sz="4" w:space="0" w:color="auto"/>
-        <w:insideV w:val="single" w:sz="4" w:space="0" w:color="auto"/>
-      </w:tblBorders>
-    </w:tblPr>
-  </w:style>
-  <w:style w:type="paragraph" w:styleId="Paragraphedeliste">
-    <w:name w:val="List Paragraph"/>
-    <w:basedOn w:val="Normal"/>
-    <w:uiPriority w:val="34"/>
-    <w:qFormat/>
-    <w:rsid w:val="00730156"/>
-    <w:pPr>
-      <w:ind w:left="720"/>
-      <w:contextualSpacing/>
-    </w:pPr>
-  </w:style>
-  <w:style w:type="paragraph" w:styleId="Sansinterligne">
-    <w:name w:val="No Spacing"/>
-    <w:uiPriority w:val="1"/>
-    <w:qFormat/>
-    <w:rsid w:val="00DE2B56"/>
-    <w:rPr>
-      <w:sz w:val="22"/>
-      <w:szCs w:val="22"/>
-      <w:lang w:val="en-US" w:eastAsia="en-US"/>
-    </w:rPr>
-  </w:style>
-  <w:style w:type="character" w:styleId="Marquedecommentaire">
-    <w:name w:val="annotation reference"/>
-    <w:basedOn w:val="Policepardfaut"/>
-    <w:uiPriority w:val="99"/>
-    <w:semiHidden/>
-    <w:unhideWhenUsed/>
-    <w:rsid w:val="006D7383"/>
-    <w:rPr>
-      <w:sz w:val="16"/>
-      <w:szCs w:val="16"/>
-    </w:rPr>
-  </w:style>
-  <w:style w:type="paragraph" w:styleId="Commentaire">
-    <w:name w:val="annotation text"/>
-    <w:basedOn w:val="Normal"/>
-    <w:link w:val="CommentaireCar"/>
-    <w:uiPriority w:val="99"/>
-    <w:semiHidden/>
-    <w:unhideWhenUsed/>
-    <w:rsid w:val="006D7383"/>
-    <w:pPr>
-      <w:spacing w:line="240" w:lineRule="auto"/>
-    </w:pPr>
-    <w:rPr>
-      <w:sz w:val="20"/>
-      <w:szCs w:val="20"/>
-    </w:rPr>
-  </w:style>
-  <w:style w:type="character" w:customStyle="1" w:styleId="CommentaireCar">
-    <w:name w:val="Commentaire Car"/>
-    <w:basedOn w:val="Policepardfaut"/>
-    <w:link w:val="Commentaire"/>
-    <w:uiPriority w:val="99"/>
-    <w:semiHidden/>
-    <w:rsid w:val="006D7383"/>
-    <w:rPr>
-      <w:lang w:val="en-US" w:eastAsia="en-US"/>
-    </w:rPr>
-  </w:style>
-  <w:style w:type="paragraph" w:styleId="Objetducommentaire">
-    <w:name w:val="annotation subject"/>
-    <w:basedOn w:val="Commentaire"/>
-    <w:next w:val="Commentaire"/>
-    <w:link w:val="ObjetducommentaireCar"/>
-    <w:uiPriority w:val="99"/>
-    <w:semiHidden/>
-    <w:unhideWhenUsed/>
-    <w:rsid w:val="006D7383"/>
-    <w:rPr>
-      <w:b/>
-      <w:bCs/>
-    </w:rPr>
-  </w:style>
-  <w:style w:type="character" w:customStyle="1" w:styleId="ObjetducommentaireCar">
-    <w:name w:val="Objet du commentaire Car"/>
-    <w:basedOn w:val="CommentaireCar"/>
-    <w:link w:val="Objetducommentaire"/>
-    <w:uiPriority w:val="99"/>
-    <w:semiHidden/>
-    <w:rsid w:val="006D7383"/>
-    <w:rPr>
-      <w:b/>
-      <w:bCs/>
-      <w:lang w:val="en-US" w:eastAsia="en-US"/>
-    </w:rPr>
-  </w:style>
-  <w:style w:type="paragraph" w:styleId="Textedebulles">
-    <w:name w:val="Balloon Text"/>
-    <w:basedOn w:val="Normal"/>
-    <w:link w:val="TextedebullesCar"/>
-    <w:uiPriority w:val="99"/>
-    <w:semiHidden/>
-    <w:unhideWhenUsed/>
-    <w:rsid w:val="006D7383"/>
-    <w:pPr>
-      <w:spacing w:after="0" w:line="240" w:lineRule="auto"/>
-    </w:pPr>
-    <w:rPr>
-      <w:rFonts w:ascii="Tahoma" w:hAnsi="Tahoma" w:cs="Tahoma"/>
-      <w:sz w:val="16"/>
-      <w:szCs w:val="16"/>
-    </w:rPr>
-  </w:style>
-  <w:style w:type="character" w:customStyle="1" w:styleId="TextedebullesCar">
-    <w:name w:val="Texte de bulles Car"/>
-    <w:basedOn w:val="Policepardfaut"/>
-    <w:link w:val="Textedebulles"/>
-    <w:uiPriority w:val="99"/>
-    <w:semiHidden/>
-    <w:rsid w:val="006D7383"/>
-    <w:rPr>
-      <w:rFonts w:ascii="Tahoma" w:hAnsi="Tahoma" w:cs="Tahoma"/>
-      <w:sz w:val="16"/>
-      <w:szCs w:val="16"/>
-      <w:lang w:val="en-US" w:eastAsia="en-US"/>
-    </w:rPr>
-  </w:style>
-  <w:style w:type="character" w:customStyle="1" w:styleId="pl-en">
-    <w:name w:val="pl-en"/>
-    <w:basedOn w:val="Policepardfaut"/>
-    <w:rsid w:val="004A6AB0"/>
-  </w:style>
-  <w:style w:type="paragraph" w:styleId="Sous-titre">
-    <w:name w:val="Subtitle"/>
-    <w:basedOn w:val="Normal"/>
-    <w:next w:val="Normal"/>
-    <w:link w:val="Sous-titreCar"/>
-    <w:uiPriority w:val="11"/>
-    <w:qFormat/>
-    <w:rsid w:val="008E2823"/>
-    <w:pPr>
-      <w:numPr>
-        <w:ilvl w:val="1"/>
-      </w:numPr>
-      <w:spacing w:before="240"/>
-    </w:pPr>
-    <w:rPr>
-      <w:rFonts w:asciiTheme="majorHAnsi" w:eastAsiaTheme="majorEastAsia" w:hAnsiTheme="majorHAnsi" w:cstheme="majorBidi"/>
-      <w:i/>
-      <w:iCs/>
-      <w:color w:val="4F81BD" w:themeColor="accent1"/>
-      <w:spacing w:val="15"/>
-      <w:sz w:val="24"/>
-      <w:szCs w:val="24"/>
-    </w:rPr>
-  </w:style>
-  <w:style w:type="character" w:customStyle="1" w:styleId="Sous-titreCar">
-    <w:name w:val="Sous-titre Car"/>
-    <w:basedOn w:val="Policepardfaut"/>
-    <w:link w:val="Sous-titre"/>
-    <w:uiPriority w:val="11"/>
-    <w:rsid w:val="008E2823"/>
-    <w:rPr>
-      <w:rFonts w:asciiTheme="majorHAnsi" w:eastAsiaTheme="majorEastAsia" w:hAnsiTheme="majorHAnsi" w:cstheme="majorBidi"/>
-      <w:i/>
-      <w:iCs/>
-      <w:color w:val="4F81BD" w:themeColor="accent1"/>
-      <w:spacing w:val="15"/>
-      <w:sz w:val="24"/>
-      <w:szCs w:val="24"/>
-      <w:lang w:val="en-US" w:eastAsia="en-US"/>
-    </w:rPr>
-  </w:style>
-</w:styles>
-</file>
-
 <file path=word/theme/theme1.xml><?xml version="1.0" encoding="utf-8"?>
 <a:theme xmlns:a="http://schemas.openxmlformats.org/drawingml/2006/main" name="Thème Office">
   <a:themeElements>
@@ -64283,7 +63111,7 @@
 </file>
 
 <file path=customXml/itemProps1.xml><?xml version="1.0" encoding="utf-8"?>
-<ds:datastoreItem xmlns:ds="http://schemas.openxmlformats.org/officeDocument/2006/customXml" ds:itemID="{5C026781-BB0F-4B18-83FD-4BF0F2559923}">
+<ds:datastoreItem xmlns:ds="http://schemas.openxmlformats.org/officeDocument/2006/customXml" ds:itemID="{8BA73BC4-898A-40FB-9D99-0E838680A7FE}">
   <ds:schemaRefs>
     <ds:schemaRef ds:uri="http://schemas.openxmlformats.org/officeDocument/2006/bibliography"/>
   </ds:schemaRefs>

</xml_diff>

<commit_message>
Fixed #17 Typo in LA template.
</commit_message>
<xml_diff>
--- a/m2doc/org.obeonetwork.capella.m2doc.aql.queries.tests/resources/IFE/LA-Complete/LA-Complete-expected-generation.docx
+++ b/m2doc/org.obeonetwork.capella.m2doc.aql.queries.tests/resources/IFE/LA-Complete/LA-Complete-expected-generation.docx
@@ -11,8 +11,6 @@
           <w:szCs w:val="80"/>
         </w:rPr>
       </w:pPr>
-      <w:bookmarkStart w:id="0" w:name="_GoBack"/>
-      <w:bookmarkEnd w:id="0"/>
       <w:r>
         <w:t/>
       </w:r>
@@ -229,6 +227,44 @@
           <w:iCs/>
         </w:rPr>
         <w:t>No description</w:t>
+      </w:r>
+    </w:p>
+    <w:p>
+      <w:r>
+        <w:t/>
+        <w:drawing>
+          <wp:inline distT="0" distR="0" distB="0" distL="0">
+            <wp:extent cx="6350000" cy="2527300"/>
+            <wp:docPr id="0" name="Drawing 0" descr="file:/tmp/%5BLCBD%5D%20Architecture%20Drivers-m2doc2505121279449870153.jpg"/>
+            <a:graphic xmlns:a="http://schemas.openxmlformats.org/drawingml/2006/main">
+              <a:graphicData uri="http://schemas.openxmlformats.org/drawingml/2006/picture">
+                <pic:pic xmlns:pic="http://schemas.openxmlformats.org/drawingml/2006/picture">
+                  <pic:nvPicPr>
+                    <pic:cNvPr id="0" name="Picture 0" descr="file:/tmp/%5BLCBD%5D%20Architecture%20Drivers-m2doc2505121279449870153.jpg"/>
+                    <pic:cNvPicPr>
+                      <a:picLocks noChangeAspect="true"/>
+                    </pic:cNvPicPr>
+                  </pic:nvPicPr>
+                  <pic:blipFill>
+                    <a:blip r:embed="rId12"/>
+                    <a:stretch>
+                      <a:fillRect/>
+                    </a:stretch>
+                  </pic:blipFill>
+                  <pic:spPr>
+                    <a:xfrm>
+                      <a:off x="0" y="0"/>
+                      <a:ext cx="6350000" cy="2527300"/>
+                    </a:xfrm>
+                    <a:prstGeom prst="rect">
+                      <a:avLst/>
+                    </a:prstGeom>
+                  </pic:spPr>
+                </pic:pic>
+              </a:graphicData>
+            </a:graphic>
+          </wp:inline>
+        </w:drawing>
       </w:r>
     </w:p>
     <w:p>
@@ -59629,18 +59665,18 @@
         <w:drawing>
           <wp:inline distT="0" distR="0" distB="0" distL="0">
             <wp:extent cx="6350000" cy="3302000"/>
-            <wp:docPr id="0" name="Drawing 0" descr="file:/tmp/%5BCDB%5D%20In-Flight%20Entertainment%20Dictionary-m2doc5876875195861847169.jpg"/>
+            <wp:docPr id="1" name="Drawing 1" descr="file:/tmp/%5BCDB%5D%20In-Flight%20Entertainment%20Dictionary-m2doc767376704950466845.jpg"/>
             <a:graphic xmlns:a="http://schemas.openxmlformats.org/drawingml/2006/main">
               <a:graphicData uri="http://schemas.openxmlformats.org/drawingml/2006/picture">
                 <pic:pic xmlns:pic="http://schemas.openxmlformats.org/drawingml/2006/picture">
                   <pic:nvPicPr>
-                    <pic:cNvPr id="0" name="Picture 0" descr="file:/tmp/%5BCDB%5D%20In-Flight%20Entertainment%20Dictionary-m2doc5876875195861847169.jpg"/>
+                    <pic:cNvPr id="0" name="Picture 1" descr="file:/tmp/%5BCDB%5D%20In-Flight%20Entertainment%20Dictionary-m2doc767376704950466845.jpg"/>
                     <pic:cNvPicPr>
                       <a:picLocks noChangeAspect="true"/>
                     </pic:cNvPicPr>
                   </pic:nvPicPr>
                   <pic:blipFill>
-                    <a:blip r:embed="rId12"/>
+                    <a:blip r:embed="rId13"/>
                     <a:stretch>
                       <a:fillRect/>
                     </a:stretch>
@@ -60576,6 +60612,7 @@
           <w:i/>
           <w:iCs/>
         </w:rPr>
+        <w:lastRenderedPageBreak/>
         <w:t>No contained property</w:t>
       </w:r>
     </w:p>
@@ -60599,6 +60636,7 @@
           <w:i/>
           <w:iCs/>
         </w:rPr>
+        <w:lastRenderedPageBreak/>
         <w:t>No contained property</w:t>
       </w:r>
     </w:p>
@@ -60622,6 +60660,7 @@
           <w:i/>
           <w:iCs/>
         </w:rPr>
+        <w:lastRenderedPageBreak/>
         <w:t>No contained property</w:t>
       </w:r>
     </w:p>
@@ -60728,7 +60767,7 @@
             <w:noProof/>
             <w:lang w:val="fr-FR"/>
           </w:rPr>
-          <w:t>1</w:t>
+          <w:t>3</w:t>
         </w:r>
         <w:r>
           <w:fldChar w:fldCharType="end"/>
@@ -63111,7 +63150,7 @@
 </file>
 
 <file path=customXml/itemProps1.xml><?xml version="1.0" encoding="utf-8"?>
-<ds:datastoreItem xmlns:ds="http://schemas.openxmlformats.org/officeDocument/2006/customXml" ds:itemID="{8BA73BC4-898A-40FB-9D99-0E838680A7FE}">
+<ds:datastoreItem xmlns:ds="http://schemas.openxmlformats.org/officeDocument/2006/customXml" ds:itemID="{9CD795E8-87D9-4760-B631-87BC12522CFE}">
   <ds:schemaRefs>
     <ds:schemaRef ds:uri="http://schemas.openxmlformats.org/officeDocument/2006/bibliography"/>
   </ds:schemaRefs>

</xml_diff>